<commit_message>
Some updates on this file as a result of today's OBI meeting. Oliver He
</commit_message>
<xml_diff>
--- a/docs/developer/OBI Developer Call Presentations/3-12-12 MHB OBI - Summary of Molecular Tracer and Related Classes.docx
+++ b/docs/developer/OBI Developer Call Presentations/3-12-12 MHB OBI - Summary of Molecular Tracer and Related Classes.docx
@@ -1,6 +1,6 @@
 
 <file path=word/document.xml><?xml version="1.0" encoding="utf-8"?>
-<w:document xmlns:ve="http://schemas.openxmlformats.org/markup-compatibility/2006" xmlns:o="urn:schemas-microsoft-com:office:office" xmlns:r="http://schemas.openxmlformats.org/officeDocument/2006/relationships" xmlns:m="http://schemas.openxmlformats.org/officeDocument/2006/math" xmlns:v="urn:schemas-microsoft-com:vml" xmlns:wp="http://schemas.openxmlformats.org/drawingml/2006/wordprocessingDrawing" xmlns:w10="urn:schemas-microsoft-com:office:word" xmlns:w="http://schemas.openxmlformats.org/wordprocessingml/2006/main" xmlns:wne="http://schemas.microsoft.com/office/word/2006/wordml">
+<w:document xmlns:wpc="http://schemas.microsoft.com/office/word/2010/wordprocessingCanvas" xmlns:mc="http://schemas.openxmlformats.org/markup-compatibility/2006" xmlns:o="urn:schemas-microsoft-com:office:office" xmlns:r="http://schemas.openxmlformats.org/officeDocument/2006/relationships" xmlns:m="http://schemas.openxmlformats.org/officeDocument/2006/math" xmlns:v="urn:schemas-microsoft-com:vml" xmlns:wp14="http://schemas.microsoft.com/office/word/2010/wordprocessingDrawing" xmlns:wp="http://schemas.openxmlformats.org/drawingml/2006/wordprocessingDrawing" xmlns:w10="urn:schemas-microsoft-com:office:word" xmlns:w="http://schemas.openxmlformats.org/wordprocessingml/2006/main" xmlns:w14="http://schemas.microsoft.com/office/word/2010/wordml" xmlns:wpg="http://schemas.microsoft.com/office/word/2010/wordprocessingGroup" xmlns:wpi="http://schemas.microsoft.com/office/word/2010/wordprocessingInk" xmlns:wne="http://schemas.microsoft.com/office/word/2006/wordml" xmlns:wps="http://schemas.microsoft.com/office/word/2010/wordprocessingShape" mc:Ignorable="w14 wp14">
   <w:body>
     <w:p>
       <w:pPr>
@@ -65,23 +65,7 @@
           <w:rFonts w:ascii="Calibri" w:eastAsia="Times New Roman" w:hAnsi="Calibri" w:cs="Times New Roman"/>
           <w:bCs/>
         </w:rPr>
-        <w:t>(</w:t>
-      </w:r>
-      <w:proofErr w:type="gramStart"/>
-      <w:r>
-        <w:rPr>
-          <w:rFonts w:ascii="Calibri" w:eastAsia="Times New Roman" w:hAnsi="Calibri" w:cs="Times New Roman"/>
-          <w:bCs/>
-        </w:rPr>
-        <w:t>view</w:t>
-      </w:r>
-      <w:proofErr w:type="gramEnd"/>
-      <w:r>
-        <w:rPr>
-          <w:rFonts w:ascii="Calibri" w:eastAsia="Times New Roman" w:hAnsi="Calibri" w:cs="Times New Roman"/>
-          <w:bCs/>
-        </w:rPr>
-        <w:t xml:space="preserve"> this doc showing mark-up/comments, add comments where desired)</w:t>
+        <w:t>(view this doc showing mark-up/comments, add comments where desired)</w:t>
       </w:r>
     </w:p>
     <w:p>
@@ -153,7 +137,6 @@
           <w:color w:val="000000" w:themeColor="text1"/>
         </w:rPr>
       </w:pPr>
-      <w:proofErr w:type="gramStart"/>
       <w:r>
         <w:rPr>
           <w:rFonts w:ascii="Calibri" w:eastAsia="Times New Roman" w:hAnsi="Calibri" w:cs="Times New Roman"/>
@@ -163,7 +146,6 @@
         </w:rPr>
         <w:t>Definition :</w:t>
       </w:r>
-      <w:proofErr w:type="gramEnd"/>
       <w:r>
         <w:rPr>
           <w:rFonts w:ascii="Calibri" w:eastAsia="Times New Roman" w:hAnsi="Calibri" w:cs="Times New Roman"/>
@@ -217,21 +199,12 @@
           <w:color w:val="000000" w:themeColor="text1"/>
         </w:rPr>
       </w:pPr>
-      <w:proofErr w:type="spellStart"/>
       <w:r>
         <w:rPr>
           <w:rFonts w:ascii="Calibri" w:eastAsia="Times New Roman" w:hAnsi="Calibri" w:cs="Times New Roman"/>
           <w:color w:val="000000" w:themeColor="text1"/>
         </w:rPr>
-        <w:t>inheres_in</w:t>
-      </w:r>
-      <w:proofErr w:type="spellEnd"/>
-      <w:r>
-        <w:rPr>
-          <w:rFonts w:ascii="Calibri" w:eastAsia="Times New Roman" w:hAnsi="Calibri" w:cs="Times New Roman"/>
-          <w:color w:val="000000" w:themeColor="text1"/>
-        </w:rPr>
-        <w:t xml:space="preserve"> some ‘molecular entity’</w:t>
+        <w:t>inheres_in some ‘molecular entity’</w:t>
       </w:r>
     </w:p>
     <w:p>
@@ -248,21 +221,12 @@
           <w:color w:val="000000" w:themeColor="text1"/>
         </w:rPr>
       </w:pPr>
-      <w:proofErr w:type="spellStart"/>
       <w:r>
         <w:rPr>
           <w:rFonts w:ascii="Calibri" w:eastAsia="Times New Roman" w:hAnsi="Calibri" w:cs="Times New Roman"/>
           <w:color w:val="000000" w:themeColor="text1"/>
         </w:rPr>
-        <w:t>is_realized_by</w:t>
-      </w:r>
-      <w:proofErr w:type="spellEnd"/>
-      <w:r>
-        <w:rPr>
-          <w:rFonts w:ascii="Calibri" w:eastAsia="Times New Roman" w:hAnsi="Calibri" w:cs="Times New Roman"/>
-          <w:color w:val="000000" w:themeColor="text1"/>
-        </w:rPr>
-        <w:t xml:space="preserve"> some ‘detection of molecular tracer assay’</w:t>
+        <w:t>is_realized_by some ‘detection of molecular tracer assay’</w:t>
       </w:r>
     </w:p>
     <w:p>
@@ -319,7 +283,6 @@
           <w:rFonts w:ascii="Calibri" w:eastAsia="Times New Roman" w:hAnsi="Calibri" w:cs="Times New Roman"/>
         </w:rPr>
       </w:pPr>
-      <w:proofErr w:type="gramStart"/>
       <w:r>
         <w:rPr>
           <w:rFonts w:ascii="Calibri" w:eastAsia="Times New Roman" w:hAnsi="Calibri" w:cs="Times New Roman"/>
@@ -328,7 +291,6 @@
         </w:rPr>
         <w:t>Definition :</w:t>
       </w:r>
-      <w:proofErr w:type="gramEnd"/>
       <w:r>
         <w:rPr>
           <w:rFonts w:ascii="Calibri" w:eastAsia="Times New Roman" w:hAnsi="Calibri" w:cs="Times New Roman"/>
@@ -457,21 +419,7 @@
         <w:rPr>
           <w:rFonts w:ascii="Calibri" w:eastAsia="Times New Roman" w:hAnsi="Calibri" w:cs="Times New Roman"/>
         </w:rPr>
-        <w:t>‘</w:t>
-      </w:r>
-      <w:proofErr w:type="gramStart"/>
-      <w:r>
-        <w:rPr>
-          <w:rFonts w:ascii="Calibri" w:eastAsia="Times New Roman" w:hAnsi="Calibri" w:cs="Times New Roman"/>
-        </w:rPr>
-        <w:t>label</w:t>
-      </w:r>
-      <w:proofErr w:type="gramEnd"/>
-      <w:r>
-        <w:rPr>
-          <w:rFonts w:ascii="Calibri" w:eastAsia="Times New Roman" w:hAnsi="Calibri" w:cs="Times New Roman"/>
-        </w:rPr>
-        <w:t xml:space="preserve"> role’ and its children (‘radiolabel role’, ‘dye role’).  </w:t>
+        <w:t xml:space="preserve">‘label role’ and its children (‘radiolabel role’, ‘dye role’).  </w:t>
       </w:r>
     </w:p>
     <w:p>
@@ -487,19 +435,42 @@
           <w:rFonts w:ascii="Calibri" w:eastAsia="Times New Roman" w:hAnsi="Calibri" w:cs="Times New Roman"/>
         </w:rPr>
       </w:pPr>
-      <w:proofErr w:type="gramStart"/>
-      <w:r>
-        <w:rPr>
-          <w:rFonts w:ascii="Calibri" w:eastAsia="Times New Roman" w:hAnsi="Calibri" w:cs="Times New Roman"/>
-        </w:rPr>
-        <w:t>these</w:t>
-      </w:r>
-      <w:proofErr w:type="gramEnd"/>
-      <w:r>
-        <w:rPr>
-          <w:rFonts w:ascii="Calibri" w:eastAsia="Times New Roman" w:hAnsi="Calibri" w:cs="Times New Roman"/>
-        </w:rPr>
-        <w:t xml:space="preserve"> classes will be obsoleted.   </w:t>
+      <w:r>
+        <w:rPr>
+          <w:rFonts w:ascii="Calibri" w:eastAsia="Times New Roman" w:hAnsi="Calibri" w:cs="Times New Roman"/>
+        </w:rPr>
+        <w:t>these classes will be obsoleted.</w:t>
+      </w:r>
+    </w:p>
+    <w:p>
+      <w:pPr>
+        <w:spacing w:after="0" w:line="240" w:lineRule="auto"/>
+        <w:ind w:left="630"/>
+        <w:textAlignment w:val="center"/>
+        <w:rPr>
+          <w:rFonts w:ascii="Calibri" w:eastAsia="Times New Roman" w:hAnsi="Calibri" w:cs="Times New Roman"/>
+        </w:rPr>
+      </w:pPr>
+      <w:commentRangeStart w:id="0"/>
+      <w:r>
+        <w:rPr>
+          <w:rFonts w:ascii="Calibri" w:eastAsia="Times New Roman" w:hAnsi="Calibri" w:cs="Times New Roman"/>
+          <w:highlight w:val="yellow"/>
+        </w:rPr>
+        <w:t>Note</w:t>
+      </w:r>
+      <w:commentRangeEnd w:id="0"/>
+      <w:r>
+        <w:rPr>
+          <w:rStyle w:val="CommentReference"/>
+        </w:rPr>
+        <w:commentReference w:id="0"/>
+      </w:r>
+      <w:r>
+        <w:rPr>
+          <w:rFonts w:ascii="Calibri" w:eastAsia="Times New Roman" w:hAnsi="Calibri" w:cs="Times New Roman"/>
+        </w:rPr>
+        <w:t xml:space="preserve">: </w:t>
       </w:r>
     </w:p>
     <w:p>
@@ -620,67 +591,89 @@
           <w:rFonts w:ascii="Calibri" w:eastAsia="Times New Roman" w:hAnsi="Calibri" w:cs="Times New Roman"/>
         </w:rPr>
       </w:pPr>
-      <w:r>
-        <w:rPr>
-          <w:rFonts w:ascii="Calibri" w:eastAsia="Times New Roman" w:hAnsi="Calibri" w:cs="Times New Roman"/>
-        </w:rPr>
-        <w:t>processual entity and (</w:t>
-      </w:r>
-      <w:proofErr w:type="spellStart"/>
-      <w:r>
-        <w:rPr>
-          <w:rFonts w:ascii="Calibri" w:eastAsia="Times New Roman" w:hAnsi="Calibri" w:cs="Times New Roman"/>
-        </w:rPr>
-        <w:t>has_specified_input</w:t>
-      </w:r>
-      <w:proofErr w:type="spellEnd"/>
-      <w:r>
-        <w:rPr>
-          <w:rFonts w:ascii="Calibri" w:eastAsia="Times New Roman" w:hAnsi="Calibri" w:cs="Times New Roman"/>
-        </w:rPr>
-        <w:t xml:space="preserve"> some ‘molecular tracer-labeled material’) and (</w:t>
-      </w:r>
-      <w:proofErr w:type="spellStart"/>
-      <w:r>
-        <w:rPr>
-          <w:rFonts w:ascii="Calibri" w:eastAsia="Times New Roman" w:hAnsi="Calibri" w:cs="Times New Roman"/>
-        </w:rPr>
-        <w:t>has_specified_output</w:t>
-      </w:r>
-      <w:proofErr w:type="spellEnd"/>
-      <w:r>
-        <w:rPr>
-          <w:rFonts w:ascii="Calibri" w:eastAsia="Times New Roman" w:hAnsi="Calibri" w:cs="Times New Roman"/>
-        </w:rPr>
-        <w:t xml:space="preserve"> some (‘measurement datum’ and</w:t>
-      </w:r>
-      <w:commentRangeStart w:id="0"/>
-      <w:r>
-        <w:rPr>
-          <w:rFonts w:ascii="Calibri" w:eastAsia="Times New Roman" w:hAnsi="Calibri" w:cs="Times New Roman"/>
-        </w:rPr>
-        <w:t xml:space="preserve"> (</w:t>
-      </w:r>
-      <w:proofErr w:type="spellStart"/>
-      <w:r>
-        <w:rPr>
-          <w:rFonts w:ascii="Calibri" w:eastAsia="Times New Roman" w:hAnsi="Calibri" w:cs="Times New Roman"/>
-        </w:rPr>
-        <w:t>is_about</w:t>
-      </w:r>
-      <w:proofErr w:type="spellEnd"/>
-      <w:r>
-        <w:rPr>
-          <w:rFonts w:ascii="Calibri" w:eastAsia="Times New Roman" w:hAnsi="Calibri" w:cs="Times New Roman"/>
-        </w:rPr>
-        <w:t xml:space="preserve"> some 'molecular tracer- labeled material’))</w:t>
-      </w:r>
-      <w:commentRangeEnd w:id="0"/>
+      <w:commentRangeStart w:id="1"/>
+      <w:r>
+        <w:rPr>
+          <w:rFonts w:ascii="Calibri" w:eastAsia="Times New Roman" w:hAnsi="Calibri" w:cs="Times New Roman"/>
+        </w:rPr>
+        <w:t>Option 1</w:t>
+      </w:r>
+      <w:commentRangeEnd w:id="1"/>
       <w:r>
         <w:rPr>
           <w:rStyle w:val="CommentReference"/>
         </w:rPr>
-        <w:commentReference w:id="0"/>
+        <w:commentReference w:id="1"/>
+      </w:r>
+      <w:r>
+        <w:rPr>
+          <w:rFonts w:ascii="Calibri" w:eastAsia="Times New Roman" w:hAnsi="Calibri" w:cs="Times New Roman"/>
+        </w:rPr>
+        <w:t xml:space="preserve">: </w:t>
+      </w:r>
+      <w:r>
+        <w:rPr>
+          <w:rFonts w:ascii="Calibri" w:eastAsia="Times New Roman" w:hAnsi="Calibri" w:cs="Times New Roman"/>
+        </w:rPr>
+        <w:t>assay</w:t>
+      </w:r>
+      <w:r>
+        <w:rPr>
+          <w:rFonts w:ascii="Calibri" w:eastAsia="Times New Roman" w:hAnsi="Calibri" w:cs="Times New Roman"/>
+        </w:rPr>
+        <w:t xml:space="preserve"> and </w:t>
+      </w:r>
+      <w:r>
+        <w:rPr>
+          <w:rFonts w:ascii="Calibri" w:eastAsia="Times New Roman" w:hAnsi="Calibri" w:cs="Times New Roman"/>
+        </w:rPr>
+        <w:t>(realizes some ‘molecular tracer role’)</w:t>
+      </w:r>
+    </w:p>
+    <w:p>
+      <w:pPr>
+        <w:numPr>
+          <w:ilvl w:val="2"/>
+          <w:numId w:val="2"/>
+        </w:numPr>
+        <w:spacing w:after="0" w:line="240" w:lineRule="auto"/>
+        <w:ind w:left="1529"/>
+        <w:textAlignment w:val="center"/>
+        <w:rPr>
+          <w:rFonts w:ascii="Calibri" w:eastAsia="Times New Roman" w:hAnsi="Calibri" w:cs="Times New Roman"/>
+        </w:rPr>
+      </w:pPr>
+      <w:r>
+        <w:rPr>
+          <w:rFonts w:ascii="Calibri" w:eastAsia="Times New Roman" w:hAnsi="Calibri" w:cs="Times New Roman"/>
+        </w:rPr>
+        <w:t>Option 2: assay</w:t>
+      </w:r>
+      <w:r>
+        <w:rPr>
+          <w:rFonts w:ascii="Calibri" w:eastAsia="Times New Roman" w:hAnsi="Calibri" w:cs="Times New Roman"/>
+        </w:rPr>
+        <w:t xml:space="preserve"> and </w:t>
+      </w:r>
+      <w:r>
+        <w:rPr>
+          <w:rFonts w:ascii="Calibri" w:eastAsia="Times New Roman" w:hAnsi="Calibri" w:cs="Times New Roman"/>
+        </w:rPr>
+        <w:t>(has_specified_input some ‘molecular tracer-labeled material’) and (has_specified_output some (‘measurement datum’ and</w:t>
+      </w:r>
+      <w:commentRangeStart w:id="3"/>
+      <w:r>
+        <w:rPr>
+          <w:rFonts w:ascii="Calibri" w:eastAsia="Times New Roman" w:hAnsi="Calibri" w:cs="Times New Roman"/>
+        </w:rPr>
+        <w:t xml:space="preserve"> (is_about some 'molecular tracer- labeled material’))</w:t>
+      </w:r>
+      <w:commentRangeEnd w:id="3"/>
+      <w:r>
+        <w:rPr>
+          <w:rStyle w:val="CommentReference"/>
+        </w:rPr>
+        <w:commentReference w:id="3"/>
       </w:r>
     </w:p>
     <w:p>
@@ -718,19 +711,11 @@
           <w:rFonts w:ascii="Calibri" w:eastAsia="Times New Roman" w:hAnsi="Calibri" w:cs="Times New Roman"/>
         </w:rPr>
       </w:pPr>
-      <w:proofErr w:type="spellStart"/>
-      <w:r>
-        <w:rPr>
-          <w:rFonts w:ascii="Calibri" w:eastAsia="Times New Roman" w:hAnsi="Calibri" w:cs="Times New Roman"/>
-        </w:rPr>
-        <w:t>achieves_planned_objective</w:t>
-      </w:r>
-      <w:proofErr w:type="spellEnd"/>
-      <w:r>
-        <w:rPr>
-          <w:rFonts w:ascii="Calibri" w:eastAsia="Times New Roman" w:hAnsi="Calibri" w:cs="Times New Roman"/>
-        </w:rPr>
-        <w:t xml:space="preserve"> some 'assay objective'</w:t>
+      <w:r>
+        <w:rPr>
+          <w:rFonts w:ascii="Calibri" w:eastAsia="Times New Roman" w:hAnsi="Calibri" w:cs="Times New Roman"/>
+        </w:rPr>
+        <w:t>achieves_planned_objective some 'assay objective'</w:t>
       </w:r>
     </w:p>
     <w:p>
@@ -815,21 +800,7 @@
         <w:rPr>
           <w:rFonts w:ascii="Calibri" w:eastAsia="Times New Roman" w:hAnsi="Calibri" w:cs="Times New Roman"/>
         </w:rPr>
-        <w:t xml:space="preserve"> “a material entity created through an addition of molecular tracer </w:t>
-      </w:r>
-      <w:proofErr w:type="gramStart"/>
-      <w:r>
-        <w:rPr>
-          <w:rFonts w:ascii="Calibri" w:eastAsia="Times New Roman" w:hAnsi="Calibri" w:cs="Times New Roman"/>
-        </w:rPr>
-        <w:t>process, that</w:t>
-      </w:r>
-      <w:proofErr w:type="gramEnd"/>
-      <w:r>
-        <w:rPr>
-          <w:rFonts w:ascii="Calibri" w:eastAsia="Times New Roman" w:hAnsi="Calibri" w:cs="Times New Roman"/>
-        </w:rPr>
-        <w:t xml:space="preserve"> contains a molecular tracer</w:t>
+        <w:t xml:space="preserve"> “a material entity created through an addition of molecular tracer process, that contains a molecular tracer</w:t>
       </w:r>
       <w:r>
         <w:rPr>
@@ -897,21 +868,49 @@
         <w:rPr>
           <w:rFonts w:ascii="Calibri" w:eastAsia="Times New Roman" w:hAnsi="Calibri" w:cs="Times New Roman"/>
         </w:rPr>
-        <w:t>material entity and (</w:t>
-      </w:r>
-      <w:proofErr w:type="spellStart"/>
-      <w:r>
-        <w:rPr>
-          <w:rFonts w:ascii="Calibri" w:eastAsia="Times New Roman" w:hAnsi="Calibri" w:cs="Times New Roman"/>
-        </w:rPr>
-        <w:t>is_specified_output_of</w:t>
-      </w:r>
-      <w:proofErr w:type="spellEnd"/>
-      <w:r>
-        <w:rPr>
-          <w:rFonts w:ascii="Calibri" w:eastAsia="Times New Roman" w:hAnsi="Calibri" w:cs="Times New Roman"/>
-        </w:rPr>
-        <w:t xml:space="preserve"> some ‘addition of molecular tracer’) </w:t>
+        <w:t xml:space="preserve">material entity and (is_specified_output_of some </w:t>
+      </w:r>
+      <w:commentRangeStart w:id="4"/>
+      <w:r>
+        <w:rPr>
+          <w:rFonts w:ascii="Calibri" w:eastAsia="Times New Roman" w:hAnsi="Calibri" w:cs="Times New Roman"/>
+        </w:rPr>
+        <w:t xml:space="preserve">labeling </w:t>
+      </w:r>
+      <w:commentRangeEnd w:id="4"/>
+      <w:r>
+        <w:rPr>
+          <w:rStyle w:val="CommentReference"/>
+        </w:rPr>
+        <w:commentReference w:id="4"/>
+      </w:r>
+      <w:commentRangeStart w:id="5"/>
+      <w:r>
+        <w:rPr>
+          <w:rFonts w:ascii="Calibri" w:eastAsia="Times New Roman" w:hAnsi="Calibri" w:cs="Times New Roman"/>
+          <w:highlight w:val="yellow"/>
+        </w:rPr>
+        <w:t>‘addition of molecular tracer</w:t>
+      </w:r>
+      <w:r>
+        <w:rPr>
+          <w:rFonts w:ascii="Calibri" w:eastAsia="Times New Roman" w:hAnsi="Calibri" w:cs="Times New Roman"/>
+          <w:highlight w:val="yellow"/>
+        </w:rPr>
+        <w:t>’</w:t>
+      </w:r>
+      <w:commentRangeEnd w:id="5"/>
+      <w:r>
+        <w:rPr>
+          <w:rStyle w:val="CommentReference"/>
+        </w:rPr>
+        <w:commentReference w:id="5"/>
+      </w:r>
+      <w:r>
+        <w:rPr>
+          <w:rFonts w:ascii="Calibri" w:eastAsia="Times New Roman" w:hAnsi="Calibri" w:cs="Times New Roman"/>
+        </w:rPr>
+        <w:t xml:space="preserve">) </w:t>
       </w:r>
     </w:p>
     <w:p>
@@ -954,30 +953,16 @@
         <w:rPr>
           <w:rFonts w:ascii="Calibri" w:eastAsia="Times New Roman" w:hAnsi="Calibri" w:cs="Times New Roman"/>
         </w:rPr>
-        <w:t>(</w:t>
-      </w:r>
-      <w:proofErr w:type="gramStart"/>
-      <w:r>
-        <w:rPr>
-          <w:rFonts w:ascii="Calibri" w:eastAsia="Times New Roman" w:hAnsi="Calibri" w:cs="Times New Roman"/>
-        </w:rPr>
-        <w:t>has_part</w:t>
-      </w:r>
-      <w:proofErr w:type="gramEnd"/>
-      <w:r>
-        <w:rPr>
-          <w:rFonts w:ascii="Calibri" w:eastAsia="Times New Roman" w:hAnsi="Calibri" w:cs="Times New Roman"/>
-        </w:rPr>
-        <w:t xml:space="preserve"> some ‘molecular tracer’</w:t>
-      </w:r>
-      <w:commentRangeStart w:id="1"/>
+        <w:t>(has_part some ‘molecular tracer’</w:t>
+      </w:r>
+      <w:commentRangeStart w:id="6"/>
       <w:r>
         <w:rPr>
           <w:rFonts w:ascii="Calibri" w:eastAsia="Times New Roman" w:hAnsi="Calibri" w:cs="Times New Roman"/>
         </w:rPr>
         <w:t>)</w:t>
       </w:r>
-      <w:commentRangeEnd w:id="1"/>
+      <w:commentRangeEnd w:id="6"/>
       <w:r>
         <w:rPr>
           <w:rFonts w:ascii="Calibri" w:eastAsia="Times New Roman" w:hAnsi="Calibri" w:cs="Times New Roman"/>
@@ -988,7 +973,7 @@
         <w:rPr>
           <w:rStyle w:val="CommentReference"/>
         </w:rPr>
-        <w:commentReference w:id="1"/>
+        <w:commentReference w:id="6"/>
       </w:r>
     </w:p>
     <w:p>
@@ -1046,21 +1031,7 @@
         <w:rPr>
           <w:rFonts w:ascii="Calibri" w:eastAsia="Times New Roman" w:hAnsi="Calibri" w:cs="Times New Roman"/>
         </w:rPr>
-        <w:t xml:space="preserve">- </w:t>
-      </w:r>
-      <w:proofErr w:type="gramStart"/>
-      <w:r>
-        <w:rPr>
-          <w:rFonts w:ascii="Calibri" w:eastAsia="Times New Roman" w:hAnsi="Calibri" w:cs="Times New Roman"/>
-        </w:rPr>
-        <w:t>labeled</w:t>
-      </w:r>
-      <w:proofErr w:type="gramEnd"/>
-      <w:r>
-        <w:rPr>
-          <w:rFonts w:ascii="Calibri" w:eastAsia="Times New Roman" w:hAnsi="Calibri" w:cs="Times New Roman"/>
-        </w:rPr>
-        <w:t xml:space="preserve"> specimen and its children</w:t>
+        <w:t>- labeled specimen and its children</w:t>
       </w:r>
     </w:p>
     <w:p>
@@ -1075,21 +1046,8 @@
         <w:rPr>
           <w:rFonts w:ascii="Calibri" w:eastAsia="Times New Roman" w:hAnsi="Calibri" w:cs="Times New Roman"/>
         </w:rPr>
-        <w:t xml:space="preserve">- </w:t>
-      </w:r>
-      <w:proofErr w:type="gramStart"/>
-      <w:r>
-        <w:rPr>
-          <w:rFonts w:ascii="Calibri" w:eastAsia="Times New Roman" w:hAnsi="Calibri" w:cs="Times New Roman"/>
-        </w:rPr>
-        <w:t>labeled</w:t>
-      </w:r>
-      <w:proofErr w:type="gramEnd"/>
-      <w:r>
-        <w:rPr>
-          <w:rFonts w:ascii="Calibri" w:eastAsia="Times New Roman" w:hAnsi="Calibri" w:cs="Times New Roman"/>
-        </w:rPr>
-        <w:t xml:space="preserve"> oligonucleotide</w:t>
+        <w:lastRenderedPageBreak/>
+        <w:t>- labeled oligonucleotide</w:t>
       </w:r>
     </w:p>
     <w:p>
@@ -1128,7 +1086,6 @@
         <w:rPr>
           <w:rFonts w:ascii="Calibri" w:eastAsia="Times New Roman" w:hAnsi="Calibri" w:cs="Times New Roman"/>
         </w:rPr>
-        <w:lastRenderedPageBreak/>
         <w:t> </w:t>
       </w:r>
     </w:p>
@@ -1254,19 +1211,11 @@
           <w:rFonts w:ascii="Calibri" w:eastAsia="Times New Roman" w:hAnsi="Calibri" w:cs="Times New Roman"/>
         </w:rPr>
       </w:pPr>
-      <w:proofErr w:type="spellStart"/>
-      <w:r>
-        <w:rPr>
-          <w:rFonts w:ascii="Calibri" w:eastAsia="Times New Roman" w:hAnsi="Calibri" w:cs="Times New Roman"/>
-        </w:rPr>
-        <w:t>has_specified_input</w:t>
-      </w:r>
-      <w:proofErr w:type="spellEnd"/>
-      <w:r>
-        <w:rPr>
-          <w:rFonts w:ascii="Calibri" w:eastAsia="Times New Roman" w:hAnsi="Calibri" w:cs="Times New Roman"/>
-        </w:rPr>
-        <w:t xml:space="preserve"> some ‘molecular tracer’</w:t>
+      <w:r>
+        <w:rPr>
+          <w:rFonts w:ascii="Calibri" w:eastAsia="Times New Roman" w:hAnsi="Calibri" w:cs="Times New Roman"/>
+        </w:rPr>
+        <w:t>has_specified_input some ‘molecular tracer’</w:t>
       </w:r>
     </w:p>
     <w:p>
@@ -1282,19 +1231,11 @@
           <w:rFonts w:ascii="Calibri" w:eastAsia="Times New Roman" w:hAnsi="Calibri" w:cs="Times New Roman"/>
         </w:rPr>
       </w:pPr>
-      <w:proofErr w:type="spellStart"/>
-      <w:r>
-        <w:rPr>
-          <w:rFonts w:ascii="Calibri" w:eastAsia="Times New Roman" w:hAnsi="Calibri" w:cs="Times New Roman"/>
-        </w:rPr>
-        <w:t>has_specified_output</w:t>
-      </w:r>
-      <w:proofErr w:type="spellEnd"/>
-      <w:r>
-        <w:rPr>
-          <w:rFonts w:ascii="Calibri" w:eastAsia="Times New Roman" w:hAnsi="Calibri" w:cs="Times New Roman"/>
-        </w:rPr>
-        <w:t xml:space="preserve"> some 'molecular tracer-labeled material'</w:t>
+      <w:r>
+        <w:rPr>
+          <w:rFonts w:ascii="Calibri" w:eastAsia="Times New Roman" w:hAnsi="Calibri" w:cs="Times New Roman"/>
+        </w:rPr>
+        <w:t>has_specified_output some 'molecular tracer-labeled material'</w:t>
       </w:r>
     </w:p>
     <w:p>
@@ -1310,19 +1251,11 @@
           <w:rFonts w:ascii="Calibri" w:eastAsia="Times New Roman" w:hAnsi="Calibri" w:cs="Times New Roman"/>
         </w:rPr>
       </w:pPr>
-      <w:proofErr w:type="spellStart"/>
-      <w:r>
-        <w:rPr>
-          <w:rFonts w:ascii="Calibri" w:eastAsia="Times New Roman" w:hAnsi="Calibri" w:cs="Times New Roman"/>
-        </w:rPr>
-        <w:t>has_specified_input</w:t>
-      </w:r>
-      <w:proofErr w:type="spellEnd"/>
-      <w:r>
-        <w:rPr>
-          <w:rFonts w:ascii="Calibri" w:eastAsia="Times New Roman" w:hAnsi="Calibri" w:cs="Times New Roman"/>
-        </w:rPr>
-        <w:t xml:space="preserve"> some ‘target of material addition’</w:t>
+      <w:r>
+        <w:rPr>
+          <w:rFonts w:ascii="Calibri" w:eastAsia="Times New Roman" w:hAnsi="Calibri" w:cs="Times New Roman"/>
+        </w:rPr>
+        <w:t>has_specified_input some ‘target of material addition’</w:t>
       </w:r>
     </w:p>
     <w:p>
@@ -1440,7 +1373,7 @@
           <w:u w:val="single"/>
         </w:rPr>
       </w:pPr>
-      <w:commentRangeStart w:id="2"/>
+      <w:commentRangeStart w:id="7"/>
       <w:r>
         <w:rPr>
           <w:rFonts w:ascii="Calibri" w:eastAsia="Times New Roman" w:hAnsi="Calibri" w:cs="Times New Roman"/>
@@ -1452,12 +1385,12 @@
         </w:rPr>
         <w:t>'molecular tracer target role'</w:t>
       </w:r>
-      <w:commentRangeEnd w:id="2"/>
+      <w:commentRangeEnd w:id="7"/>
       <w:r>
         <w:rPr>
           <w:rStyle w:val="CommentReference"/>
         </w:rPr>
-        <w:commentReference w:id="2"/>
+        <w:commentReference w:id="7"/>
       </w:r>
     </w:p>
     <w:p>
@@ -1507,25 +1440,7 @@
           <w:b/>
           <w:bCs/>
         </w:rPr>
-        <w:t xml:space="preserve">Superclass </w:t>
-      </w:r>
-      <w:proofErr w:type="spellStart"/>
-      <w:r>
-        <w:rPr>
-          <w:rFonts w:ascii="Calibri" w:eastAsia="Times New Roman" w:hAnsi="Calibri" w:cs="Times New Roman"/>
-          <w:b/>
-          <w:bCs/>
-        </w:rPr>
-        <w:t>Axoims</w:t>
-      </w:r>
-      <w:proofErr w:type="spellEnd"/>
-      <w:r>
-        <w:rPr>
-          <w:rFonts w:ascii="Calibri" w:eastAsia="Times New Roman" w:hAnsi="Calibri" w:cs="Times New Roman"/>
-          <w:b/>
-          <w:bCs/>
-        </w:rPr>
-        <w:t>:</w:t>
+        <w:t>Superclass Axoims:</w:t>
       </w:r>
     </w:p>
     <w:p>
@@ -1541,19 +1456,11 @@
           <w:rFonts w:ascii="Calibri" w:eastAsia="Times New Roman" w:hAnsi="Calibri" w:cs="Times New Roman"/>
         </w:rPr>
       </w:pPr>
-      <w:proofErr w:type="spellStart"/>
-      <w:r>
-        <w:rPr>
-          <w:rFonts w:ascii="Calibri" w:eastAsia="Times New Roman" w:hAnsi="Calibri" w:cs="Times New Roman"/>
-        </w:rPr>
-        <w:t>inheres_in</w:t>
-      </w:r>
-      <w:proofErr w:type="spellEnd"/>
-      <w:r>
-        <w:rPr>
-          <w:rFonts w:ascii="Calibri" w:eastAsia="Times New Roman" w:hAnsi="Calibri" w:cs="Times New Roman"/>
-        </w:rPr>
-        <w:t xml:space="preserve"> some ‘molecular entity’ </w:t>
+      <w:r>
+        <w:rPr>
+          <w:rFonts w:ascii="Calibri" w:eastAsia="Times New Roman" w:hAnsi="Calibri" w:cs="Times New Roman"/>
+        </w:rPr>
+        <w:t xml:space="preserve">inheres_in some ‘molecular entity’ </w:t>
       </w:r>
     </w:p>
     <w:p>
@@ -1604,8 +1511,37 @@
 </file>
 
 <file path=word/comments.xml><?xml version="1.0" encoding="utf-8"?>
-<w:comments xmlns:ve="http://schemas.openxmlformats.org/markup-compatibility/2006" xmlns:o="urn:schemas-microsoft-com:office:office" xmlns:r="http://schemas.openxmlformats.org/officeDocument/2006/relationships" xmlns:m="http://schemas.openxmlformats.org/officeDocument/2006/math" xmlns:v="urn:schemas-microsoft-com:vml" xmlns:wp="http://schemas.openxmlformats.org/drawingml/2006/wordprocessingDrawing" xmlns:w10="urn:schemas-microsoft-com:office:word" xmlns:w="http://schemas.openxmlformats.org/wordprocessingml/2006/main" xmlns:wne="http://schemas.microsoft.com/office/word/2006/wordml">
-  <w:comment w:id="0" w:author="M Brush" w:date="2012-03-13T14:54:00Z" w:initials="MHB">
+<w:comments xmlns:wpc="http://schemas.microsoft.com/office/word/2010/wordprocessingCanvas" xmlns:mc="http://schemas.openxmlformats.org/markup-compatibility/2006" xmlns:o="urn:schemas-microsoft-com:office:office" xmlns:r="http://schemas.openxmlformats.org/officeDocument/2006/relationships" xmlns:m="http://schemas.openxmlformats.org/officeDocument/2006/math" xmlns:v="urn:schemas-microsoft-com:vml" xmlns:wp14="http://schemas.microsoft.com/office/word/2010/wordprocessingDrawing" xmlns:wp="http://schemas.openxmlformats.org/drawingml/2006/wordprocessingDrawing" xmlns:w10="urn:schemas-microsoft-com:office:word" xmlns:w="http://schemas.openxmlformats.org/wordprocessingml/2006/main" xmlns:w14="http://schemas.microsoft.com/office/word/2010/wordml" xmlns:wpg="http://schemas.microsoft.com/office/word/2010/wordprocessingGroup" xmlns:wpi="http://schemas.microsoft.com/office/word/2010/wordprocessingInk" xmlns:wne="http://schemas.microsoft.com/office/word/2006/wordml" xmlns:wps="http://schemas.microsoft.com/office/word/2010/wordprocessingShape" mc:Ignorable="w14 wp14">
+  <w:comment w:id="0" w:author="He, Yongqun" w:date="2012-03-19T13:30:00Z" w:initials="YH">
+    <w:p>
+      <w:pPr>
+        <w:spacing w:after="0" w:line="240" w:lineRule="auto"/>
+        <w:textAlignment w:val="center"/>
+        <w:rPr>
+          <w:rFonts w:ascii="Calibri" w:eastAsia="Times New Roman" w:hAnsi="Calibri" w:cs="Times New Roman"/>
+        </w:rPr>
+      </w:pPr>
+      <w:r>
+        <w:rPr>
+          <w:rStyle w:val="CommentReference"/>
+        </w:rPr>
+        <w:annotationRef/>
+      </w:r>
+      <w:r>
+        <w:rPr>
+          <w:rFonts w:ascii="Calibri" w:eastAsia="Times New Roman" w:hAnsi="Calibri" w:cs="Times New Roman"/>
+        </w:rPr>
+        <w:t>maybe better to provide some examples.</w:t>
+      </w:r>
+      <w:r>
+        <w:rPr>
+          <w:rFonts w:ascii="Calibri" w:eastAsia="Times New Roman" w:hAnsi="Calibri" w:cs="Times New Roman"/>
+        </w:rPr>
+        <w:t xml:space="preserve">   </w:t>
+      </w:r>
+    </w:p>
+  </w:comment>
+  <w:comment w:id="1" w:author="He, Yongqun" w:date="2012-03-19T13:31:00Z" w:initials="YH">
     <w:p>
       <w:pPr>
         <w:pStyle w:val="CommentText"/>
@@ -1617,11 +1553,32 @@
         <w:annotationRef/>
       </w:r>
       <w:r>
+        <w:t>If we use this option, it is better to make it more clear. Which molecular entity has the role of this ‘molecular tracer role’?</w:t>
+      </w:r>
+      <w:r>
+        <w:t xml:space="preserve"> This role is inhered in a molecular tracer. It appears to be circular.</w:t>
+      </w:r>
+      <w:bookmarkStart w:id="2" w:name="_GoBack"/>
+      <w:bookmarkEnd w:id="2"/>
+    </w:p>
+  </w:comment>
+  <w:comment w:id="3" w:author="M Brush" w:date="2012-03-13T14:54:00Z" w:initials="MHB">
+    <w:p>
+      <w:pPr>
+        <w:pStyle w:val="CommentText"/>
+      </w:pPr>
+      <w:r>
+        <w:rPr>
+          <w:rStyle w:val="CommentReference"/>
+        </w:rPr>
+        <w:annotationRef/>
+      </w:r>
+      <w:r>
         <w:t>Thoughts on this axiom?</w:t>
       </w:r>
     </w:p>
   </w:comment>
-  <w:comment w:id="1" w:author="M Brush" w:date="2012-03-13T14:59:00Z" w:initials="MHB">
+  <w:comment w:id="4" w:author="He, Yongqun" w:date="2012-03-19T12:31:00Z" w:initials="YH">
     <w:p>
       <w:pPr>
         <w:pStyle w:val="CommentText"/>
@@ -1633,22 +1590,51 @@
         <w:annotationRef/>
       </w:r>
       <w:r>
-        <w:t xml:space="preserve">Is it necessary that a tracer-labeled material has part some molecular tracer. Or only that it is specified output of some addition of molecular tracer technique? </w:t>
-      </w:r>
-      <w:r>
-        <w:t xml:space="preserve"> Need to decide which of these conditions is necessary vs necessary and sufficient (or neither)?</w:t>
-      </w:r>
-    </w:p>
+        <w:t xml:space="preserve">Check OBI labeling. </w:t>
+      </w:r>
+    </w:p>
+  </w:comment>
+  <w:comment w:id="5" w:author="He, Yongqun" w:date="2012-03-19T12:31:00Z" w:initials="YH">
     <w:p>
       <w:pPr>
         <w:pStyle w:val="CommentText"/>
       </w:pPr>
-    </w:p>
+      <w:r>
+        <w:rPr>
+          <w:rStyle w:val="CommentReference"/>
+        </w:rPr>
+        <w:annotationRef/>
+      </w:r>
+      <w:r>
+        <w:t xml:space="preserve">With the use of labeling, this ‘addition of molecular tracer’ is not needed. </w:t>
+      </w:r>
+    </w:p>
+  </w:comment>
+  <w:comment w:id="6" w:author="M Brush" w:date="2012-03-13T14:59:00Z" w:initials="MHB">
     <w:p>
       <w:pPr>
         <w:pStyle w:val="CommentText"/>
       </w:pPr>
       <w:r>
+        <w:rPr>
+          <w:rStyle w:val="CommentReference"/>
+        </w:rPr>
+        <w:annotationRef/>
+      </w:r>
+      <w:r>
+        <w:t>Is it necessary that a tracer-labeled material has part some molecular tracer. Or only that it is specified output of some addition of molecular tracer technique?  Need to decide which of these conditions is necessary vs necessary and sufficient (or neither)?</w:t>
+      </w:r>
+    </w:p>
+    <w:p>
+      <w:pPr>
+        <w:pStyle w:val="CommentText"/>
+      </w:pPr>
+    </w:p>
+    <w:p>
+      <w:pPr>
+        <w:pStyle w:val="CommentText"/>
+      </w:pPr>
+      <w:r>
         <w:t xml:space="preserve">Note that if we want to say that being a tracer-labeled material only requires only being the intended target of an addition of label technique, then we will have to also change the textual definition for this class (which currently says that the tracer-labeled material ‘contains a molecular tracer’).  </w:t>
       </w:r>
     </w:p>
@@ -1662,25 +1648,7 @@
         <w:pStyle w:val="CommentText"/>
       </w:pPr>
       <w:r>
-        <w:t>(</w:t>
-      </w:r>
-      <w:r>
-        <w:t xml:space="preserve">11-15-11 </w:t>
-      </w:r>
-      <w:r>
-        <w:t>BP</w:t>
-      </w:r>
-      <w:r>
-        <w:t xml:space="preserve"> comment/concern</w:t>
-      </w:r>
-      <w:r>
-        <w:t>: If you use a fluorescent antibody on a cell culture and then wash, and there are no cells that the antibody bound to, you</w:t>
-      </w:r>
-      <w:r>
-        <w:t xml:space="preserve"> may</w:t>
-      </w:r>
-      <w:r>
-        <w:t xml:space="preserve"> still want to use this ‘labeled material’ in e.g. a FACS assay and determine that there are no cells with that marker.)  </w:t>
+        <w:t xml:space="preserve">(11-15-11 BP comment/concern: If you use a fluorescent antibody on a cell culture and then wash, and there are no cells that the antibody bound to, you may still want to use this ‘labeled material’ in e.g. a FACS assay and determine that there are no cells with that marker.)  </w:t>
       </w:r>
     </w:p>
     <w:p>
@@ -1694,7 +1662,7 @@
       </w:pPr>
     </w:p>
   </w:comment>
-  <w:comment w:id="2" w:author="M Brush" w:date="2012-03-13T14:58:00Z" w:initials="MHB">
+  <w:comment w:id="7" w:author="M Brush" w:date="2012-03-13T14:58:00Z" w:initials="MHB">
     <w:p>
       <w:pPr>
         <w:pStyle w:val="CommentText"/>
@@ -1714,7 +1682,7 @@
 </file>
 
 <file path=word/numbering.xml><?xml version="1.0" encoding="utf-8"?>
-<w:numbering xmlns:ve="http://schemas.openxmlformats.org/markup-compatibility/2006" xmlns:o="urn:schemas-microsoft-com:office:office" xmlns:r="http://schemas.openxmlformats.org/officeDocument/2006/relationships" xmlns:m="http://schemas.openxmlformats.org/officeDocument/2006/math" xmlns:v="urn:schemas-microsoft-com:vml" xmlns:wp="http://schemas.openxmlformats.org/drawingml/2006/wordprocessingDrawing" xmlns:w10="urn:schemas-microsoft-com:office:word" xmlns:w="http://schemas.openxmlformats.org/wordprocessingml/2006/main" xmlns:wne="http://schemas.microsoft.com/office/word/2006/wordml">
+<w:numbering xmlns:wpc="http://schemas.microsoft.com/office/word/2010/wordprocessingCanvas" xmlns:mc="http://schemas.openxmlformats.org/markup-compatibility/2006" xmlns:o="urn:schemas-microsoft-com:office:office" xmlns:r="http://schemas.openxmlformats.org/officeDocument/2006/relationships" xmlns:m="http://schemas.openxmlformats.org/officeDocument/2006/math" xmlns:v="urn:schemas-microsoft-com:vml" xmlns:wp14="http://schemas.microsoft.com/office/word/2010/wordprocessingDrawing" xmlns:wp="http://schemas.openxmlformats.org/drawingml/2006/wordprocessingDrawing" xmlns:w10="urn:schemas-microsoft-com:office:word" xmlns:w="http://schemas.openxmlformats.org/wordprocessingml/2006/main" xmlns:w14="http://schemas.microsoft.com/office/word/2010/wordml" xmlns:wpg="http://schemas.microsoft.com/office/word/2010/wordprocessingGroup" xmlns:wpi="http://schemas.microsoft.com/office/word/2010/wordprocessingInk" xmlns:wne="http://schemas.microsoft.com/office/word/2006/wordml" xmlns:wps="http://schemas.microsoft.com/office/word/2010/wordprocessingShape" mc:Ignorable="w14 wp14">
   <w:abstractNum w:abstractNumId="0">
     <w:nsid w:val="01DE4B7C"/>
     <w:multiLevelType w:val="hybridMultilevel"/>
@@ -2156,7 +2124,7 @@
 </file>
 
 <file path=word/styles.xml><?xml version="1.0" encoding="utf-8"?>
-<w:styles xmlns:r="http://schemas.openxmlformats.org/officeDocument/2006/relationships" xmlns:w="http://schemas.openxmlformats.org/wordprocessingml/2006/main">
+<w:styles xmlns:mc="http://schemas.openxmlformats.org/markup-compatibility/2006" xmlns:r="http://schemas.openxmlformats.org/officeDocument/2006/relationships" xmlns:w="http://schemas.openxmlformats.org/wordprocessingml/2006/main" xmlns:w14="http://schemas.microsoft.com/office/word/2010/wordml" mc:Ignorable="w14">
   <w:docDefaults>
     <w:rPrDefault>
       <w:rPr>
@@ -2327,7 +2295,6 @@
     <w:uiPriority w:val="99"/>
     <w:semiHidden/>
     <w:unhideWhenUsed/>
-    <w:qFormat/>
     <w:tblPr>
       <w:tblInd w:w="0" w:type="dxa"/>
       <w:tblCellMar>
@@ -2449,7 +2416,199 @@
     <w:rPr>
       <w:b/>
       <w:bCs/>
+      <w:sz w:val="20"/>
+      <w:szCs w:val="20"/>
     </w:rPr>
+  </w:style>
+</w:styles>
+</file>
+
+<file path=word/stylesWithEffects.xml><?xml version="1.0" encoding="utf-8"?>
+<w:styles xmlns:wpc="http://schemas.microsoft.com/office/word/2010/wordprocessingCanvas" xmlns:mc="http://schemas.openxmlformats.org/markup-compatibility/2006" xmlns:o="urn:schemas-microsoft-com:office:office" xmlns:r="http://schemas.openxmlformats.org/officeDocument/2006/relationships" xmlns:m="http://schemas.openxmlformats.org/officeDocument/2006/math" xmlns:v="urn:schemas-microsoft-com:vml" xmlns:wp14="http://schemas.microsoft.com/office/word/2010/wordprocessingDrawing" xmlns:wp="http://schemas.openxmlformats.org/drawingml/2006/wordprocessingDrawing" xmlns:w10="urn:schemas-microsoft-com:office:word" xmlns:w="http://schemas.openxmlformats.org/wordprocessingml/2006/main" xmlns:w14="http://schemas.microsoft.com/office/word/2010/wordml" xmlns:wpg="http://schemas.microsoft.com/office/word/2010/wordprocessingGroup" xmlns:wpi="http://schemas.microsoft.com/office/word/2010/wordprocessingInk" xmlns:wne="http://schemas.microsoft.com/office/word/2006/wordml" xmlns:wps="http://schemas.microsoft.com/office/word/2010/wordprocessingShape" mc:Ignorable="w14 wp14">
+  <w:docDefaults>
+    <w:rPrDefault>
+      <w:rPr>
+        <w:rFonts w:asciiTheme="minorHAnsi" w:eastAsiaTheme="minorEastAsia" w:hAnsiTheme="minorHAnsi" w:cstheme="minorBidi"/>
+        <w:sz w:val="22"/>
+        <w:szCs w:val="22"/>
+        <w:lang w:val="en-US" w:eastAsia="zh-CN" w:bidi="ar-SA"/>
+      </w:rPr>
+    </w:rPrDefault>
+    <w:pPrDefault>
+      <w:pPr>
+        <w:spacing w:after="200" w:line="276" w:lineRule="auto"/>
+      </w:pPr>
+    </w:pPrDefault>
+  </w:docDefaults>
+  <w:latentStyles w:defLockedState="0" w:defUIPriority="99" w:defSemiHidden="1" w:defUnhideWhenUsed="1" w:defQFormat="0" w:count="267">
+    <w:lsdException w:name="Normal" w:semiHidden="0" w:uiPriority="0" w:unhideWhenUsed="0" w:qFormat="1"/>
+    <w:lsdException w:name="heading 1" w:semiHidden="0" w:uiPriority="9" w:unhideWhenUsed="0" w:qFormat="1"/>
+    <w:lsdException w:name="heading 2" w:uiPriority="9" w:qFormat="1"/>
+    <w:lsdException w:name="heading 3" w:uiPriority="9" w:qFormat="1"/>
+    <w:lsdException w:name="heading 4" w:uiPriority="9" w:qFormat="1"/>
+    <w:lsdException w:name="heading 5" w:uiPriority="9" w:qFormat="1"/>
+    <w:lsdException w:name="heading 6" w:uiPriority="9" w:qFormat="1"/>
+    <w:lsdException w:name="heading 7" w:uiPriority="9" w:qFormat="1"/>
+    <w:lsdException w:name="heading 8" w:uiPriority="9" w:qFormat="1"/>
+    <w:lsdException w:name="heading 9" w:uiPriority="9" w:qFormat="1"/>
+    <w:lsdException w:name="toc 1" w:uiPriority="39"/>
+    <w:lsdException w:name="toc 2" w:uiPriority="39"/>
+    <w:lsdException w:name="toc 3" w:uiPriority="39"/>
+    <w:lsdException w:name="toc 4" w:uiPriority="39"/>
+    <w:lsdException w:name="toc 5" w:uiPriority="39"/>
+    <w:lsdException w:name="toc 6" w:uiPriority="39"/>
+    <w:lsdException w:name="toc 7" w:uiPriority="39"/>
+    <w:lsdException w:name="toc 8" w:uiPriority="39"/>
+    <w:lsdException w:name="toc 9" w:uiPriority="39"/>
+    <w:lsdException w:name="caption" w:uiPriority="35" w:qFormat="1"/>
+    <w:lsdException w:name="Title" w:semiHidden="0" w:uiPriority="10" w:unhideWhenUsed="0" w:qFormat="1"/>
+    <w:lsdException w:name="Default Paragraph Font" w:uiPriority="1"/>
+    <w:lsdException w:name="Subtitle" w:semiHidden="0" w:uiPriority="11" w:unhideWhenUsed="0" w:qFormat="1"/>
+    <w:lsdException w:name="Strong" w:semiHidden="0" w:uiPriority="22" w:unhideWhenUsed="0" w:qFormat="1"/>
+    <w:lsdException w:name="Emphasis" w:semiHidden="0" w:uiPriority="20" w:unhideWhenUsed="0" w:qFormat="1"/>
+    <w:lsdException w:name="Table Grid" w:semiHidden="0" w:uiPriority="59" w:unhideWhenUsed="0"/>
+    <w:lsdException w:name="Placeholder Text" w:unhideWhenUsed="0"/>
+    <w:lsdException w:name="No Spacing" w:semiHidden="0" w:uiPriority="1" w:unhideWhenUsed="0" w:qFormat="1"/>
+    <w:lsdException w:name="Light Shading" w:semiHidden="0" w:uiPriority="60" w:unhideWhenUsed="0"/>
+    <w:lsdException w:name="Light List" w:semiHidden="0" w:uiPriority="61" w:unhideWhenUsed="0"/>
+    <w:lsdException w:name="Light Grid" w:semiHidden="0" w:uiPriority="62" w:unhideWhenUsed="0"/>
+    <w:lsdException w:name="Medium Shading 1" w:semiHidden="0" w:uiPriority="63" w:unhideWhenUsed="0"/>
+    <w:lsdException w:name="Medium Shading 2" w:semiHidden="0" w:uiPriority="64" w:unhideWhenUsed="0"/>
+    <w:lsdException w:name="Medium List 1" w:semiHidden="0" w:uiPriority="65" w:unhideWhenUsed="0"/>
+    <w:lsdException w:name="Medium List 2" w:semiHidden="0" w:uiPriority="66" w:unhideWhenUsed="0"/>
+    <w:lsdException w:name="Medium Grid 1" w:semiHidden="0" w:uiPriority="67" w:unhideWhenUsed="0"/>
+    <w:lsdException w:name="Medium Grid 2" w:semiHidden="0" w:uiPriority="68" w:unhideWhenUsed="0"/>
+    <w:lsdException w:name="Medium Grid 3" w:semiHidden="0" w:uiPriority="69" w:unhideWhenUsed="0"/>
+    <w:lsdException w:name="Dark List" w:semiHidden="0" w:uiPriority="70" w:unhideWhenUsed="0"/>
+    <w:lsdException w:name="Colorful Shading" w:semiHidden="0" w:uiPriority="71" w:unhideWhenUsed="0"/>
+    <w:lsdException w:name="Colorful List" w:semiHidden="0" w:uiPriority="72" w:unhideWhenUsed="0"/>
+    <w:lsdException w:name="Colorful Grid" w:semiHidden="0" w:uiPriority="73" w:unhideWhenUsed="0"/>
+    <w:lsdException w:name="Light Shading Accent 1" w:semiHidden="0" w:uiPriority="60" w:unhideWhenUsed="0"/>
+    <w:lsdException w:name="Light List Accent 1" w:semiHidden="0" w:uiPriority="61" w:unhideWhenUsed="0"/>
+    <w:lsdException w:name="Light Grid Accent 1" w:semiHidden="0" w:uiPriority="62" w:unhideWhenUsed="0"/>
+    <w:lsdException w:name="Medium Shading 1 Accent 1" w:semiHidden="0" w:uiPriority="63" w:unhideWhenUsed="0"/>
+    <w:lsdException w:name="Medium Shading 2 Accent 1" w:semiHidden="0" w:uiPriority="64" w:unhideWhenUsed="0"/>
+    <w:lsdException w:name="Medium List 1 Accent 1" w:semiHidden="0" w:uiPriority="65" w:unhideWhenUsed="0"/>
+    <w:lsdException w:name="Revision" w:unhideWhenUsed="0"/>
+    <w:lsdException w:name="List Paragraph" w:semiHidden="0" w:uiPriority="34" w:unhideWhenUsed="0" w:qFormat="1"/>
+    <w:lsdException w:name="Quote" w:semiHidden="0" w:uiPriority="29" w:unhideWhenUsed="0" w:qFormat="1"/>
+    <w:lsdException w:name="Intense Quote" w:semiHidden="0" w:uiPriority="30" w:unhideWhenUsed="0" w:qFormat="1"/>
+    <w:lsdException w:name="Medium List 2 Accent 1" w:semiHidden="0" w:uiPriority="66" w:unhideWhenUsed="0"/>
+    <w:lsdException w:name="Medium Grid 1 Accent 1" w:semiHidden="0" w:uiPriority="67" w:unhideWhenUsed="0"/>
+    <w:lsdException w:name="Medium Grid 2 Accent 1" w:semiHidden="0" w:uiPriority="68" w:unhideWhenUsed="0"/>
+    <w:lsdException w:name="Medium Grid 3 Accent 1" w:semiHidden="0" w:uiPriority="69" w:unhideWhenUsed="0"/>
+    <w:lsdException w:name="Dark List Accent 1" w:semiHidden="0" w:uiPriority="70" w:unhideWhenUsed="0"/>
+    <w:lsdException w:name="Colorful Shading Accent 1" w:semiHidden="0" w:uiPriority="71" w:unhideWhenUsed="0"/>
+    <w:lsdException w:name="Colorful List Accent 1" w:semiHidden="0" w:uiPriority="72" w:unhideWhenUsed="0"/>
+    <w:lsdException w:name="Colorful Grid Accent 1" w:semiHidden="0" w:uiPriority="73" w:unhideWhenUsed="0"/>
+    <w:lsdException w:name="Light Shading Accent 2" w:semiHidden="0" w:uiPriority="60" w:unhideWhenUsed="0"/>
+    <w:lsdException w:name="Light List Accent 2" w:semiHidden="0" w:uiPriority="61" w:unhideWhenUsed="0"/>
+    <w:lsdException w:name="Light Grid Accent 2" w:semiHidden="0" w:uiPriority="62" w:unhideWhenUsed="0"/>
+    <w:lsdException w:name="Medium Shading 1 Accent 2" w:semiHidden="0" w:uiPriority="63" w:unhideWhenUsed="0"/>
+    <w:lsdException w:name="Medium Shading 2 Accent 2" w:semiHidden="0" w:uiPriority="64" w:unhideWhenUsed="0"/>
+    <w:lsdException w:name="Medium List 1 Accent 2" w:semiHidden="0" w:uiPriority="65" w:unhideWhenUsed="0"/>
+    <w:lsdException w:name="Medium List 2 Accent 2" w:semiHidden="0" w:uiPriority="66" w:unhideWhenUsed="0"/>
+    <w:lsdException w:name="Medium Grid 1 Accent 2" w:semiHidden="0" w:uiPriority="67" w:unhideWhenUsed="0"/>
+    <w:lsdException w:name="Medium Grid 2 Accent 2" w:semiHidden="0" w:uiPriority="68" w:unhideWhenUsed="0"/>
+    <w:lsdException w:name="Medium Grid 3 Accent 2" w:semiHidden="0" w:uiPriority="69" w:unhideWhenUsed="0"/>
+    <w:lsdException w:name="Dark List Accent 2" w:semiHidden="0" w:uiPriority="70" w:unhideWhenUsed="0"/>
+    <w:lsdException w:name="Colorful Shading Accent 2" w:semiHidden="0" w:uiPriority="71" w:unhideWhenUsed="0"/>
+    <w:lsdException w:name="Colorful List Accent 2" w:semiHidden="0" w:uiPriority="72" w:unhideWhenUsed="0"/>
+    <w:lsdException w:name="Colorful Grid Accent 2" w:semiHidden="0" w:uiPriority="73" w:unhideWhenUsed="0"/>
+    <w:lsdException w:name="Light Shading Accent 3" w:semiHidden="0" w:uiPriority="60" w:unhideWhenUsed="0"/>
+    <w:lsdException w:name="Light List Accent 3" w:semiHidden="0" w:uiPriority="61" w:unhideWhenUsed="0"/>
+    <w:lsdException w:name="Light Grid Accent 3" w:semiHidden="0" w:uiPriority="62" w:unhideWhenUsed="0"/>
+    <w:lsdException w:name="Medium Shading 1 Accent 3" w:semiHidden="0" w:uiPriority="63" w:unhideWhenUsed="0"/>
+    <w:lsdException w:name="Medium Shading 2 Accent 3" w:semiHidden="0" w:uiPriority="64" w:unhideWhenUsed="0"/>
+    <w:lsdException w:name="Medium List 1 Accent 3" w:semiHidden="0" w:uiPriority="65" w:unhideWhenUsed="0"/>
+    <w:lsdException w:name="Medium List 2 Accent 3" w:semiHidden="0" w:uiPriority="66" w:unhideWhenUsed="0"/>
+    <w:lsdException w:name="Medium Grid 1 Accent 3" w:semiHidden="0" w:uiPriority="67" w:unhideWhenUsed="0"/>
+    <w:lsdException w:name="Medium Grid 2 Accent 3" w:semiHidden="0" w:uiPriority="68" w:unhideWhenUsed="0"/>
+    <w:lsdException w:name="Medium Grid 3 Accent 3" w:semiHidden="0" w:uiPriority="69" w:unhideWhenUsed="0"/>
+    <w:lsdException w:name="Dark List Accent 3" w:semiHidden="0" w:uiPriority="70" w:unhideWhenUsed="0"/>
+    <w:lsdException w:name="Colorful Shading Accent 3" w:semiHidden="0" w:uiPriority="71" w:unhideWhenUsed="0"/>
+    <w:lsdException w:name="Colorful List Accent 3" w:semiHidden="0" w:uiPriority="72" w:unhideWhenUsed="0"/>
+    <w:lsdException w:name="Colorful Grid Accent 3" w:semiHidden="0" w:uiPriority="73" w:unhideWhenUsed="0"/>
+    <w:lsdException w:name="Light Shading Accent 4" w:semiHidden="0" w:uiPriority="60" w:unhideWhenUsed="0"/>
+    <w:lsdException w:name="Light List Accent 4" w:semiHidden="0" w:uiPriority="61" w:unhideWhenUsed="0"/>
+    <w:lsdException w:name="Light Grid Accent 4" w:semiHidden="0" w:uiPriority="62" w:unhideWhenUsed="0"/>
+    <w:lsdException w:name="Medium Shading 1 Accent 4" w:semiHidden="0" w:uiPriority="63" w:unhideWhenUsed="0"/>
+    <w:lsdException w:name="Medium Shading 2 Accent 4" w:semiHidden="0" w:uiPriority="64" w:unhideWhenUsed="0"/>
+    <w:lsdException w:name="Medium List 1 Accent 4" w:semiHidden="0" w:uiPriority="65" w:unhideWhenUsed="0"/>
+    <w:lsdException w:name="Medium List 2 Accent 4" w:semiHidden="0" w:uiPriority="66" w:unhideWhenUsed="0"/>
+    <w:lsdException w:name="Medium Grid 1 Accent 4" w:semiHidden="0" w:uiPriority="67" w:unhideWhenUsed="0"/>
+    <w:lsdException w:name="Medium Grid 2 Accent 4" w:semiHidden="0" w:uiPriority="68" w:unhideWhenUsed="0"/>
+    <w:lsdException w:name="Medium Grid 3 Accent 4" w:semiHidden="0" w:uiPriority="69" w:unhideWhenUsed="0"/>
+    <w:lsdException w:name="Dark List Accent 4" w:semiHidden="0" w:uiPriority="70" w:unhideWhenUsed="0"/>
+    <w:lsdException w:name="Colorful Shading Accent 4" w:semiHidden="0" w:uiPriority="71" w:unhideWhenUsed="0"/>
+    <w:lsdException w:name="Colorful List Accent 4" w:semiHidden="0" w:uiPriority="72" w:unhideWhenUsed="0"/>
+    <w:lsdException w:name="Colorful Grid Accent 4" w:semiHidden="0" w:uiPriority="73" w:unhideWhenUsed="0"/>
+    <w:lsdException w:name="Light Shading Accent 5" w:semiHidden="0" w:uiPriority="60" w:unhideWhenUsed="0"/>
+    <w:lsdException w:name="Light List Accent 5" w:semiHidden="0" w:uiPriority="61" w:unhideWhenUsed="0"/>
+    <w:lsdException w:name="Light Grid Accent 5" w:semiHidden="0" w:uiPriority="62" w:unhideWhenUsed="0"/>
+    <w:lsdException w:name="Medium Shading 1 Accent 5" w:semiHidden="0" w:uiPriority="63" w:unhideWhenUsed="0"/>
+    <w:lsdException w:name="Medium Shading 2 Accent 5" w:semiHidden="0" w:uiPriority="64" w:unhideWhenUsed="0"/>
+    <w:lsdException w:name="Medium List 1 Accent 5" w:semiHidden="0" w:uiPriority="65" w:unhideWhenUsed="0"/>
+    <w:lsdException w:name="Medium List 2 Accent 5" w:semiHidden="0" w:uiPriority="66" w:unhideWhenUsed="0"/>
+    <w:lsdException w:name="Medium Grid 1 Accent 5" w:semiHidden="0" w:uiPriority="67" w:unhideWhenUsed="0"/>
+    <w:lsdException w:name="Medium Grid 2 Accent 5" w:semiHidden="0" w:uiPriority="68" w:unhideWhenUsed="0"/>
+    <w:lsdException w:name="Medium Grid 3 Accent 5" w:semiHidden="0" w:uiPriority="69" w:unhideWhenUsed="0"/>
+    <w:lsdException w:name="Dark List Accent 5" w:semiHidden="0" w:uiPriority="70" w:unhideWhenUsed="0"/>
+    <w:lsdException w:name="Colorful Shading Accent 5" w:semiHidden="0" w:uiPriority="71" w:unhideWhenUsed="0"/>
+    <w:lsdException w:name="Colorful List Accent 5" w:semiHidden="0" w:uiPriority="72" w:unhideWhenUsed="0"/>
+    <w:lsdException w:name="Colorful Grid Accent 5" w:semiHidden="0" w:uiPriority="73" w:unhideWhenUsed="0"/>
+    <w:lsdException w:name="Light Shading Accent 6" w:semiHidden="0" w:uiPriority="60" w:unhideWhenUsed="0"/>
+    <w:lsdException w:name="Light List Accent 6" w:semiHidden="0" w:uiPriority="61" w:unhideWhenUsed="0"/>
+    <w:lsdException w:name="Light Grid Accent 6" w:semiHidden="0" w:uiPriority="62" w:unhideWhenUsed="0"/>
+    <w:lsdException w:name="Medium Shading 1 Accent 6" w:semiHidden="0" w:uiPriority="63" w:unhideWhenUsed="0"/>
+    <w:lsdException w:name="Medium Shading 2 Accent 6" w:semiHidden="0" w:uiPriority="64" w:unhideWhenUsed="0"/>
+    <w:lsdException w:name="Medium List 1 Accent 6" w:semiHidden="0" w:uiPriority="65" w:unhideWhenUsed="0"/>
+    <w:lsdException w:name="Medium List 2 Accent 6" w:semiHidden="0" w:uiPriority="66" w:unhideWhenUsed="0"/>
+    <w:lsdException w:name="Medium Grid 1 Accent 6" w:semiHidden="0" w:uiPriority="67" w:unhideWhenUsed="0"/>
+    <w:lsdException w:name="Medium Grid 2 Accent 6" w:semiHidden="0" w:uiPriority="68" w:unhideWhenUsed="0"/>
+    <w:lsdException w:name="Medium Grid 3 Accent 6" w:semiHidden="0" w:uiPriority="69" w:unhideWhenUsed="0"/>
+    <w:lsdException w:name="Dark List Accent 6" w:semiHidden="0" w:uiPriority="70" w:unhideWhenUsed="0"/>
+    <w:lsdException w:name="Colorful Shading Accent 6" w:semiHidden="0" w:uiPriority="71" w:unhideWhenUsed="0"/>
+    <w:lsdException w:name="Colorful List Accent 6" w:semiHidden="0" w:uiPriority="72" w:unhideWhenUsed="0"/>
+    <w:lsdException w:name="Colorful Grid Accent 6" w:semiHidden="0" w:uiPriority="73" w:unhideWhenUsed="0"/>
+    <w:lsdException w:name="Subtle Emphasis" w:semiHidden="0" w:uiPriority="19" w:unhideWhenUsed="0" w:qFormat="1"/>
+    <w:lsdException w:name="Intense Emphasis" w:semiHidden="0" w:uiPriority="21" w:unhideWhenUsed="0" w:qFormat="1"/>
+    <w:lsdException w:name="Subtle Reference" w:semiHidden="0" w:uiPriority="31" w:unhideWhenUsed="0" w:qFormat="1"/>
+    <w:lsdException w:name="Intense Reference" w:semiHidden="0" w:uiPriority="32" w:unhideWhenUsed="0" w:qFormat="1"/>
+    <w:lsdException w:name="Book Title" w:semiHidden="0" w:uiPriority="33" w:unhideWhenUsed="0" w:qFormat="1"/>
+    <w:lsdException w:name="Bibliography" w:uiPriority="37"/>
+    <w:lsdException w:name="TOC Heading" w:uiPriority="39" w:qFormat="1"/>
+  </w:latentStyles>
+  <w:style w:type="paragraph" w:default="1" w:styleId="Normal">
+    <w:name w:val="Normal"/>
+    <w:qFormat/>
+  </w:style>
+  <w:style w:type="character" w:default="1" w:styleId="DefaultParagraphFont">
+    <w:name w:val="Default Paragraph Font"/>
+    <w:uiPriority w:val="1"/>
+    <w:semiHidden/>
+    <w:unhideWhenUsed/>
+  </w:style>
+  <w:style w:type="table" w:default="1" w:styleId="TableNormal">
+    <w:name w:val="Normal Table"/>
+    <w:uiPriority w:val="99"/>
+    <w:semiHidden/>
+    <w:unhideWhenUsed/>
+    <w:tblPr>
+      <w:tblInd w:w="0" w:type="dxa"/>
+      <w:tblCellMar>
+        <w:top w:w="0" w:type="dxa"/>
+        <w:left w:w="108" w:type="dxa"/>
+        <w:bottom w:w="0" w:type="dxa"/>
+        <w:right w:w="108" w:type="dxa"/>
+      </w:tblCellMar>
+    </w:tblPr>
+  </w:style>
+  <w:style w:type="numbering" w:default="1" w:styleId="NoList">
+    <w:name w:val="No List"/>
+    <w:uiPriority w:val="99"/>
+    <w:semiHidden/>
+    <w:unhideWhenUsed/>
   </w:style>
 </w:styles>
 </file>

</xml_diff>

<commit_message>
Updated to reflect latest comments and responses
</commit_message>
<xml_diff>
--- a/docs/developer/OBI Developer Call Presentations/3-12-12 MHB OBI - Summary of Molecular Tracer and Related Classes.docx
+++ b/docs/developer/OBI Developer Call Presentations/3-12-12 MHB OBI - Summary of Molecular Tracer and Related Classes.docx
@@ -1,6 +1,6 @@
 
 <file path=word/document.xml><?xml version="1.0" encoding="utf-8"?>
-<w:document xmlns:wpc="http://schemas.microsoft.com/office/word/2010/wordprocessingCanvas" xmlns:mc="http://schemas.openxmlformats.org/markup-compatibility/2006" xmlns:o="urn:schemas-microsoft-com:office:office" xmlns:r="http://schemas.openxmlformats.org/officeDocument/2006/relationships" xmlns:m="http://schemas.openxmlformats.org/officeDocument/2006/math" xmlns:v="urn:schemas-microsoft-com:vml" xmlns:wp14="http://schemas.microsoft.com/office/word/2010/wordprocessingDrawing" xmlns:wp="http://schemas.openxmlformats.org/drawingml/2006/wordprocessingDrawing" xmlns:w10="urn:schemas-microsoft-com:office:word" xmlns:w="http://schemas.openxmlformats.org/wordprocessingml/2006/main" xmlns:w14="http://schemas.microsoft.com/office/word/2010/wordml" xmlns:wpg="http://schemas.microsoft.com/office/word/2010/wordprocessingGroup" xmlns:wpi="http://schemas.microsoft.com/office/word/2010/wordprocessingInk" xmlns:wne="http://schemas.microsoft.com/office/word/2006/wordml" xmlns:wps="http://schemas.microsoft.com/office/word/2010/wordprocessingShape" mc:Ignorable="w14 wp14">
+<w:document xmlns:ve="http://schemas.openxmlformats.org/markup-compatibility/2006" xmlns:o="urn:schemas-microsoft-com:office:office" xmlns:r="http://schemas.openxmlformats.org/officeDocument/2006/relationships" xmlns:m="http://schemas.openxmlformats.org/officeDocument/2006/math" xmlns:v="urn:schemas-microsoft-com:vml" xmlns:wp="http://schemas.openxmlformats.org/drawingml/2006/wordprocessingDrawing" xmlns:w10="urn:schemas-microsoft-com:office:word" xmlns:w="http://schemas.openxmlformats.org/wordprocessingml/2006/main" xmlns:wne="http://schemas.microsoft.com/office/word/2006/wordml">
   <w:body>
     <w:p>
       <w:pPr>
@@ -65,20 +65,24 @@
           <w:rFonts w:ascii="Calibri" w:eastAsia="Times New Roman" w:hAnsi="Calibri" w:cs="Times New Roman"/>
           <w:bCs/>
         </w:rPr>
-        <w:t>(view this doc showing mark-up/comments, add comments where desired)</w:t>
-      </w:r>
-    </w:p>
-    <w:p>
-      <w:pPr>
-        <w:spacing w:after="0" w:line="240" w:lineRule="auto"/>
-        <w:ind w:left="449"/>
-        <w:rPr>
-          <w:rFonts w:ascii="Calibri" w:eastAsia="Times New Roman" w:hAnsi="Calibri" w:cs="Times New Roman"/>
-          <w:b/>
-          <w:bCs/>
-          <w:u w:val="single"/>
-        </w:rPr>
-      </w:pPr>
+        <w:t>(</w:t>
+      </w:r>
+      <w:proofErr w:type="gramStart"/>
+      <w:r>
+        <w:rPr>
+          <w:rFonts w:ascii="Calibri" w:eastAsia="Times New Roman" w:hAnsi="Calibri" w:cs="Times New Roman"/>
+          <w:bCs/>
+        </w:rPr>
+        <w:t>view</w:t>
+      </w:r>
+      <w:proofErr w:type="gramEnd"/>
+      <w:r>
+        <w:rPr>
+          <w:rFonts w:ascii="Calibri" w:eastAsia="Times New Roman" w:hAnsi="Calibri" w:cs="Times New Roman"/>
+          <w:bCs/>
+        </w:rPr>
+        <w:t xml:space="preserve"> this doc showing mark-up/comments, add comments where desired)</w:t>
+      </w:r>
     </w:p>
     <w:p>
       <w:pPr>
@@ -137,6 +141,7 @@
           <w:color w:val="000000" w:themeColor="text1"/>
         </w:rPr>
       </w:pPr>
+      <w:proofErr w:type="gramStart"/>
       <w:r>
         <w:rPr>
           <w:rFonts w:ascii="Calibri" w:eastAsia="Times New Roman" w:hAnsi="Calibri" w:cs="Times New Roman"/>
@@ -146,6 +151,7 @@
         </w:rPr>
         <w:t>Definition :</w:t>
       </w:r>
+      <w:proofErr w:type="gramEnd"/>
       <w:r>
         <w:rPr>
           <w:rFonts w:ascii="Calibri" w:eastAsia="Times New Roman" w:hAnsi="Calibri" w:cs="Times New Roman"/>
@@ -199,12 +205,21 @@
           <w:color w:val="000000" w:themeColor="text1"/>
         </w:rPr>
       </w:pPr>
+      <w:proofErr w:type="spellStart"/>
       <w:r>
         <w:rPr>
           <w:rFonts w:ascii="Calibri" w:eastAsia="Times New Roman" w:hAnsi="Calibri" w:cs="Times New Roman"/>
           <w:color w:val="000000" w:themeColor="text1"/>
         </w:rPr>
-        <w:t>inheres_in some ‘molecular entity’</w:t>
+        <w:t>inheres_in</w:t>
+      </w:r>
+      <w:proofErr w:type="spellEnd"/>
+      <w:r>
+        <w:rPr>
+          <w:rFonts w:ascii="Calibri" w:eastAsia="Times New Roman" w:hAnsi="Calibri" w:cs="Times New Roman"/>
+          <w:color w:val="000000" w:themeColor="text1"/>
+        </w:rPr>
+        <w:t xml:space="preserve"> some ‘molecular entity’</w:t>
       </w:r>
     </w:p>
     <w:p>
@@ -221,12 +236,21 @@
           <w:color w:val="000000" w:themeColor="text1"/>
         </w:rPr>
       </w:pPr>
+      <w:proofErr w:type="spellStart"/>
       <w:r>
         <w:rPr>
           <w:rFonts w:ascii="Calibri" w:eastAsia="Times New Roman" w:hAnsi="Calibri" w:cs="Times New Roman"/>
           <w:color w:val="000000" w:themeColor="text1"/>
         </w:rPr>
-        <w:t>is_realized_by some ‘detection of molecular tracer assay’</w:t>
+        <w:t>is_realized_by</w:t>
+      </w:r>
+      <w:proofErr w:type="spellEnd"/>
+      <w:r>
+        <w:rPr>
+          <w:rFonts w:ascii="Calibri" w:eastAsia="Times New Roman" w:hAnsi="Calibri" w:cs="Times New Roman"/>
+          <w:color w:val="000000" w:themeColor="text1"/>
+        </w:rPr>
+        <w:t xml:space="preserve"> some ‘detection of molecular tracer assay’</w:t>
       </w:r>
     </w:p>
     <w:p>
@@ -283,6 +307,7 @@
           <w:rFonts w:ascii="Calibri" w:eastAsia="Times New Roman" w:hAnsi="Calibri" w:cs="Times New Roman"/>
         </w:rPr>
       </w:pPr>
+      <w:proofErr w:type="gramStart"/>
       <w:r>
         <w:rPr>
           <w:rFonts w:ascii="Calibri" w:eastAsia="Times New Roman" w:hAnsi="Calibri" w:cs="Times New Roman"/>
@@ -291,6 +316,7 @@
         </w:rPr>
         <w:t>Definition :</w:t>
       </w:r>
+      <w:proofErr w:type="gramEnd"/>
       <w:r>
         <w:rPr>
           <w:rFonts w:ascii="Calibri" w:eastAsia="Times New Roman" w:hAnsi="Calibri" w:cs="Times New Roman"/>
@@ -419,7 +445,21 @@
         <w:rPr>
           <w:rFonts w:ascii="Calibri" w:eastAsia="Times New Roman" w:hAnsi="Calibri" w:cs="Times New Roman"/>
         </w:rPr>
-        <w:t xml:space="preserve">‘label role’ and its children (‘radiolabel role’, ‘dye role’).  </w:t>
+        <w:t>‘</w:t>
+      </w:r>
+      <w:proofErr w:type="gramStart"/>
+      <w:r>
+        <w:rPr>
+          <w:rFonts w:ascii="Calibri" w:eastAsia="Times New Roman" w:hAnsi="Calibri" w:cs="Times New Roman"/>
+        </w:rPr>
+        <w:t>label</w:t>
+      </w:r>
+      <w:proofErr w:type="gramEnd"/>
+      <w:r>
+        <w:rPr>
+          <w:rFonts w:ascii="Calibri" w:eastAsia="Times New Roman" w:hAnsi="Calibri" w:cs="Times New Roman"/>
+        </w:rPr>
+        <w:t xml:space="preserve"> role’ and its children (‘radiolabel role’, ‘dye role’).  </w:t>
       </w:r>
     </w:p>
     <w:p>
@@ -435,11 +475,25 @@
           <w:rFonts w:ascii="Calibri" w:eastAsia="Times New Roman" w:hAnsi="Calibri" w:cs="Times New Roman"/>
         </w:rPr>
       </w:pPr>
-      <w:r>
-        <w:rPr>
-          <w:rFonts w:ascii="Calibri" w:eastAsia="Times New Roman" w:hAnsi="Calibri" w:cs="Times New Roman"/>
-        </w:rPr>
-        <w:t>these classes will be obsoleted.</w:t>
+      <w:proofErr w:type="gramStart"/>
+      <w:r>
+        <w:rPr>
+          <w:rFonts w:ascii="Calibri" w:eastAsia="Times New Roman" w:hAnsi="Calibri" w:cs="Times New Roman"/>
+        </w:rPr>
+        <w:t>these</w:t>
+      </w:r>
+      <w:proofErr w:type="gramEnd"/>
+      <w:r>
+        <w:rPr>
+          <w:rFonts w:ascii="Calibri" w:eastAsia="Times New Roman" w:hAnsi="Calibri" w:cs="Times New Roman"/>
+        </w:rPr>
+        <w:t xml:space="preserve"> classes will be obsoleted?</w:t>
+      </w:r>
+      <w:r>
+        <w:rPr>
+          <w:rFonts w:ascii="Calibri" w:eastAsia="Times New Roman" w:hAnsi="Calibri" w:cs="Times New Roman"/>
+        </w:rPr>
+        <w:t xml:space="preserve"> Or adjusted to reflect changes proposed here? (see ReO model)</w:t>
       </w:r>
     </w:p>
     <w:p>
@@ -466,11 +520,25 @@
         </w:rPr>
         <w:commentReference w:id="0"/>
       </w:r>
-      <w:r>
-        <w:rPr>
-          <w:rFonts w:ascii="Calibri" w:eastAsia="Times New Roman" w:hAnsi="Calibri" w:cs="Times New Roman"/>
-        </w:rPr>
-        <w:t xml:space="preserve">: </w:t>
+      <w:commentRangeStart w:id="1"/>
+      <w:r>
+        <w:rPr>
+          <w:rFonts w:ascii="Calibri" w:eastAsia="Times New Roman" w:hAnsi="Calibri" w:cs="Times New Roman"/>
+        </w:rPr>
+        <w:t>:</w:t>
+      </w:r>
+      <w:commentRangeEnd w:id="1"/>
+      <w:r>
+        <w:rPr>
+          <w:rStyle w:val="CommentReference"/>
+        </w:rPr>
+        <w:commentReference w:id="1"/>
+      </w:r>
+      <w:r>
+        <w:rPr>
+          <w:rFonts w:ascii="Calibri" w:eastAsia="Times New Roman" w:hAnsi="Calibri" w:cs="Times New Roman"/>
+        </w:rPr>
+        <w:t xml:space="preserve"> </w:t>
       </w:r>
     </w:p>
     <w:p>
@@ -591,31 +659,39 @@
           <w:rFonts w:ascii="Calibri" w:eastAsia="Times New Roman" w:hAnsi="Calibri" w:cs="Times New Roman"/>
         </w:rPr>
       </w:pPr>
-      <w:commentRangeStart w:id="1"/>
+      <w:commentRangeStart w:id="2"/>
       <w:r>
         <w:rPr>
           <w:rFonts w:ascii="Calibri" w:eastAsia="Times New Roman" w:hAnsi="Calibri" w:cs="Times New Roman"/>
         </w:rPr>
         <w:t>Option 1</w:t>
       </w:r>
-      <w:commentRangeEnd w:id="1"/>
+      <w:commentRangeEnd w:id="2"/>
       <w:r>
         <w:rPr>
           <w:rStyle w:val="CommentReference"/>
         </w:rPr>
-        <w:commentReference w:id="1"/>
-      </w:r>
-      <w:r>
-        <w:rPr>
-          <w:rFonts w:ascii="Calibri" w:eastAsia="Times New Roman" w:hAnsi="Calibri" w:cs="Times New Roman"/>
-        </w:rPr>
-        <w:t xml:space="preserve">: </w:t>
-      </w:r>
-      <w:r>
-        <w:rPr>
-          <w:rFonts w:ascii="Calibri" w:eastAsia="Times New Roman" w:hAnsi="Calibri" w:cs="Times New Roman"/>
-        </w:rPr>
-        <w:t>assay</w:t>
+        <w:commentReference w:id="2"/>
+      </w:r>
+      <w:commentRangeStart w:id="4"/>
+      <w:r>
+        <w:rPr>
+          <w:rFonts w:ascii="Calibri" w:eastAsia="Times New Roman" w:hAnsi="Calibri" w:cs="Times New Roman"/>
+        </w:rPr>
+        <w:t>:</w:t>
+      </w:r>
+      <w:commentRangeEnd w:id="4"/>
+      <w:r>
+        <w:rPr>
+          <w:rStyle w:val="CommentReference"/>
+        </w:rPr>
+        <w:commentReference w:id="4"/>
+      </w:r>
+      <w:r>
+        <w:rPr>
+          <w:rFonts w:ascii="Calibri" w:eastAsia="Times New Roman" w:hAnsi="Calibri" w:cs="Times New Roman"/>
+        </w:rPr>
+        <w:t xml:space="preserve"> assay</w:t>
       </w:r>
       <w:r>
         <w:rPr>
@@ -647,33 +723,89 @@
         <w:rPr>
           <w:rFonts w:ascii="Calibri" w:eastAsia="Times New Roman" w:hAnsi="Calibri" w:cs="Times New Roman"/>
         </w:rPr>
-        <w:t>Option 2: assay</w:t>
-      </w:r>
-      <w:r>
-        <w:rPr>
-          <w:rFonts w:ascii="Calibri" w:eastAsia="Times New Roman" w:hAnsi="Calibri" w:cs="Times New Roman"/>
-        </w:rPr>
-        <w:t xml:space="preserve"> and </w:t>
-      </w:r>
-      <w:r>
-        <w:rPr>
-          <w:rFonts w:ascii="Calibri" w:eastAsia="Times New Roman" w:hAnsi="Calibri" w:cs="Times New Roman"/>
-        </w:rPr>
-        <w:t>(has_specified_input some ‘molecular tracer-labeled material’) and (has_specified_output some (‘measurement datum’ and</w:t>
-      </w:r>
-      <w:commentRangeStart w:id="3"/>
-      <w:r>
-        <w:rPr>
-          <w:rFonts w:ascii="Calibri" w:eastAsia="Times New Roman" w:hAnsi="Calibri" w:cs="Times New Roman"/>
-        </w:rPr>
-        <w:t xml:space="preserve"> (is_about some 'molecular tracer- labeled material’))</w:t>
-      </w:r>
-      <w:commentRangeEnd w:id="3"/>
-      <w:r>
-        <w:rPr>
-          <w:rStyle w:val="CommentReference"/>
-        </w:rPr>
-        <w:commentReference w:id="3"/>
+        <w:t xml:space="preserve">Option 2: assay and </w:t>
+      </w:r>
+      <w:r>
+        <w:rPr>
+          <w:rFonts w:ascii="Calibri" w:eastAsia="Times New Roman" w:hAnsi="Calibri" w:cs="Times New Roman"/>
+        </w:rPr>
+        <w:t>(</w:t>
+      </w:r>
+      <w:proofErr w:type="spellStart"/>
+      <w:r>
+        <w:rPr>
+          <w:rFonts w:ascii="Calibri" w:eastAsia="Times New Roman" w:hAnsi="Calibri" w:cs="Times New Roman"/>
+        </w:rPr>
+        <w:t>has_specified_input</w:t>
+      </w:r>
+      <w:proofErr w:type="spellEnd"/>
+      <w:r>
+        <w:rPr>
+          <w:rFonts w:ascii="Calibri" w:eastAsia="Times New Roman" w:hAnsi="Calibri" w:cs="Times New Roman"/>
+        </w:rPr>
+        <w:t xml:space="preserve"> some ‘molecular tracer-labeled material’) and (</w:t>
+      </w:r>
+      <w:proofErr w:type="spellStart"/>
+      <w:r>
+        <w:rPr>
+          <w:rFonts w:ascii="Calibri" w:eastAsia="Times New Roman" w:hAnsi="Calibri" w:cs="Times New Roman"/>
+        </w:rPr>
+        <w:t>has_specified_output</w:t>
+      </w:r>
+      <w:proofErr w:type="spellEnd"/>
+      <w:r>
+        <w:rPr>
+          <w:rFonts w:ascii="Calibri" w:eastAsia="Times New Roman" w:hAnsi="Calibri" w:cs="Times New Roman"/>
+        </w:rPr>
+        <w:t xml:space="preserve"> some (‘measurement datum’ and (</w:t>
+      </w:r>
+      <w:proofErr w:type="spellStart"/>
+      <w:r>
+        <w:rPr>
+          <w:rFonts w:ascii="Calibri" w:eastAsia="Times New Roman" w:hAnsi="Calibri" w:cs="Times New Roman"/>
+        </w:rPr>
+        <w:t>is_about</w:t>
+      </w:r>
+      <w:proofErr w:type="spellEnd"/>
+      <w:r>
+        <w:rPr>
+          <w:rFonts w:ascii="Calibri" w:eastAsia="Times New Roman" w:hAnsi="Calibri" w:cs="Times New Roman"/>
+        </w:rPr>
+        <w:t xml:space="preserve"> some 'molecular tracer- labeled material’))</w:t>
+      </w:r>
+    </w:p>
+    <w:p>
+      <w:pPr>
+        <w:numPr>
+          <w:ilvl w:val="2"/>
+          <w:numId w:val="2"/>
+        </w:numPr>
+        <w:spacing w:after="0" w:line="240" w:lineRule="auto"/>
+        <w:ind w:left="1529"/>
+        <w:textAlignment w:val="center"/>
+        <w:rPr>
+          <w:rFonts w:ascii="Calibri" w:eastAsia="Times New Roman" w:hAnsi="Calibri" w:cs="Times New Roman"/>
+        </w:rPr>
+      </w:pPr>
+      <w:r>
+        <w:rPr>
+          <w:rFonts w:ascii="Calibri" w:eastAsia="Times New Roman" w:hAnsi="Calibri" w:cs="Times New Roman"/>
+        </w:rPr>
+        <w:t xml:space="preserve">Or, some combination of the above as </w:t>
+      </w:r>
+      <w:proofErr w:type="spellStart"/>
+      <w:r>
+        <w:rPr>
+          <w:rFonts w:ascii="Calibri" w:eastAsia="Times New Roman" w:hAnsi="Calibri" w:cs="Times New Roman"/>
+        </w:rPr>
+        <w:t>eq</w:t>
+      </w:r>
+      <w:proofErr w:type="spellEnd"/>
+      <w:r>
+        <w:rPr>
+          <w:rFonts w:ascii="Calibri" w:eastAsia="Times New Roman" w:hAnsi="Calibri" w:cs="Times New Roman"/>
+        </w:rPr>
+        <w:t xml:space="preserve"> and/or super class axioms</w:t>
       </w:r>
     </w:p>
     <w:p>
@@ -711,11 +843,19 @@
           <w:rFonts w:ascii="Calibri" w:eastAsia="Times New Roman" w:hAnsi="Calibri" w:cs="Times New Roman"/>
         </w:rPr>
       </w:pPr>
-      <w:r>
-        <w:rPr>
-          <w:rFonts w:ascii="Calibri" w:eastAsia="Times New Roman" w:hAnsi="Calibri" w:cs="Times New Roman"/>
-        </w:rPr>
-        <w:t>achieves_planned_objective some 'assay objective'</w:t>
+      <w:proofErr w:type="spellStart"/>
+      <w:r>
+        <w:rPr>
+          <w:rFonts w:ascii="Calibri" w:eastAsia="Times New Roman" w:hAnsi="Calibri" w:cs="Times New Roman"/>
+        </w:rPr>
+        <w:t>achieves_planned_objective</w:t>
+      </w:r>
+      <w:proofErr w:type="spellEnd"/>
+      <w:r>
+        <w:rPr>
+          <w:rFonts w:ascii="Calibri" w:eastAsia="Times New Roman" w:hAnsi="Calibri" w:cs="Times New Roman"/>
+        </w:rPr>
+        <w:t xml:space="preserve"> some 'assay objective'</w:t>
       </w:r>
     </w:p>
     <w:p>
@@ -800,7 +940,21 @@
         <w:rPr>
           <w:rFonts w:ascii="Calibri" w:eastAsia="Times New Roman" w:hAnsi="Calibri" w:cs="Times New Roman"/>
         </w:rPr>
-        <w:t xml:space="preserve"> “a material entity created through an addition of molecular tracer process, that contains a molecular tracer</w:t>
+        <w:t xml:space="preserve"> “a material entity created through an addition of molecular tracer </w:t>
+      </w:r>
+      <w:proofErr w:type="gramStart"/>
+      <w:r>
+        <w:rPr>
+          <w:rFonts w:ascii="Calibri" w:eastAsia="Times New Roman" w:hAnsi="Calibri" w:cs="Times New Roman"/>
+        </w:rPr>
+        <w:t>process, that</w:t>
+      </w:r>
+      <w:proofErr w:type="gramEnd"/>
+      <w:r>
+        <w:rPr>
+          <w:rFonts w:ascii="Calibri" w:eastAsia="Times New Roman" w:hAnsi="Calibri" w:cs="Times New Roman"/>
+        </w:rPr>
+        <w:t xml:space="preserve"> contains a molecular tracer</w:t>
       </w:r>
       <w:r>
         <w:rPr>
@@ -868,112 +1022,83 @@
         <w:rPr>
           <w:rFonts w:ascii="Calibri" w:eastAsia="Times New Roman" w:hAnsi="Calibri" w:cs="Times New Roman"/>
         </w:rPr>
-        <w:t xml:space="preserve">material entity and (is_specified_output_of some </w:t>
-      </w:r>
-      <w:commentRangeStart w:id="4"/>
-      <w:r>
-        <w:rPr>
-          <w:rFonts w:ascii="Calibri" w:eastAsia="Times New Roman" w:hAnsi="Calibri" w:cs="Times New Roman"/>
-        </w:rPr>
-        <w:t xml:space="preserve">labeling </w:t>
-      </w:r>
-      <w:commentRangeEnd w:id="4"/>
+        <w:t>material entity and (</w:t>
+      </w:r>
+      <w:proofErr w:type="spellStart"/>
+      <w:r>
+        <w:rPr>
+          <w:rFonts w:ascii="Calibri" w:eastAsia="Times New Roman" w:hAnsi="Calibri" w:cs="Times New Roman"/>
+        </w:rPr>
+        <w:t>is_specified_output_of</w:t>
+      </w:r>
+      <w:proofErr w:type="spellEnd"/>
+      <w:r>
+        <w:rPr>
+          <w:rFonts w:ascii="Calibri" w:eastAsia="Times New Roman" w:hAnsi="Calibri" w:cs="Times New Roman"/>
+        </w:rPr>
+        <w:t xml:space="preserve"> </w:t>
+      </w:r>
+      <w:r>
+        <w:rPr>
+          <w:rFonts w:ascii="Calibri" w:eastAsia="Times New Roman" w:hAnsi="Calibri" w:cs="Times New Roman"/>
+        </w:rPr>
+        <w:t>some ‘addition of molecular tracer’</w:t>
+      </w:r>
+      <w:r>
+        <w:rPr>
+          <w:rFonts w:ascii="Calibri" w:eastAsia="Times New Roman" w:hAnsi="Calibri" w:cs="Times New Roman"/>
+        </w:rPr>
+        <w:t xml:space="preserve">) </w:t>
+      </w:r>
+      <w:r>
+        <w:rPr>
+          <w:rFonts w:ascii="Calibri" w:eastAsia="Times New Roman" w:hAnsi="Calibri" w:cs="Times New Roman"/>
+        </w:rPr>
+        <w:t xml:space="preserve"> and</w:t>
+      </w:r>
+    </w:p>
+    <w:p>
+      <w:pPr>
+        <w:spacing w:after="0" w:line="240" w:lineRule="auto"/>
+        <w:ind w:left="1529"/>
+        <w:textAlignment w:val="center"/>
+        <w:rPr>
+          <w:rFonts w:ascii="Calibri" w:eastAsia="Times New Roman" w:hAnsi="Calibri" w:cs="Times New Roman"/>
+        </w:rPr>
+      </w:pPr>
+      <w:commentRangeStart w:id="5"/>
+      <w:r>
+        <w:rPr>
+          <w:rFonts w:ascii="Calibri" w:eastAsia="Times New Roman" w:hAnsi="Calibri" w:cs="Times New Roman"/>
+        </w:rPr>
+        <w:t xml:space="preserve"> (</w:t>
+      </w:r>
+      <w:proofErr w:type="gramStart"/>
+      <w:r>
+        <w:rPr>
+          <w:rFonts w:ascii="Calibri" w:eastAsia="Times New Roman" w:hAnsi="Calibri" w:cs="Times New Roman"/>
+        </w:rPr>
+        <w:t>has_part</w:t>
+      </w:r>
+      <w:proofErr w:type="gramEnd"/>
+      <w:r>
+        <w:rPr>
+          <w:rFonts w:ascii="Calibri" w:eastAsia="Times New Roman" w:hAnsi="Calibri" w:cs="Times New Roman"/>
+        </w:rPr>
+        <w:t xml:space="preserve"> some ‘molecular tracer’)</w:t>
+      </w:r>
+      <w:r>
+        <w:rPr>
+          <w:rFonts w:ascii="Calibri" w:eastAsia="Times New Roman" w:hAnsi="Calibri" w:cs="Times New Roman"/>
+        </w:rPr>
+        <w:t xml:space="preserve"> </w:t>
+      </w:r>
+      <w:commentRangeEnd w:id="5"/>
       <w:r>
         <w:rPr>
           <w:rStyle w:val="CommentReference"/>
         </w:rPr>
-        <w:commentReference w:id="4"/>
-      </w:r>
-      <w:commentRangeStart w:id="5"/>
-      <w:r>
-        <w:rPr>
-          <w:rFonts w:ascii="Calibri" w:eastAsia="Times New Roman" w:hAnsi="Calibri" w:cs="Times New Roman"/>
-          <w:highlight w:val="yellow"/>
-        </w:rPr>
-        <w:t>‘addition of molecular tracer</w:t>
-      </w:r>
-      <w:r>
-        <w:rPr>
-          <w:rFonts w:ascii="Calibri" w:eastAsia="Times New Roman" w:hAnsi="Calibri" w:cs="Times New Roman"/>
-          <w:highlight w:val="yellow"/>
-        </w:rPr>
-        <w:t>’</w:t>
-      </w:r>
-      <w:commentRangeEnd w:id="5"/>
-      <w:r>
-        <w:rPr>
-          <w:rStyle w:val="CommentReference"/>
-        </w:rPr>
         <w:commentReference w:id="5"/>
-      </w:r>
-      <w:r>
-        <w:rPr>
-          <w:rFonts w:ascii="Calibri" w:eastAsia="Times New Roman" w:hAnsi="Calibri" w:cs="Times New Roman"/>
-        </w:rPr>
-        <w:t xml:space="preserve">) </w:t>
-      </w:r>
-    </w:p>
-    <w:p>
-      <w:pPr>
-        <w:pStyle w:val="ListParagraph"/>
-        <w:numPr>
-          <w:ilvl w:val="0"/>
-          <w:numId w:val="8"/>
-        </w:numPr>
-        <w:spacing w:after="0" w:line="240" w:lineRule="auto"/>
-        <w:ind w:left="990"/>
-        <w:textAlignment w:val="center"/>
-        <w:rPr>
-          <w:rFonts w:ascii="Calibri" w:eastAsia="Times New Roman" w:hAnsi="Calibri" w:cs="Times New Roman"/>
-        </w:rPr>
-      </w:pPr>
-      <w:r>
-        <w:rPr>
-          <w:rFonts w:ascii="Calibri" w:eastAsia="Times New Roman" w:hAnsi="Calibri" w:cs="Times New Roman"/>
-          <w:b/>
-          <w:bCs/>
-        </w:rPr>
-        <w:t>Superclass Axioms</w:t>
-      </w:r>
-    </w:p>
-    <w:p>
-      <w:pPr>
-        <w:numPr>
-          <w:ilvl w:val="2"/>
-          <w:numId w:val="3"/>
-        </w:numPr>
-        <w:spacing w:after="0" w:line="240" w:lineRule="auto"/>
-        <w:ind w:left="1529"/>
-        <w:textAlignment w:val="center"/>
-        <w:rPr>
-          <w:rFonts w:ascii="Calibri" w:eastAsia="Times New Roman" w:hAnsi="Calibri" w:cs="Times New Roman"/>
-        </w:rPr>
-      </w:pPr>
-      <w:r>
-        <w:rPr>
-          <w:rFonts w:ascii="Calibri" w:eastAsia="Times New Roman" w:hAnsi="Calibri" w:cs="Times New Roman"/>
-        </w:rPr>
-        <w:t>(has_part some ‘molecular tracer’</w:t>
-      </w:r>
-      <w:commentRangeStart w:id="6"/>
-      <w:r>
-        <w:rPr>
-          <w:rFonts w:ascii="Calibri" w:eastAsia="Times New Roman" w:hAnsi="Calibri" w:cs="Times New Roman"/>
-        </w:rPr>
-        <w:t>)</w:t>
-      </w:r>
-      <w:commentRangeEnd w:id="6"/>
-      <w:r>
-        <w:rPr>
-          <w:rFonts w:ascii="Calibri" w:eastAsia="Times New Roman" w:hAnsi="Calibri" w:cs="Times New Roman"/>
-        </w:rPr>
-        <w:t xml:space="preserve"> ??</w:t>
-      </w:r>
-      <w:r>
-        <w:rPr>
-          <w:rStyle w:val="CommentReference"/>
-        </w:rPr>
-        <w:commentReference w:id="6"/>
       </w:r>
     </w:p>
     <w:p>
@@ -1031,7 +1156,21 @@
         <w:rPr>
           <w:rFonts w:ascii="Calibri" w:eastAsia="Times New Roman" w:hAnsi="Calibri" w:cs="Times New Roman"/>
         </w:rPr>
-        <w:t>- labeled specimen and its children</w:t>
+        <w:t xml:space="preserve">- </w:t>
+      </w:r>
+      <w:proofErr w:type="gramStart"/>
+      <w:r>
+        <w:rPr>
+          <w:rFonts w:ascii="Calibri" w:eastAsia="Times New Roman" w:hAnsi="Calibri" w:cs="Times New Roman"/>
+        </w:rPr>
+        <w:t>labeled</w:t>
+      </w:r>
+      <w:proofErr w:type="gramEnd"/>
+      <w:r>
+        <w:rPr>
+          <w:rFonts w:ascii="Calibri" w:eastAsia="Times New Roman" w:hAnsi="Calibri" w:cs="Times New Roman"/>
+        </w:rPr>
+        <w:t xml:space="preserve"> specimen and its children</w:t>
       </w:r>
     </w:p>
     <w:p>
@@ -1046,22 +1185,36 @@
         <w:rPr>
           <w:rFonts w:ascii="Calibri" w:eastAsia="Times New Roman" w:hAnsi="Calibri" w:cs="Times New Roman"/>
         </w:rPr>
+        <w:t xml:space="preserve">- </w:t>
+      </w:r>
+      <w:proofErr w:type="gramStart"/>
+      <w:r>
+        <w:rPr>
+          <w:rFonts w:ascii="Calibri" w:eastAsia="Times New Roman" w:hAnsi="Calibri" w:cs="Times New Roman"/>
+        </w:rPr>
+        <w:t>labeled</w:t>
+      </w:r>
+      <w:proofErr w:type="gramEnd"/>
+      <w:r>
+        <w:rPr>
+          <w:rFonts w:ascii="Calibri" w:eastAsia="Times New Roman" w:hAnsi="Calibri" w:cs="Times New Roman"/>
+        </w:rPr>
+        <w:t xml:space="preserve"> oligonucleotide</w:t>
+      </w:r>
+    </w:p>
+    <w:p>
+      <w:pPr>
+        <w:spacing w:after="0" w:line="240" w:lineRule="auto"/>
+        <w:ind w:left="2069"/>
+        <w:rPr>
+          <w:rFonts w:ascii="Calibri" w:eastAsia="Times New Roman" w:hAnsi="Calibri" w:cs="Times New Roman"/>
+        </w:rPr>
+      </w:pPr>
+      <w:r>
+        <w:rPr>
+          <w:rFonts w:ascii="Calibri" w:eastAsia="Times New Roman" w:hAnsi="Calibri" w:cs="Times New Roman"/>
+        </w:rPr>
         <w:lastRenderedPageBreak/>
-        <w:t>- labeled oligonucleotide</w:t>
-      </w:r>
-    </w:p>
-    <w:p>
-      <w:pPr>
-        <w:spacing w:after="0" w:line="240" w:lineRule="auto"/>
-        <w:ind w:left="2069"/>
-        <w:rPr>
-          <w:rFonts w:ascii="Calibri" w:eastAsia="Times New Roman" w:hAnsi="Calibri" w:cs="Times New Roman"/>
-        </w:rPr>
-      </w:pPr>
-      <w:r>
-        <w:rPr>
-          <w:rFonts w:ascii="Calibri" w:eastAsia="Times New Roman" w:hAnsi="Calibri" w:cs="Times New Roman"/>
-        </w:rPr>
         <w:t> </w:t>
       </w:r>
     </w:p>
@@ -1211,11 +1364,19 @@
           <w:rFonts w:ascii="Calibri" w:eastAsia="Times New Roman" w:hAnsi="Calibri" w:cs="Times New Roman"/>
         </w:rPr>
       </w:pPr>
-      <w:r>
-        <w:rPr>
-          <w:rFonts w:ascii="Calibri" w:eastAsia="Times New Roman" w:hAnsi="Calibri" w:cs="Times New Roman"/>
-        </w:rPr>
-        <w:t>has_specified_input some ‘molecular tracer’</w:t>
+      <w:proofErr w:type="spellStart"/>
+      <w:r>
+        <w:rPr>
+          <w:rFonts w:ascii="Calibri" w:eastAsia="Times New Roman" w:hAnsi="Calibri" w:cs="Times New Roman"/>
+        </w:rPr>
+        <w:t>has_specified_input</w:t>
+      </w:r>
+      <w:proofErr w:type="spellEnd"/>
+      <w:r>
+        <w:rPr>
+          <w:rFonts w:ascii="Calibri" w:eastAsia="Times New Roman" w:hAnsi="Calibri" w:cs="Times New Roman"/>
+        </w:rPr>
+        <w:t xml:space="preserve"> some ‘target of material addition’</w:t>
       </w:r>
     </w:p>
     <w:p>
@@ -1231,11 +1392,19 @@
           <w:rFonts w:ascii="Calibri" w:eastAsia="Times New Roman" w:hAnsi="Calibri" w:cs="Times New Roman"/>
         </w:rPr>
       </w:pPr>
-      <w:r>
-        <w:rPr>
-          <w:rFonts w:ascii="Calibri" w:eastAsia="Times New Roman" w:hAnsi="Calibri" w:cs="Times New Roman"/>
-        </w:rPr>
-        <w:t>has_specified_output some 'molecular tracer-labeled material'</w:t>
+      <w:proofErr w:type="spellStart"/>
+      <w:r>
+        <w:rPr>
+          <w:rFonts w:ascii="Calibri" w:eastAsia="Times New Roman" w:hAnsi="Calibri" w:cs="Times New Roman"/>
+        </w:rPr>
+        <w:t>has_specified_input</w:t>
+      </w:r>
+      <w:proofErr w:type="spellEnd"/>
+      <w:r>
+        <w:rPr>
+          <w:rFonts w:ascii="Calibri" w:eastAsia="Times New Roman" w:hAnsi="Calibri" w:cs="Times New Roman"/>
+        </w:rPr>
+        <w:t xml:space="preserve"> some ‘molecular tracer’</w:t>
       </w:r>
     </w:p>
     <w:p>
@@ -1251,11 +1420,33 @@
           <w:rFonts w:ascii="Calibri" w:eastAsia="Times New Roman" w:hAnsi="Calibri" w:cs="Times New Roman"/>
         </w:rPr>
       </w:pPr>
-      <w:r>
-        <w:rPr>
-          <w:rFonts w:ascii="Calibri" w:eastAsia="Times New Roman" w:hAnsi="Calibri" w:cs="Times New Roman"/>
-        </w:rPr>
-        <w:t>has_specified_input some ‘target of material addition’</w:t>
+      <w:proofErr w:type="spellStart"/>
+      <w:r>
+        <w:rPr>
+          <w:rFonts w:ascii="Calibri" w:eastAsia="Times New Roman" w:hAnsi="Calibri" w:cs="Times New Roman"/>
+        </w:rPr>
+        <w:t>has_specified_output</w:t>
+      </w:r>
+      <w:proofErr w:type="spellEnd"/>
+      <w:r>
+        <w:rPr>
+          <w:rFonts w:ascii="Calibri" w:eastAsia="Times New Roman" w:hAnsi="Calibri" w:cs="Times New Roman"/>
+        </w:rPr>
+        <w:t xml:space="preserve"> some 'molecular tracer-labeled material</w:t>
+      </w:r>
+      <w:commentRangeStart w:id="6"/>
+      <w:r>
+        <w:rPr>
+          <w:rFonts w:ascii="Calibri" w:eastAsia="Times New Roman" w:hAnsi="Calibri" w:cs="Times New Roman"/>
+        </w:rPr>
+        <w:t>'</w:t>
+      </w:r>
+      <w:commentRangeEnd w:id="6"/>
+      <w:r>
+        <w:rPr>
+          <w:rStyle w:val="CommentReference"/>
+        </w:rPr>
+        <w:commentReference w:id="6"/>
       </w:r>
     </w:p>
     <w:p>
@@ -1268,14 +1459,6 @@
           <w:iCs/>
         </w:rPr>
       </w:pPr>
-      <w:r>
-        <w:rPr>
-          <w:rFonts w:ascii="Calibri" w:eastAsia="Times New Roman" w:hAnsi="Calibri" w:cs="Times New Roman"/>
-          <w:i/>
-          <w:iCs/>
-        </w:rPr>
-        <w:t> </w:t>
-      </w:r>
     </w:p>
     <w:p>
       <w:pPr>
@@ -1339,6 +1522,15 @@
         </w:rPr>
         <w:t> </w:t>
       </w:r>
+    </w:p>
+    <w:p>
+      <w:pPr>
+        <w:spacing w:after="0" w:line="240" w:lineRule="auto"/>
+        <w:ind w:left="2069"/>
+        <w:rPr>
+          <w:rFonts w:ascii="Calibri" w:eastAsia="Times New Roman" w:hAnsi="Calibri" w:cs="Times New Roman"/>
+        </w:rPr>
+      </w:pPr>
     </w:p>
     <w:p>
       <w:pPr>
@@ -1373,7 +1565,6 @@
           <w:u w:val="single"/>
         </w:rPr>
       </w:pPr>
-      <w:commentRangeStart w:id="7"/>
       <w:r>
         <w:rPr>
           <w:rFonts w:ascii="Calibri" w:eastAsia="Times New Roman" w:hAnsi="Calibri" w:cs="Times New Roman"/>
@@ -1385,12 +1576,88 @@
         </w:rPr>
         <w:t>'molecular tracer target role'</w:t>
       </w:r>
-      <w:commentRangeEnd w:id="7"/>
-      <w:r>
-        <w:rPr>
-          <w:rStyle w:val="CommentReference"/>
-        </w:rPr>
-        <w:commentReference w:id="7"/>
+      <w:r>
+        <w:rPr>
+          <w:rFonts w:ascii="Calibri" w:eastAsia="Times New Roman" w:hAnsi="Calibri" w:cs="Times New Roman"/>
+          <w:b/>
+          <w:bCs/>
+          <w:sz w:val="24"/>
+          <w:szCs w:val="24"/>
+          <w:u w:val="single"/>
+        </w:rPr>
+        <w:t xml:space="preserve"> </w:t>
+      </w:r>
+      <w:r>
+        <w:rPr>
+          <w:rFonts w:ascii="Calibri" w:eastAsia="Times New Roman" w:hAnsi="Calibri" w:cs="Times New Roman"/>
+          <w:bCs/>
+          <w:i/>
+          <w:sz w:val="24"/>
+          <w:szCs w:val="24"/>
+        </w:rPr>
+        <w:t xml:space="preserve">(a role proposed to  be used in more precisely </w:t>
+      </w:r>
+      <w:r>
+        <w:rPr>
+          <w:rFonts w:ascii="Calibri" w:eastAsia="Times New Roman" w:hAnsi="Calibri" w:cs="Times New Roman"/>
+          <w:bCs/>
+          <w:i/>
+          <w:sz w:val="24"/>
+          <w:szCs w:val="24"/>
+        </w:rPr>
+        <w:t>modeling the</w:t>
+      </w:r>
+      <w:r>
+        <w:rPr>
+          <w:rFonts w:ascii="Calibri" w:eastAsia="Times New Roman" w:hAnsi="Calibri" w:cs="Times New Roman"/>
+          <w:bCs/>
+          <w:i/>
+          <w:sz w:val="24"/>
+          <w:szCs w:val="24"/>
+        </w:rPr>
+        <w:t xml:space="preserve"> tracer classes</w:t>
+      </w:r>
+      <w:r>
+        <w:rPr>
+          <w:rFonts w:ascii="Calibri" w:eastAsia="Times New Roman" w:hAnsi="Calibri" w:cs="Times New Roman"/>
+          <w:bCs/>
+          <w:i/>
+          <w:sz w:val="24"/>
+          <w:szCs w:val="24"/>
+        </w:rPr>
+        <w:t xml:space="preserve"> above, by allowing us to specify the molecular entity that is part of the tracer-labeled material and is specifically </w:t>
+      </w:r>
+      <w:proofErr w:type="spellStart"/>
+      <w:r>
+        <w:rPr>
+          <w:rFonts w:ascii="Calibri" w:eastAsia="Times New Roman" w:hAnsi="Calibri" w:cs="Times New Roman"/>
+          <w:bCs/>
+          <w:i/>
+          <w:sz w:val="24"/>
+          <w:szCs w:val="24"/>
+        </w:rPr>
+        <w:t>recognized_by</w:t>
+      </w:r>
+      <w:proofErr w:type="spellEnd"/>
+      <w:r>
+        <w:rPr>
+          <w:rFonts w:ascii="Calibri" w:eastAsia="Times New Roman" w:hAnsi="Calibri" w:cs="Times New Roman"/>
+          <w:bCs/>
+          <w:i/>
+          <w:sz w:val="24"/>
+          <w:szCs w:val="24"/>
+        </w:rPr>
+        <w:t xml:space="preserve"> the tracer</w:t>
+      </w:r>
+      <w:r>
+        <w:rPr>
+          <w:rFonts w:ascii="Calibri" w:eastAsia="Times New Roman" w:hAnsi="Calibri" w:cs="Times New Roman"/>
+          <w:bCs/>
+          <w:i/>
+          <w:sz w:val="24"/>
+          <w:szCs w:val="24"/>
+        </w:rPr>
+        <w:t>)</w:t>
       </w:r>
     </w:p>
     <w:p>
@@ -1418,7 +1685,26 @@
         <w:rPr>
           <w:rFonts w:ascii="Calibri" w:eastAsia="Times New Roman" w:hAnsi="Calibri" w:cs="Times New Roman"/>
         </w:rPr>
-        <w:t xml:space="preserve"> “a role inhering in a molecular entity that is specifically recognized and bound by a molecular tracer during some addition of molecular tracer technique.” </w:t>
+        <w:t xml:space="preserve"> “a role inhering in a molecular entity that is </w:t>
+      </w:r>
+      <w:r>
+        <w:rPr>
+          <w:rFonts w:ascii="Calibri" w:eastAsia="Times New Roman" w:hAnsi="Calibri" w:cs="Times New Roman"/>
+          <w:i/>
+        </w:rPr>
+        <w:t>(is intended to be)</w:t>
+      </w:r>
+      <w:r>
+        <w:rPr>
+          <w:rFonts w:ascii="Calibri" w:eastAsia="Times New Roman" w:hAnsi="Calibri" w:cs="Times New Roman"/>
+        </w:rPr>
+        <w:t xml:space="preserve"> </w:t>
+      </w:r>
+      <w:r>
+        <w:rPr>
+          <w:rFonts w:ascii="Calibri" w:eastAsia="Times New Roman" w:hAnsi="Calibri" w:cs="Times New Roman"/>
+        </w:rPr>
+        <w:t xml:space="preserve">specifically recognized and bound by a molecular tracer during some addition of molecular tracer technique.” </w:t>
       </w:r>
     </w:p>
     <w:p>
@@ -1440,7 +1726,25 @@
           <w:b/>
           <w:bCs/>
         </w:rPr>
-        <w:t>Superclass Axoims:</w:t>
+        <w:t xml:space="preserve">Superclass </w:t>
+      </w:r>
+      <w:proofErr w:type="spellStart"/>
+      <w:r>
+        <w:rPr>
+          <w:rFonts w:ascii="Calibri" w:eastAsia="Times New Roman" w:hAnsi="Calibri" w:cs="Times New Roman"/>
+          <w:b/>
+          <w:bCs/>
+        </w:rPr>
+        <w:t>Axoims</w:t>
+      </w:r>
+      <w:proofErr w:type="spellEnd"/>
+      <w:r>
+        <w:rPr>
+          <w:rFonts w:ascii="Calibri" w:eastAsia="Times New Roman" w:hAnsi="Calibri" w:cs="Times New Roman"/>
+          <w:b/>
+          <w:bCs/>
+        </w:rPr>
+        <w:t>:</w:t>
       </w:r>
     </w:p>
     <w:p>
@@ -1460,7 +1764,7 @@
         <w:rPr>
           <w:rFonts w:ascii="Calibri" w:eastAsia="Times New Roman" w:hAnsi="Calibri" w:cs="Times New Roman"/>
         </w:rPr>
-        <w:t xml:space="preserve">inheres_in some ‘molecular entity’ </w:t>
+        <w:t>‘target of material addition role’</w:t>
       </w:r>
     </w:p>
     <w:p>
@@ -1476,6 +1780,34 @@
           <w:rFonts w:ascii="Calibri" w:eastAsia="Times New Roman" w:hAnsi="Calibri" w:cs="Times New Roman"/>
         </w:rPr>
       </w:pPr>
+      <w:proofErr w:type="spellStart"/>
+      <w:r>
+        <w:rPr>
+          <w:rFonts w:ascii="Calibri" w:eastAsia="Times New Roman" w:hAnsi="Calibri" w:cs="Times New Roman"/>
+        </w:rPr>
+        <w:t>inheres_in</w:t>
+      </w:r>
+      <w:proofErr w:type="spellEnd"/>
+      <w:r>
+        <w:rPr>
+          <w:rFonts w:ascii="Calibri" w:eastAsia="Times New Roman" w:hAnsi="Calibri" w:cs="Times New Roman"/>
+        </w:rPr>
+        <w:t xml:space="preserve"> some ‘molecular entity’ </w:t>
+      </w:r>
+    </w:p>
+    <w:p>
+      <w:pPr>
+        <w:numPr>
+          <w:ilvl w:val="2"/>
+          <w:numId w:val="7"/>
+        </w:numPr>
+        <w:spacing w:after="0" w:line="240" w:lineRule="auto"/>
+        <w:ind w:left="1529"/>
+        <w:textAlignment w:val="center"/>
+        <w:rPr>
+          <w:rFonts w:ascii="Calibri" w:eastAsia="Times New Roman" w:hAnsi="Calibri" w:cs="Times New Roman"/>
+        </w:rPr>
+      </w:pPr>
       <w:r>
         <w:rPr>
           <w:rFonts w:ascii="Calibri" w:eastAsia="Times New Roman" w:hAnsi="Calibri" w:cs="Times New Roman"/>
@@ -1483,6 +1815,23 @@
         <w:t>realized_by some ‘addition of molecular tracer’</w:t>
       </w:r>
     </w:p>
+    <w:p>
+      <w:pPr>
+        <w:spacing w:after="0" w:line="240" w:lineRule="auto"/>
+        <w:ind w:left="449"/>
+        <w:rPr>
+          <w:rFonts w:ascii="Calibri" w:eastAsia="Times New Roman" w:hAnsi="Calibri" w:cs="Times New Roman"/>
+        </w:rPr>
+      </w:pPr>
+      <w:r>
+        <w:rPr>
+          <w:rFonts w:ascii="Calibri" w:eastAsia="Times New Roman" w:hAnsi="Calibri" w:cs="Times New Roman"/>
+        </w:rPr>
+        <w:t> </w:t>
+      </w:r>
+    </w:p>
+    <w:p/>
+    <w:p/>
     <w:p>
       <w:pPr>
         <w:spacing w:after="0" w:line="240" w:lineRule="auto"/>
@@ -1511,8 +1860,8 @@
 </file>
 
 <file path=word/comments.xml><?xml version="1.0" encoding="utf-8"?>
-<w:comments xmlns:wpc="http://schemas.microsoft.com/office/word/2010/wordprocessingCanvas" xmlns:mc="http://schemas.openxmlformats.org/markup-compatibility/2006" xmlns:o="urn:schemas-microsoft-com:office:office" xmlns:r="http://schemas.openxmlformats.org/officeDocument/2006/relationships" xmlns:m="http://schemas.openxmlformats.org/officeDocument/2006/math" xmlns:v="urn:schemas-microsoft-com:vml" xmlns:wp14="http://schemas.microsoft.com/office/word/2010/wordprocessingDrawing" xmlns:wp="http://schemas.openxmlformats.org/drawingml/2006/wordprocessingDrawing" xmlns:w10="urn:schemas-microsoft-com:office:word" xmlns:w="http://schemas.openxmlformats.org/wordprocessingml/2006/main" xmlns:w14="http://schemas.microsoft.com/office/word/2010/wordml" xmlns:wpg="http://schemas.microsoft.com/office/word/2010/wordprocessingGroup" xmlns:wpi="http://schemas.microsoft.com/office/word/2010/wordprocessingInk" xmlns:wne="http://schemas.microsoft.com/office/word/2006/wordml" xmlns:wps="http://schemas.microsoft.com/office/word/2010/wordprocessingShape" mc:Ignorable="w14 wp14">
-  <w:comment w:id="0" w:author="He, Yongqun" w:date="2012-03-19T13:30:00Z" w:initials="YH">
+<w:comments xmlns:ve="http://schemas.openxmlformats.org/markup-compatibility/2006" xmlns:o="urn:schemas-microsoft-com:office:office" xmlns:r="http://schemas.openxmlformats.org/officeDocument/2006/relationships" xmlns:m="http://schemas.openxmlformats.org/officeDocument/2006/math" xmlns:v="urn:schemas-microsoft-com:vml" xmlns:wp="http://schemas.openxmlformats.org/drawingml/2006/wordprocessingDrawing" xmlns:w10="urn:schemas-microsoft-com:office:word" xmlns:w="http://schemas.openxmlformats.org/wordprocessingml/2006/main" xmlns:wne="http://schemas.microsoft.com/office/word/2006/wordml">
+  <w:comment w:id="0" w:author="He, Yongqun" w:date="2012-04-30T07:19:00Z" w:initials="YH">
     <w:p>
       <w:pPr>
         <w:spacing w:after="0" w:line="240" w:lineRule="auto"/>
@@ -1527,11 +1876,19 @@
         </w:rPr>
         <w:annotationRef/>
       </w:r>
-      <w:r>
-        <w:rPr>
-          <w:rFonts w:ascii="Calibri" w:eastAsia="Times New Roman" w:hAnsi="Calibri" w:cs="Times New Roman"/>
-        </w:rPr>
-        <w:t>maybe better to provide some examples.</w:t>
+      <w:proofErr w:type="gramStart"/>
+      <w:r>
+        <w:rPr>
+          <w:rFonts w:ascii="Calibri" w:eastAsia="Times New Roman" w:hAnsi="Calibri" w:cs="Times New Roman"/>
+        </w:rPr>
+        <w:t>maybe</w:t>
+      </w:r>
+      <w:proofErr w:type="gramEnd"/>
+      <w:r>
+        <w:rPr>
+          <w:rFonts w:ascii="Calibri" w:eastAsia="Times New Roman" w:hAnsi="Calibri" w:cs="Times New Roman"/>
+        </w:rPr>
+        <w:t xml:space="preserve"> better to provide some examples.</w:t>
       </w:r>
       <w:r>
         <w:rPr>
@@ -1541,10 +1898,13 @@
       </w:r>
     </w:p>
   </w:comment>
-  <w:comment w:id="1" w:author="He, Yongqun" w:date="2012-03-19T13:31:00Z" w:initials="YH">
+  <w:comment w:id="1" w:author="M Brush" w:date="2012-04-30T07:19:00Z" w:initials="MHB">
     <w:p>
       <w:pPr>
         <w:pStyle w:val="CommentText"/>
+        <w:rPr>
+          <w:b/>
+        </w:rPr>
       </w:pPr>
       <w:r>
         <w:rPr>
@@ -1553,16 +1913,14 @@
         <w:annotationRef/>
       </w:r>
       <w:r>
-        <w:t>If we use this option, it is better to make it more clear. Which molecular entity has the role of this ‘molecular tracer role’?</w:t>
-      </w:r>
-      <w:r>
-        <w:t xml:space="preserve"> This role is inhered in a molecular tracer. It appears to be circular.</w:t>
-      </w:r>
-      <w:bookmarkStart w:id="2" w:name="_GoBack"/>
-      <w:bookmarkEnd w:id="2"/>
+        <w:rPr>
+          <w:b/>
+        </w:rPr>
+        <w:t xml:space="preserve">SURE, EXAMPLES WOULD INCLUDE THINGS LIKE DAPI STAIN, A GFP PROTEIN TAG, P32, A P32-RADIOLABELED PROBE, CY5, A CY5-CONJUGATED ANTIBODY . . . </w:t>
+      </w:r>
     </w:p>
   </w:comment>
-  <w:comment w:id="3" w:author="M Brush" w:date="2012-03-13T14:54:00Z" w:initials="MHB">
+  <w:comment w:id="2" w:author="He, Yongqun" w:date="2012-04-30T07:19:00Z" w:initials="YH">
     <w:p>
       <w:pPr>
         <w:pStyle w:val="CommentText"/>
@@ -1574,11 +1932,13 @@
         <w:annotationRef/>
       </w:r>
       <w:r>
-        <w:t>Thoughts on this axiom?</w:t>
-      </w:r>
+        <w:t>If we use this option, it is better to make it more clear. Which molecular entity has the role of this ‘molecular tracer role’? This role is inhered in a molecular tracer. It appears to be circular.</w:t>
+      </w:r>
+      <w:bookmarkStart w:id="3" w:name="_GoBack"/>
+      <w:bookmarkEnd w:id="3"/>
     </w:p>
   </w:comment>
-  <w:comment w:id="4" w:author="He, Yongqun" w:date="2012-03-19T12:31:00Z" w:initials="YH">
+  <w:comment w:id="4" w:author="M Brush" w:date="2012-04-30T07:21:00Z" w:initials="MHB">
     <w:p>
       <w:pPr>
         <w:pStyle w:val="CommentText"/>
@@ -1590,14 +1950,26 @@
         <w:annotationRef/>
       </w:r>
       <w:r>
-        <w:t xml:space="preserve">Check OBI labeling. </w:t>
+        <w:rPr>
+          <w:b/>
+        </w:rPr>
+        <w:t xml:space="preserve">YES, </w:t>
+      </w:r>
+      <w:r>
+        <w:rPr>
+          <w:b/>
+        </w:rPr>
+        <w:t>WE STILL NEED TO DECIDE WHAT AXIOMS TO USE HERE TO DEFINE AND/OR DESCRIBE THIS CLASS.</w:t>
       </w:r>
     </w:p>
   </w:comment>
-  <w:comment w:id="5" w:author="He, Yongqun" w:date="2012-03-19T12:31:00Z" w:initials="YH">
+  <w:comment w:id="5" w:author="M Brush" w:date="2012-04-30T07:21:00Z" w:initials="MHB">
     <w:p>
       <w:pPr>
         <w:pStyle w:val="CommentText"/>
+        <w:rPr>
+          <w:b/>
+        </w:rPr>
       </w:pPr>
       <w:r>
         <w:rPr>
@@ -1606,75 +1978,114 @@
         <w:annotationRef/>
       </w:r>
       <w:r>
-        <w:t xml:space="preserve">With the use of labeling, this ‘addition of molecular tracer’ is not needed. </w:t>
+        <w:rPr>
+          <w:b/>
+        </w:rPr>
+        <w:t>11-15-11 BP comment: If you use a fluorescent antibody on a cell culture and then wash, and there are no cells that the antibody bound to, you may still want to use this ‘</w:t>
+      </w:r>
+      <w:r>
+        <w:rPr>
+          <w:b/>
+        </w:rPr>
+        <w:t>tracer-</w:t>
+      </w:r>
+      <w:r>
+        <w:rPr>
+          <w:b/>
+        </w:rPr>
+        <w:t>labeled material’ in e.g. a FACS assay and determine that there a</w:t>
+      </w:r>
+      <w:r>
+        <w:rPr>
+          <w:b/>
+        </w:rPr>
+        <w:t>re no cells with that marker.</w:t>
+      </w:r>
+    </w:p>
+    <w:p>
+      <w:pPr>
+        <w:pStyle w:val="CommentText"/>
+      </w:pPr>
+    </w:p>
+    <w:p>
+      <w:pPr>
+        <w:pStyle w:val="CommentText"/>
+      </w:pPr>
+      <w:r>
+        <w:rPr>
+          <w:b/>
+        </w:rPr>
+        <w:t>MHB</w:t>
+      </w:r>
+      <w:r>
+        <w:t xml:space="preserve">: Is it necessary that a tracer-labeled material has part some molecular tracer. Or only that it is specified output of some addition of molecular tracer technique?  Need to decide which of these conditions is necessary vs necessary and sufficient (or neither)? Note that if we want to say that being a tracer-labeled material only requires only being the intended target of an addition of label technique, then we will have to also change the textual definition for this class (which currently says that the tracer-labeled material ‘contains a molecular tracer’).  </w:t>
       </w:r>
     </w:p>
   </w:comment>
-  <w:comment w:id="6" w:author="M Brush" w:date="2012-03-13T14:59:00Z" w:initials="MHB">
+  <w:comment w:id="6" w:author="M Brush" w:date="2012-04-30T07:38:00Z" w:initials="MHB">
+    <w:p>
+      <w:pPr>
+        <w:pStyle w:val="NormalWeb"/>
+        <w:spacing w:before="0" w:beforeAutospacing="0" w:after="0" w:afterAutospacing="0"/>
+        <w:rPr>
+          <w:rFonts w:ascii="Calibri" w:hAnsi="Calibri"/>
+          <w:i/>
+          <w:iCs/>
+          <w:sz w:val="22"/>
+          <w:szCs w:val="22"/>
+        </w:rPr>
+      </w:pPr>
+      <w:r>
+        <w:rPr>
+          <w:rStyle w:val="CommentReference"/>
+        </w:rPr>
+        <w:annotationRef/>
+      </w:r>
+      <w:proofErr w:type="gramStart"/>
+      <w:r>
+        <w:t>Alternatively :</w:t>
+      </w:r>
+      <w:proofErr w:type="gramEnd"/>
+      <w:r>
+        <w:t xml:space="preserve"> “</w:t>
+      </w:r>
+      <w:proofErr w:type="spellStart"/>
+      <w:r>
+        <w:rPr>
+          <w:rFonts w:ascii="Calibri" w:hAnsi="Calibri"/>
+          <w:i/>
+          <w:iCs/>
+          <w:sz w:val="22"/>
+          <w:szCs w:val="22"/>
+        </w:rPr>
+        <w:t>has_specified_output</w:t>
+      </w:r>
+      <w:proofErr w:type="spellEnd"/>
+      <w:r>
+        <w:rPr>
+          <w:rFonts w:ascii="Calibri" w:hAnsi="Calibri"/>
+          <w:i/>
+          <w:iCs/>
+          <w:sz w:val="22"/>
+          <w:szCs w:val="22"/>
+        </w:rPr>
+        <w:t xml:space="preserve"> some (‘target of material addition’ and (has_part some ‘molecular tracer’))”</w:t>
+      </w:r>
+    </w:p>
     <w:p>
       <w:pPr>
         <w:pStyle w:val="CommentText"/>
       </w:pPr>
       <w:r>
-        <w:rPr>
-          <w:rStyle w:val="CommentReference"/>
-        </w:rPr>
-        <w:annotationRef/>
-      </w:r>
-      <w:r>
-        <w:t>Is it necessary that a tracer-labeled material has part some molecular tracer. Or only that it is specified output of some addition of molecular tracer technique?  Need to decide which of these conditions is necessary vs necessary and sufficient (or neither)?</w:t>
-      </w:r>
-    </w:p>
-    <w:p>
-      <w:pPr>
-        <w:pStyle w:val="CommentText"/>
-      </w:pPr>
-    </w:p>
-    <w:p>
-      <w:pPr>
-        <w:pStyle w:val="CommentText"/>
-      </w:pPr>
-      <w:r>
-        <w:t xml:space="preserve">Note that if we want to say that being a tracer-labeled material only requires only being the intended target of an addition of label technique, then we will have to also change the textual definition for this class (which currently says that the tracer-labeled material ‘contains a molecular tracer’).  </w:t>
-      </w:r>
-    </w:p>
-    <w:p>
-      <w:pPr>
-        <w:pStyle w:val="CommentText"/>
-      </w:pPr>
-    </w:p>
-    <w:p>
-      <w:pPr>
-        <w:pStyle w:val="CommentText"/>
-      </w:pPr>
-      <w:r>
-        <w:t xml:space="preserve">(11-15-11 BP comment/concern: If you use a fluorescent antibody on a cell culture and then wash, and there are no cells that the antibody bound to, you may still want to use this ‘labeled material’ in e.g. a FACS assay and determine that there are no cells with that marker.)  </w:t>
-      </w:r>
-    </w:p>
-    <w:p>
-      <w:pPr>
-        <w:pStyle w:val="CommentText"/>
-      </w:pPr>
-    </w:p>
-    <w:p>
-      <w:pPr>
-        <w:pStyle w:val="CommentText"/>
-      </w:pPr>
-    </w:p>
-  </w:comment>
-  <w:comment w:id="7" w:author="M Brush" w:date="2012-03-13T14:58:00Z" w:initials="MHB">
-    <w:p>
-      <w:pPr>
-        <w:pStyle w:val="CommentText"/>
-      </w:pPr>
-      <w:r>
-        <w:rPr>
-          <w:rStyle w:val="CommentReference"/>
-        </w:rPr>
-        <w:annotationRef/>
-      </w:r>
-      <w:r>
-        <w:t>Could also create a molecular target class that is defined by bearing this role</w:t>
+        <w:t>(</w:t>
+      </w:r>
+      <w:proofErr w:type="gramStart"/>
+      <w:r>
+        <w:t>this</w:t>
+      </w:r>
+      <w:proofErr w:type="gramEnd"/>
+      <w:r>
+        <w:t xml:space="preserve"> would be more in line with earlier suggestions for a logical definition here)</w:t>
       </w:r>
     </w:p>
   </w:comment>
@@ -1682,7 +2093,7 @@
 </file>
 
 <file path=word/numbering.xml><?xml version="1.0" encoding="utf-8"?>
-<w:numbering xmlns:wpc="http://schemas.microsoft.com/office/word/2010/wordprocessingCanvas" xmlns:mc="http://schemas.openxmlformats.org/markup-compatibility/2006" xmlns:o="urn:schemas-microsoft-com:office:office" xmlns:r="http://schemas.openxmlformats.org/officeDocument/2006/relationships" xmlns:m="http://schemas.openxmlformats.org/officeDocument/2006/math" xmlns:v="urn:schemas-microsoft-com:vml" xmlns:wp14="http://schemas.microsoft.com/office/word/2010/wordprocessingDrawing" xmlns:wp="http://schemas.openxmlformats.org/drawingml/2006/wordprocessingDrawing" xmlns:w10="urn:schemas-microsoft-com:office:word" xmlns:w="http://schemas.openxmlformats.org/wordprocessingml/2006/main" xmlns:w14="http://schemas.microsoft.com/office/word/2010/wordml" xmlns:wpg="http://schemas.microsoft.com/office/word/2010/wordprocessingGroup" xmlns:wpi="http://schemas.microsoft.com/office/word/2010/wordprocessingInk" xmlns:wne="http://schemas.microsoft.com/office/word/2006/wordml" xmlns:wps="http://schemas.microsoft.com/office/word/2010/wordprocessingShape" mc:Ignorable="w14 wp14">
+<w:numbering xmlns:ve="http://schemas.openxmlformats.org/markup-compatibility/2006" xmlns:o="urn:schemas-microsoft-com:office:office" xmlns:r="http://schemas.openxmlformats.org/officeDocument/2006/relationships" xmlns:m="http://schemas.openxmlformats.org/officeDocument/2006/math" xmlns:v="urn:schemas-microsoft-com:vml" xmlns:wp="http://schemas.openxmlformats.org/drawingml/2006/wordprocessingDrawing" xmlns:w10="urn:schemas-microsoft-com:office:word" xmlns:w="http://schemas.openxmlformats.org/wordprocessingml/2006/main" xmlns:wne="http://schemas.microsoft.com/office/word/2006/wordml">
   <w:abstractNum w:abstractNumId="0">
     <w:nsid w:val="01DE4B7C"/>
     <w:multiLevelType w:val="hybridMultilevel"/>
@@ -2124,7 +2535,7 @@
 </file>
 
 <file path=word/styles.xml><?xml version="1.0" encoding="utf-8"?>
-<w:styles xmlns:mc="http://schemas.openxmlformats.org/markup-compatibility/2006" xmlns:r="http://schemas.openxmlformats.org/officeDocument/2006/relationships" xmlns:w="http://schemas.openxmlformats.org/wordprocessingml/2006/main" xmlns:w14="http://schemas.microsoft.com/office/word/2010/wordml" mc:Ignorable="w14">
+<w:styles xmlns:r="http://schemas.openxmlformats.org/officeDocument/2006/relationships" xmlns:w="http://schemas.openxmlformats.org/wordprocessingml/2006/main">
   <w:docDefaults>
     <w:rPrDefault>
       <w:rPr>
@@ -2295,6 +2706,7 @@
     <w:uiPriority w:val="99"/>
     <w:semiHidden/>
     <w:unhideWhenUsed/>
+    <w:qFormat/>
     <w:tblPr>
       <w:tblInd w:w="0" w:type="dxa"/>
       <w:tblCellMar>
@@ -2418,6 +2830,22 @@
       <w:bCs/>
       <w:sz w:val="20"/>
       <w:szCs w:val="20"/>
+    </w:rPr>
+  </w:style>
+  <w:style w:type="paragraph" w:styleId="NormalWeb">
+    <w:name w:val="Normal (Web)"/>
+    <w:basedOn w:val="Normal"/>
+    <w:uiPriority w:val="99"/>
+    <w:semiHidden/>
+    <w:unhideWhenUsed/>
+    <w:rsid w:val="00AB565C"/>
+    <w:pPr>
+      <w:spacing w:before="100" w:beforeAutospacing="1" w:after="100" w:afterAutospacing="1" w:line="240" w:lineRule="auto"/>
+    </w:pPr>
+    <w:rPr>
+      <w:rFonts w:ascii="Times New Roman" w:eastAsia="Times New Roman" w:hAnsi="Times New Roman" w:cs="Times New Roman"/>
+      <w:sz w:val="24"/>
+      <w:szCs w:val="24"/>
     </w:rPr>
   </w:style>
 </w:styles>

</xml_diff>

<commit_message>
Updated to reflect decisions from 4-30-12 call.
</commit_message>
<xml_diff>
--- a/docs/developer/OBI Developer Call Presentations/3-12-12 MHB OBI - Summary of Molecular Tracer and Related Classes.docx
+++ b/docs/developer/OBI Developer Call Presentations/3-12-12 MHB OBI - Summary of Molecular Tracer and Related Classes.docx
@@ -126,6 +126,17 @@
         </w:rPr>
         <w:t>‘molecular tracer role’</w:t>
       </w:r>
+      <w:r>
+        <w:rPr>
+          <w:rFonts w:ascii="Calibri" w:eastAsia="Times New Roman" w:hAnsi="Calibri" w:cs="Times New Roman"/>
+          <w:b/>
+          <w:color w:val="000000" w:themeColor="text1"/>
+          <w:sz w:val="24"/>
+          <w:szCs w:val="24"/>
+          <w:u w:val="single"/>
+        </w:rPr>
+        <w:t xml:space="preserve"> (to replace ‘label role’)</w:t>
+      </w:r>
     </w:p>
     <w:p>
       <w:pPr>
@@ -291,7 +302,26 @@
           <w:szCs w:val="24"/>
           <w:u w:val="single"/>
         </w:rPr>
-        <w:t>'molecular tracer'</w:t>
+        <w:t>'molecular tracer</w:t>
+      </w:r>
+      <w:commentRangeStart w:id="0"/>
+      <w:r>
+        <w:rPr>
+          <w:rFonts w:ascii="Calibri" w:eastAsia="Times New Roman" w:hAnsi="Calibri" w:cs="Times New Roman"/>
+          <w:b/>
+          <w:bCs/>
+          <w:sz w:val="24"/>
+          <w:szCs w:val="24"/>
+          <w:u w:val="single"/>
+        </w:rPr>
+        <w:t>'</w:t>
+      </w:r>
+      <w:commentRangeEnd w:id="0"/>
+      <w:r>
+        <w:rPr>
+          <w:rStyle w:val="CommentReference"/>
+        </w:rPr>
+        <w:commentReference w:id="0"/>
       </w:r>
     </w:p>
     <w:p>
@@ -402,6 +432,19 @@
     </w:p>
     <w:p>
       <w:pPr>
+        <w:tabs>
+          <w:tab w:val="left" w:pos="1890"/>
+        </w:tabs>
+        <w:spacing w:after="0" w:line="240" w:lineRule="auto"/>
+        <w:ind w:left="1530"/>
+        <w:textAlignment w:val="center"/>
+        <w:rPr>
+          <w:rFonts w:ascii="Calibri" w:eastAsia="Times New Roman" w:hAnsi="Calibri" w:cs="Times New Roman"/>
+        </w:rPr>
+      </w:pPr>
+    </w:p>
+    <w:p>
+      <w:pPr>
         <w:numPr>
           <w:ilvl w:val="1"/>
           <w:numId w:val="1"/>
@@ -445,21 +488,7 @@
         <w:rPr>
           <w:rFonts w:ascii="Calibri" w:eastAsia="Times New Roman" w:hAnsi="Calibri" w:cs="Times New Roman"/>
         </w:rPr>
-        <w:t>‘</w:t>
-      </w:r>
-      <w:proofErr w:type="gramStart"/>
-      <w:r>
-        <w:rPr>
-          <w:rFonts w:ascii="Calibri" w:eastAsia="Times New Roman" w:hAnsi="Calibri" w:cs="Times New Roman"/>
-        </w:rPr>
-        <w:t>label</w:t>
-      </w:r>
-      <w:proofErr w:type="gramEnd"/>
-      <w:r>
-        <w:rPr>
-          <w:rFonts w:ascii="Calibri" w:eastAsia="Times New Roman" w:hAnsi="Calibri" w:cs="Times New Roman"/>
-        </w:rPr>
-        <w:t xml:space="preserve"> role’ and its children (‘radiolabel role’, ‘dye role’).  </w:t>
+        <w:t>‘label role’ and its children</w:t>
       </w:r>
     </w:p>
     <w:p>
@@ -475,70 +504,25 @@
           <w:rFonts w:ascii="Calibri" w:eastAsia="Times New Roman" w:hAnsi="Calibri" w:cs="Times New Roman"/>
         </w:rPr>
       </w:pPr>
+      <w:r>
+        <w:rPr>
+          <w:rFonts w:ascii="Calibri" w:eastAsia="Times New Roman" w:hAnsi="Calibri" w:cs="Times New Roman"/>
+        </w:rPr>
+        <w:t>‘</w:t>
+      </w:r>
       <w:proofErr w:type="gramStart"/>
       <w:r>
         <w:rPr>
           <w:rFonts w:ascii="Calibri" w:eastAsia="Times New Roman" w:hAnsi="Calibri" w:cs="Times New Roman"/>
         </w:rPr>
-        <w:t>these</w:t>
+        <w:t>label</w:t>
       </w:r>
       <w:proofErr w:type="gramEnd"/>
       <w:r>
         <w:rPr>
           <w:rFonts w:ascii="Calibri" w:eastAsia="Times New Roman" w:hAnsi="Calibri" w:cs="Times New Roman"/>
         </w:rPr>
-        <w:t xml:space="preserve"> classes will be obsoleted?</w:t>
-      </w:r>
-      <w:r>
-        <w:rPr>
-          <w:rFonts w:ascii="Calibri" w:eastAsia="Times New Roman" w:hAnsi="Calibri" w:cs="Times New Roman"/>
-        </w:rPr>
-        <w:t xml:space="preserve"> Or adjusted to reflect changes proposed here? (see ReO model)</w:t>
-      </w:r>
-    </w:p>
-    <w:p>
-      <w:pPr>
-        <w:spacing w:after="0" w:line="240" w:lineRule="auto"/>
-        <w:ind w:left="630"/>
-        <w:textAlignment w:val="center"/>
-        <w:rPr>
-          <w:rFonts w:ascii="Calibri" w:eastAsia="Times New Roman" w:hAnsi="Calibri" w:cs="Times New Roman"/>
-        </w:rPr>
-      </w:pPr>
-      <w:commentRangeStart w:id="0"/>
-      <w:r>
-        <w:rPr>
-          <w:rFonts w:ascii="Calibri" w:eastAsia="Times New Roman" w:hAnsi="Calibri" w:cs="Times New Roman"/>
-          <w:highlight w:val="yellow"/>
-        </w:rPr>
-        <w:t>Note</w:t>
-      </w:r>
-      <w:commentRangeEnd w:id="0"/>
-      <w:r>
-        <w:rPr>
-          <w:rStyle w:val="CommentReference"/>
-        </w:rPr>
-        <w:commentReference w:id="0"/>
-      </w:r>
-      <w:commentRangeStart w:id="1"/>
-      <w:r>
-        <w:rPr>
-          <w:rFonts w:ascii="Calibri" w:eastAsia="Times New Roman" w:hAnsi="Calibri" w:cs="Times New Roman"/>
-        </w:rPr>
-        <w:t>:</w:t>
-      </w:r>
-      <w:commentRangeEnd w:id="1"/>
-      <w:r>
-        <w:rPr>
-          <w:rStyle w:val="CommentReference"/>
-        </w:rPr>
-        <w:commentReference w:id="1"/>
-      </w:r>
-      <w:r>
-        <w:rPr>
-          <w:rFonts w:ascii="Calibri" w:eastAsia="Times New Roman" w:hAnsi="Calibri" w:cs="Times New Roman"/>
-        </w:rPr>
-        <w:t xml:space="preserve"> </w:t>
+        <w:t xml:space="preserve"> role’ subclasses such as ‘radiolabel role’, ‘dye role’ will be obsoleted, as radiolabels and dyes are defined by physical qualities they bear, and not a more specific type of role.   For example, a ‘radiolabel’ class can be defined as any molecular entity bearing a ‘tracer role’ and bearing a ‘radioactive’ quality.</w:t>
       </w:r>
     </w:p>
     <w:p>
@@ -587,7 +571,327 @@
           <w:szCs w:val="24"/>
           <w:u w:val="single"/>
         </w:rPr>
+        <w:t>'molecular tracer-labeled material'</w:t>
+      </w:r>
+      <w:r>
+        <w:rPr>
+          <w:rFonts w:ascii="Calibri" w:eastAsia="Times New Roman" w:hAnsi="Calibri" w:cs="Times New Roman"/>
+          <w:b/>
+          <w:bCs/>
+          <w:sz w:val="24"/>
+          <w:szCs w:val="24"/>
+          <w:u w:val="single"/>
+        </w:rPr>
+        <w:t xml:space="preserve">  </w:t>
+      </w:r>
+    </w:p>
+    <w:p>
+      <w:pPr>
+        <w:numPr>
+          <w:ilvl w:val="1"/>
+          <w:numId w:val="3"/>
+        </w:numPr>
+        <w:spacing w:after="0" w:line="240" w:lineRule="auto"/>
+        <w:ind w:left="989"/>
+        <w:textAlignment w:val="center"/>
+        <w:rPr>
+          <w:rFonts w:ascii="Calibri" w:eastAsia="Times New Roman" w:hAnsi="Calibri" w:cs="Times New Roman"/>
+        </w:rPr>
+      </w:pPr>
+      <w:r>
+        <w:rPr>
+          <w:rFonts w:ascii="Calibri" w:eastAsia="Times New Roman" w:hAnsi="Calibri" w:cs="Times New Roman"/>
+          <w:b/>
+          <w:bCs/>
+        </w:rPr>
+        <w:t>Definition:</w:t>
+      </w:r>
+      <w:r>
+        <w:rPr>
+          <w:rFonts w:ascii="Calibri" w:eastAsia="Times New Roman" w:hAnsi="Calibri" w:cs="Times New Roman"/>
+        </w:rPr>
+        <w:t xml:space="preserve"> “a material entity </w:t>
+      </w:r>
+      <w:r>
+        <w:rPr>
+          <w:rFonts w:ascii="Calibri" w:eastAsia="Times New Roman" w:hAnsi="Calibri" w:cs="Times New Roman"/>
+        </w:rPr>
+        <w:t xml:space="preserve">that is the specified output of an </w:t>
+      </w:r>
+      <w:r>
+        <w:rPr>
+          <w:rFonts w:ascii="Calibri" w:eastAsia="Times New Roman" w:hAnsi="Calibri" w:cs="Times New Roman"/>
+        </w:rPr>
+        <w:t xml:space="preserve">addition of molecular tracer </w:t>
+      </w:r>
+      <w:r>
+        <w:rPr>
+          <w:rFonts w:ascii="Calibri" w:eastAsia="Times New Roman" w:hAnsi="Calibri" w:cs="Times New Roman"/>
+        </w:rPr>
+        <w:t xml:space="preserve">process, which aims to label some molecular target to allow for its </w:t>
+      </w:r>
+      <w:r>
+        <w:rPr>
+          <w:rFonts w:ascii="Calibri" w:eastAsia="Times New Roman" w:hAnsi="Calibri" w:cs="Times New Roman"/>
+        </w:rPr>
+        <w:t>detection</w:t>
+      </w:r>
+      <w:r>
+        <w:rPr>
+          <w:rFonts w:ascii="Calibri" w:eastAsia="Times New Roman" w:hAnsi="Calibri" w:cs="Times New Roman"/>
+        </w:rPr>
+        <w:t xml:space="preserve"> in a detection</w:t>
+      </w:r>
+      <w:r>
+        <w:rPr>
+          <w:rFonts w:ascii="Calibri" w:eastAsia="Times New Roman" w:hAnsi="Calibri" w:cs="Times New Roman"/>
+        </w:rPr>
+        <w:t xml:space="preserve"> of </w:t>
+      </w:r>
+      <w:r>
+        <w:rPr>
+          <w:rFonts w:ascii="Calibri" w:eastAsia="Times New Roman" w:hAnsi="Calibri" w:cs="Times New Roman"/>
+        </w:rPr>
+        <w:t xml:space="preserve">molecular </w:t>
+      </w:r>
+      <w:r>
+        <w:rPr>
+          <w:rFonts w:ascii="Calibri" w:eastAsia="Times New Roman" w:hAnsi="Calibri" w:cs="Times New Roman"/>
+        </w:rPr>
+        <w:t>tracer assay.”</w:t>
+      </w:r>
+    </w:p>
+    <w:p>
+      <w:pPr>
+        <w:numPr>
+          <w:ilvl w:val="1"/>
+          <w:numId w:val="3"/>
+        </w:numPr>
+        <w:spacing w:after="0" w:line="240" w:lineRule="auto"/>
+        <w:ind w:left="989"/>
+        <w:textAlignment w:val="center"/>
+        <w:rPr>
+          <w:rFonts w:ascii="Calibri" w:eastAsia="Times New Roman" w:hAnsi="Calibri" w:cs="Times New Roman"/>
+        </w:rPr>
+      </w:pPr>
+      <w:r>
+        <w:rPr>
+          <w:rFonts w:ascii="Calibri" w:eastAsia="Times New Roman" w:hAnsi="Calibri" w:cs="Times New Roman"/>
+          <w:b/>
+          <w:bCs/>
+        </w:rPr>
+        <w:t>Equivalent Class Axioms:</w:t>
+      </w:r>
+    </w:p>
+    <w:p>
+      <w:pPr>
+        <w:numPr>
+          <w:ilvl w:val="2"/>
+          <w:numId w:val="3"/>
+        </w:numPr>
+        <w:spacing w:after="0" w:line="240" w:lineRule="auto"/>
+        <w:ind w:left="1529"/>
+        <w:textAlignment w:val="center"/>
+        <w:rPr>
+          <w:rFonts w:ascii="Calibri" w:eastAsia="Times New Roman" w:hAnsi="Calibri" w:cs="Times New Roman"/>
+        </w:rPr>
+      </w:pPr>
+      <w:r>
+        <w:rPr>
+          <w:rFonts w:ascii="Calibri" w:eastAsia="Times New Roman" w:hAnsi="Calibri" w:cs="Times New Roman"/>
+        </w:rPr>
+        <w:t>material entity and (</w:t>
+      </w:r>
+      <w:proofErr w:type="spellStart"/>
+      <w:r>
+        <w:rPr>
+          <w:rFonts w:ascii="Calibri" w:eastAsia="Times New Roman" w:hAnsi="Calibri" w:cs="Times New Roman"/>
+        </w:rPr>
+        <w:t>is_specified_output_of</w:t>
+      </w:r>
+      <w:proofErr w:type="spellEnd"/>
+      <w:r>
+        <w:rPr>
+          <w:rFonts w:ascii="Calibri" w:eastAsia="Times New Roman" w:hAnsi="Calibri" w:cs="Times New Roman"/>
+        </w:rPr>
+        <w:t xml:space="preserve"> </w:t>
+      </w:r>
+      <w:r>
+        <w:rPr>
+          <w:rFonts w:ascii="Calibri" w:eastAsia="Times New Roman" w:hAnsi="Calibri" w:cs="Times New Roman"/>
+        </w:rPr>
+        <w:t>some ‘addition of molecular tracer’</w:t>
+      </w:r>
+      <w:r>
+        <w:rPr>
+          <w:rFonts w:ascii="Calibri" w:eastAsia="Times New Roman" w:hAnsi="Calibri" w:cs="Times New Roman"/>
+        </w:rPr>
+        <w:t>)</w:t>
+      </w:r>
+      <w:commentRangeStart w:id="1"/>
+      <w:r>
+        <w:rPr>
+          <w:rFonts w:ascii="Calibri" w:eastAsia="Times New Roman" w:hAnsi="Calibri" w:cs="Times New Roman"/>
+        </w:rPr>
+        <w:t xml:space="preserve"> </w:t>
+      </w:r>
+      <w:commentRangeEnd w:id="1"/>
+      <w:r>
+        <w:rPr>
+          <w:rStyle w:val="CommentReference"/>
+        </w:rPr>
+        <w:commentReference w:id="1"/>
+      </w:r>
+    </w:p>
+    <w:p>
+      <w:pPr>
+        <w:spacing w:after="0" w:line="240" w:lineRule="auto"/>
+        <w:ind w:left="1529"/>
+        <w:rPr>
+          <w:rFonts w:ascii="Calibri" w:eastAsia="Times New Roman" w:hAnsi="Calibri" w:cs="Times New Roman"/>
+        </w:rPr>
+      </w:pPr>
+      <w:r>
+        <w:rPr>
+          <w:rFonts w:ascii="Calibri" w:eastAsia="Times New Roman" w:hAnsi="Calibri" w:cs="Times New Roman"/>
+        </w:rPr>
+        <w:t> </w:t>
+      </w:r>
+    </w:p>
+    <w:p>
+      <w:pPr>
+        <w:numPr>
+          <w:ilvl w:val="1"/>
+          <w:numId w:val="3"/>
+        </w:numPr>
+        <w:spacing w:after="0" w:line="240" w:lineRule="auto"/>
+        <w:ind w:left="989"/>
+        <w:textAlignment w:val="center"/>
+        <w:rPr>
+          <w:rFonts w:ascii="Calibri" w:eastAsia="Times New Roman" w:hAnsi="Calibri" w:cs="Times New Roman"/>
+        </w:rPr>
+      </w:pPr>
+      <w:r>
+        <w:rPr>
+          <w:rFonts w:ascii="Calibri" w:eastAsia="Times New Roman" w:hAnsi="Calibri" w:cs="Times New Roman"/>
+          <w:b/>
+          <w:bCs/>
+        </w:rPr>
+        <w:t>Related classes requiring update:</w:t>
+      </w:r>
+      <w:r>
+        <w:rPr>
+          <w:rFonts w:ascii="Calibri" w:eastAsia="Times New Roman" w:hAnsi="Calibri" w:cs="Times New Roman"/>
+        </w:rPr>
+        <w:t xml:space="preserve"> </w:t>
+      </w:r>
+    </w:p>
+    <w:p>
+      <w:pPr>
+        <w:spacing w:after="0" w:line="240" w:lineRule="auto"/>
+        <w:ind w:left="1529"/>
+        <w:rPr>
+          <w:rFonts w:ascii="Calibri" w:eastAsia="Times New Roman" w:hAnsi="Calibri" w:cs="Times New Roman"/>
+        </w:rPr>
+      </w:pPr>
+      <w:r>
+        <w:rPr>
+          <w:rFonts w:ascii="Calibri" w:eastAsia="Times New Roman" w:hAnsi="Calibri" w:cs="Times New Roman"/>
+        </w:rPr>
+        <w:t xml:space="preserve">- </w:t>
+      </w:r>
+      <w:proofErr w:type="gramStart"/>
+      <w:r>
+        <w:rPr>
+          <w:rFonts w:ascii="Calibri" w:eastAsia="Times New Roman" w:hAnsi="Calibri" w:cs="Times New Roman"/>
+        </w:rPr>
+        <w:t>labeled</w:t>
+      </w:r>
+      <w:proofErr w:type="gramEnd"/>
+      <w:r>
+        <w:rPr>
+          <w:rFonts w:ascii="Calibri" w:eastAsia="Times New Roman" w:hAnsi="Calibri" w:cs="Times New Roman"/>
+        </w:rPr>
+        <w:t xml:space="preserve"> specimen and its children</w:t>
+      </w:r>
+    </w:p>
+    <w:p>
+      <w:pPr>
+        <w:spacing w:after="0" w:line="240" w:lineRule="auto"/>
+        <w:ind w:left="1529"/>
+        <w:rPr>
+          <w:rFonts w:ascii="Calibri" w:eastAsia="Times New Roman" w:hAnsi="Calibri" w:cs="Times New Roman"/>
+        </w:rPr>
+      </w:pPr>
+      <w:r>
+        <w:rPr>
+          <w:rFonts w:ascii="Calibri" w:eastAsia="Times New Roman" w:hAnsi="Calibri" w:cs="Times New Roman"/>
+        </w:rPr>
+        <w:t xml:space="preserve">- </w:t>
+      </w:r>
+      <w:proofErr w:type="gramStart"/>
+      <w:r>
+        <w:rPr>
+          <w:rFonts w:ascii="Calibri" w:eastAsia="Times New Roman" w:hAnsi="Calibri" w:cs="Times New Roman"/>
+        </w:rPr>
+        <w:t>labeled</w:t>
+      </w:r>
+      <w:proofErr w:type="gramEnd"/>
+      <w:r>
+        <w:rPr>
+          <w:rFonts w:ascii="Calibri" w:eastAsia="Times New Roman" w:hAnsi="Calibri" w:cs="Times New Roman"/>
+        </w:rPr>
+        <w:t xml:space="preserve"> oligonucleotide</w:t>
+      </w:r>
+    </w:p>
+    <w:p>
+      <w:pPr>
+        <w:spacing w:after="0" w:line="240" w:lineRule="auto"/>
+        <w:rPr>
+          <w:rFonts w:ascii="Calibri" w:eastAsia="Times New Roman" w:hAnsi="Calibri" w:cs="Times New Roman"/>
+          <w:b/>
+          <w:bCs/>
+          <w:sz w:val="24"/>
+          <w:szCs w:val="24"/>
+        </w:rPr>
+      </w:pPr>
+    </w:p>
+    <w:p>
+      <w:pPr>
+        <w:pStyle w:val="ListParagraph"/>
+        <w:numPr>
+          <w:ilvl w:val="0"/>
+          <w:numId w:val="9"/>
+        </w:numPr>
+        <w:spacing w:after="0" w:line="240" w:lineRule="auto"/>
+        <w:ind w:left="630"/>
+        <w:textAlignment w:val="center"/>
+        <w:rPr>
+          <w:rFonts w:ascii="Calibri" w:eastAsia="Times New Roman" w:hAnsi="Calibri" w:cs="Times New Roman"/>
+          <w:u w:val="single"/>
+        </w:rPr>
+      </w:pPr>
+      <w:r>
+        <w:rPr>
+          <w:rFonts w:ascii="Calibri" w:eastAsia="Times New Roman" w:hAnsi="Calibri" w:cs="Times New Roman"/>
+          <w:b/>
+          <w:bCs/>
+          <w:sz w:val="24"/>
+          <w:szCs w:val="24"/>
+          <w:u w:val="single"/>
+        </w:rPr>
         <w:t>'detection of molecular tracer assay'</w:t>
+      </w:r>
+      <w:r>
+        <w:rPr>
+          <w:rFonts w:ascii="Calibri" w:eastAsia="Times New Roman" w:hAnsi="Calibri" w:cs="Times New Roman"/>
+          <w:b/>
+          <w:bCs/>
+          <w:sz w:val="24"/>
+          <w:szCs w:val="24"/>
+          <w:u w:val="single"/>
+        </w:rPr>
+        <w:t xml:space="preserve"> (to replace ‘detection of label’)</w:t>
       </w:r>
     </w:p>
     <w:p>
@@ -659,39 +963,11 @@
           <w:rFonts w:ascii="Calibri" w:eastAsia="Times New Roman" w:hAnsi="Calibri" w:cs="Times New Roman"/>
         </w:rPr>
       </w:pPr>
-      <w:commentRangeStart w:id="2"/>
-      <w:r>
-        <w:rPr>
-          <w:rFonts w:ascii="Calibri" w:eastAsia="Times New Roman" w:hAnsi="Calibri" w:cs="Times New Roman"/>
-        </w:rPr>
-        <w:t>Option 1</w:t>
-      </w:r>
-      <w:commentRangeEnd w:id="2"/>
-      <w:r>
-        <w:rPr>
-          <w:rStyle w:val="CommentReference"/>
-        </w:rPr>
-        <w:commentReference w:id="2"/>
-      </w:r>
-      <w:commentRangeStart w:id="4"/>
-      <w:r>
-        <w:rPr>
-          <w:rFonts w:ascii="Calibri" w:eastAsia="Times New Roman" w:hAnsi="Calibri" w:cs="Times New Roman"/>
-        </w:rPr>
-        <w:t>:</w:t>
-      </w:r>
-      <w:commentRangeEnd w:id="4"/>
-      <w:r>
-        <w:rPr>
-          <w:rStyle w:val="CommentReference"/>
-        </w:rPr>
-        <w:commentReference w:id="4"/>
-      </w:r>
-      <w:r>
-        <w:rPr>
-          <w:rFonts w:ascii="Calibri" w:eastAsia="Times New Roman" w:hAnsi="Calibri" w:cs="Times New Roman"/>
-        </w:rPr>
-        <w:t xml:space="preserve"> assay</w:t>
+      <w:r>
+        <w:rPr>
+          <w:rFonts w:ascii="Calibri" w:eastAsia="Times New Roman" w:hAnsi="Calibri" w:cs="Times New Roman"/>
+        </w:rPr>
+        <w:t>Option 1: assay</w:t>
       </w:r>
       <w:r>
         <w:rPr>
@@ -704,6 +980,28 @@
           <w:rFonts w:ascii="Calibri" w:eastAsia="Times New Roman" w:hAnsi="Calibri" w:cs="Times New Roman"/>
         </w:rPr>
         <w:t>(realizes some ‘molecular tracer role’)</w:t>
+      </w:r>
+    </w:p>
+    <w:p>
+      <w:pPr>
+        <w:numPr>
+          <w:ilvl w:val="1"/>
+          <w:numId w:val="2"/>
+        </w:numPr>
+        <w:spacing w:after="0" w:line="240" w:lineRule="auto"/>
+        <w:ind w:left="989"/>
+        <w:textAlignment w:val="center"/>
+        <w:rPr>
+          <w:rFonts w:ascii="Calibri" w:eastAsia="Times New Roman" w:hAnsi="Calibri" w:cs="Times New Roman"/>
+        </w:rPr>
+      </w:pPr>
+      <w:r>
+        <w:rPr>
+          <w:rFonts w:ascii="Calibri" w:eastAsia="Times New Roman" w:hAnsi="Calibri" w:cs="Times New Roman"/>
+          <w:b/>
+          <w:bCs/>
+        </w:rPr>
+        <w:t>Superclass Axioms:</w:t>
       </w:r>
     </w:p>
     <w:p>
@@ -723,7 +1021,7 @@
         <w:rPr>
           <w:rFonts w:ascii="Calibri" w:eastAsia="Times New Roman" w:hAnsi="Calibri" w:cs="Times New Roman"/>
         </w:rPr>
-        <w:t xml:space="preserve">Option 2: assay and </w:t>
+        <w:t xml:space="preserve">assay and </w:t>
       </w:r>
       <w:r>
         <w:rPr>
@@ -787,75 +1085,34 @@
           <w:rFonts w:ascii="Calibri" w:eastAsia="Times New Roman" w:hAnsi="Calibri" w:cs="Times New Roman"/>
         </w:rPr>
       </w:pPr>
-      <w:r>
-        <w:rPr>
-          <w:rFonts w:ascii="Calibri" w:eastAsia="Times New Roman" w:hAnsi="Calibri" w:cs="Times New Roman"/>
-        </w:rPr>
-        <w:t xml:space="preserve">Or, some combination of the above as </w:t>
-      </w:r>
       <w:proofErr w:type="spellStart"/>
       <w:r>
         <w:rPr>
           <w:rFonts w:ascii="Calibri" w:eastAsia="Times New Roman" w:hAnsi="Calibri" w:cs="Times New Roman"/>
         </w:rPr>
-        <w:t>eq</w:t>
+        <w:t>achieves_planned_objective</w:t>
       </w:r>
       <w:proofErr w:type="spellEnd"/>
       <w:r>
         <w:rPr>
           <w:rFonts w:ascii="Calibri" w:eastAsia="Times New Roman" w:hAnsi="Calibri" w:cs="Times New Roman"/>
         </w:rPr>
-        <w:t xml:space="preserve"> and/or super class axioms</w:t>
-      </w:r>
-    </w:p>
-    <w:p>
-      <w:pPr>
-        <w:numPr>
-          <w:ilvl w:val="1"/>
-          <w:numId w:val="2"/>
-        </w:numPr>
-        <w:spacing w:after="0" w:line="240" w:lineRule="auto"/>
-        <w:ind w:left="989"/>
-        <w:textAlignment w:val="center"/>
-        <w:rPr>
-          <w:rFonts w:ascii="Calibri" w:eastAsia="Times New Roman" w:hAnsi="Calibri" w:cs="Times New Roman"/>
-        </w:rPr>
-      </w:pPr>
-      <w:r>
-        <w:rPr>
-          <w:rFonts w:ascii="Calibri" w:eastAsia="Times New Roman" w:hAnsi="Calibri" w:cs="Times New Roman"/>
-          <w:b/>
-          <w:bCs/>
-        </w:rPr>
-        <w:t>Superclass Axioms:</w:t>
-      </w:r>
-    </w:p>
-    <w:p>
-      <w:pPr>
-        <w:numPr>
-          <w:ilvl w:val="2"/>
-          <w:numId w:val="2"/>
-        </w:numPr>
+        <w:t xml:space="preserve"> some 'assay objective'</w:t>
+      </w:r>
+    </w:p>
+    <w:p>
+      <w:pPr>
         <w:spacing w:after="0" w:line="240" w:lineRule="auto"/>
         <w:ind w:left="1529"/>
-        <w:textAlignment w:val="center"/>
-        <w:rPr>
-          <w:rFonts w:ascii="Calibri" w:eastAsia="Times New Roman" w:hAnsi="Calibri" w:cs="Times New Roman"/>
-        </w:rPr>
-      </w:pPr>
-      <w:proofErr w:type="spellStart"/>
-      <w:r>
-        <w:rPr>
-          <w:rFonts w:ascii="Calibri" w:eastAsia="Times New Roman" w:hAnsi="Calibri" w:cs="Times New Roman"/>
-        </w:rPr>
-        <w:t>achieves_planned_objective</w:t>
-      </w:r>
-      <w:proofErr w:type="spellEnd"/>
-      <w:r>
-        <w:rPr>
-          <w:rFonts w:ascii="Calibri" w:eastAsia="Times New Roman" w:hAnsi="Calibri" w:cs="Times New Roman"/>
-        </w:rPr>
-        <w:t xml:space="preserve"> some 'assay objective'</w:t>
+        <w:rPr>
+          <w:rFonts w:ascii="Calibri" w:eastAsia="Times New Roman" w:hAnsi="Calibri" w:cs="Times New Roman"/>
+        </w:rPr>
+      </w:pPr>
+      <w:r>
+        <w:rPr>
+          <w:rFonts w:ascii="Calibri" w:eastAsia="Times New Roman" w:hAnsi="Calibri" w:cs="Times New Roman"/>
+        </w:rPr>
+        <w:t> </w:t>
       </w:r>
     </w:p>
     <w:p>
@@ -870,13 +1127,38 @@
         <w:rPr>
           <w:rFonts w:ascii="Calibri" w:eastAsia="Times New Roman" w:hAnsi="Calibri" w:cs="Times New Roman"/>
         </w:rPr>
+        <w:lastRenderedPageBreak/>
         <w:t> </w:t>
       </w:r>
     </w:p>
     <w:p>
       <w:pPr>
         <w:spacing w:after="0" w:line="240" w:lineRule="auto"/>
-        <w:ind w:left="1529"/>
+        <w:ind w:left="2069"/>
+        <w:rPr>
+          <w:rFonts w:ascii="Calibri" w:eastAsia="Times New Roman" w:hAnsi="Calibri" w:cs="Times New Roman"/>
+        </w:rPr>
+      </w:pPr>
+      <w:r>
+        <w:rPr>
+          <w:rFonts w:ascii="Calibri" w:eastAsia="Times New Roman" w:hAnsi="Calibri" w:cs="Times New Roman"/>
+        </w:rPr>
+        <w:t> </w:t>
+      </w:r>
+    </w:p>
+    <w:p>
+      <w:pPr>
+        <w:spacing w:after="0" w:line="240" w:lineRule="auto"/>
+        <w:ind w:left="2069"/>
+        <w:rPr>
+          <w:rFonts w:ascii="Calibri" w:eastAsia="Times New Roman" w:hAnsi="Calibri" w:cs="Times New Roman"/>
+        </w:rPr>
+      </w:pPr>
+    </w:p>
+    <w:p>
+      <w:pPr>
+        <w:spacing w:after="0" w:line="240" w:lineRule="auto"/>
+        <w:ind w:left="2069"/>
         <w:rPr>
           <w:rFonts w:ascii="Calibri" w:eastAsia="Times New Roman" w:hAnsi="Calibri" w:cs="Times New Roman"/>
         </w:rPr>
@@ -912,14 +1194,25 @@
           <w:szCs w:val="24"/>
           <w:u w:val="single"/>
         </w:rPr>
-        <w:t>'molecular tracer-labeled material'</w:t>
+        <w:t>'addition of molecular tracer'</w:t>
+      </w:r>
+      <w:r>
+        <w:rPr>
+          <w:rFonts w:ascii="Calibri" w:eastAsia="Times New Roman" w:hAnsi="Calibri" w:cs="Times New Roman"/>
+          <w:b/>
+          <w:bCs/>
+          <w:sz w:val="24"/>
+          <w:szCs w:val="24"/>
+          <w:u w:val="single"/>
+        </w:rPr>
+        <w:t xml:space="preserve"> (to replace ‘labeling’)</w:t>
       </w:r>
     </w:p>
     <w:p>
       <w:pPr>
         <w:numPr>
           <w:ilvl w:val="1"/>
-          <w:numId w:val="3"/>
+          <w:numId w:val="4"/>
         </w:numPr>
         <w:spacing w:after="0" w:line="240" w:lineRule="auto"/>
         <w:ind w:left="989"/>
@@ -940,524 +1233,176 @@
         <w:rPr>
           <w:rFonts w:ascii="Calibri" w:eastAsia="Times New Roman" w:hAnsi="Calibri" w:cs="Times New Roman"/>
         </w:rPr>
-        <w:t xml:space="preserve"> “a material entity created through an addition of molecular tracer </w:t>
-      </w:r>
-      <w:proofErr w:type="gramStart"/>
-      <w:r>
-        <w:rPr>
-          <w:rFonts w:ascii="Calibri" w:eastAsia="Times New Roman" w:hAnsi="Calibri" w:cs="Times New Roman"/>
-        </w:rPr>
-        <w:t>process, that</w:t>
-      </w:r>
-      <w:proofErr w:type="gramEnd"/>
-      <w:r>
-        <w:rPr>
-          <w:rFonts w:ascii="Calibri" w:eastAsia="Times New Roman" w:hAnsi="Calibri" w:cs="Times New Roman"/>
-        </w:rPr>
-        <w:t xml:space="preserve"> contains a molecular tracer</w:t>
-      </w:r>
-      <w:r>
+        <w:t xml:space="preserve"> “a material processing technique </w:t>
+      </w:r>
+      <w:r>
+        <w:rPr>
+          <w:rFonts w:ascii="Calibri" w:eastAsia="Times New Roman" w:hAnsi="Calibri" w:cs="Times New Roman"/>
+        </w:rPr>
+        <w:t>intended to add</w:t>
+      </w:r>
+      <w:r>
+        <w:rPr>
+          <w:rFonts w:ascii="Calibri" w:eastAsia="Times New Roman" w:hAnsi="Calibri" w:cs="Times New Roman"/>
+        </w:rPr>
+        <w:t xml:space="preserve"> a molecular tracer to some input material entity, to allow detection of the molecular target of this tracer </w:t>
+      </w:r>
+      <w:r>
+        <w:rPr>
+          <w:rFonts w:ascii="Calibri" w:eastAsia="Times New Roman" w:hAnsi="Calibri" w:cs="Times New Roman"/>
+        </w:rPr>
+        <w:t>in a detection of molecular tracer assay.</w:t>
+      </w:r>
+    </w:p>
+    <w:p>
+      <w:pPr>
+        <w:numPr>
+          <w:ilvl w:val="1"/>
+          <w:numId w:val="4"/>
+        </w:numPr>
+        <w:spacing w:after="0" w:line="240" w:lineRule="auto"/>
+        <w:ind w:left="990"/>
+        <w:textAlignment w:val="center"/>
+        <w:rPr>
+          <w:rFonts w:ascii="Calibri" w:eastAsia="Times New Roman" w:hAnsi="Calibri" w:cs="Times New Roman"/>
+        </w:rPr>
+      </w:pPr>
+      <w:r>
+        <w:rPr>
+          <w:rFonts w:ascii="Calibri" w:eastAsia="Times New Roman" w:hAnsi="Calibri" w:cs="Times New Roman"/>
+          <w:b/>
+          <w:bCs/>
+        </w:rPr>
+        <w:t>Superclass</w:t>
+      </w:r>
+      <w:r>
+        <w:rPr>
+          <w:rFonts w:ascii="Calibri" w:eastAsia="Times New Roman" w:hAnsi="Calibri" w:cs="Times New Roman"/>
+          <w:b/>
+          <w:bCs/>
+        </w:rPr>
+        <w:t xml:space="preserve"> Axioms</w:t>
+      </w:r>
+      <w:r>
+        <w:rPr>
+          <w:rFonts w:ascii="Calibri" w:eastAsia="Times New Roman" w:hAnsi="Calibri" w:cs="Times New Roman"/>
+        </w:rPr>
+        <w:t>: </w:t>
+      </w:r>
+    </w:p>
+    <w:p>
+      <w:pPr>
+        <w:numPr>
+          <w:ilvl w:val="2"/>
+          <w:numId w:val="5"/>
+        </w:numPr>
+        <w:spacing w:after="0" w:line="240" w:lineRule="auto"/>
+        <w:ind w:left="2069"/>
+        <w:textAlignment w:val="center"/>
+        <w:rPr>
+          <w:rFonts w:ascii="Calibri" w:eastAsia="Times New Roman" w:hAnsi="Calibri" w:cs="Times New Roman"/>
+        </w:rPr>
+      </w:pPr>
+      <w:r>
+        <w:rPr>
+          <w:rFonts w:ascii="Calibri" w:eastAsia="Times New Roman" w:hAnsi="Calibri" w:cs="Times New Roman"/>
+        </w:rPr>
+        <w:t>material processing</w:t>
+      </w:r>
+    </w:p>
+    <w:p>
+      <w:pPr>
+        <w:numPr>
+          <w:ilvl w:val="2"/>
+          <w:numId w:val="5"/>
+        </w:numPr>
+        <w:spacing w:after="0" w:line="240" w:lineRule="auto"/>
+        <w:ind w:left="2069"/>
+        <w:textAlignment w:val="center"/>
+        <w:rPr>
+          <w:rFonts w:ascii="Calibri" w:eastAsia="Times New Roman" w:hAnsi="Calibri" w:cs="Times New Roman"/>
+        </w:rPr>
+      </w:pPr>
+      <w:proofErr w:type="spellStart"/>
+      <w:r>
+        <w:rPr>
+          <w:rFonts w:ascii="Calibri" w:eastAsia="Times New Roman" w:hAnsi="Calibri" w:cs="Times New Roman"/>
+        </w:rPr>
+        <w:t>has_specified_input</w:t>
+      </w:r>
+      <w:proofErr w:type="spellEnd"/>
+      <w:r>
+        <w:rPr>
+          <w:rFonts w:ascii="Calibri" w:eastAsia="Times New Roman" w:hAnsi="Calibri" w:cs="Times New Roman"/>
+        </w:rPr>
+        <w:t xml:space="preserve"> some ‘target of material addition’</w:t>
+      </w:r>
+    </w:p>
+    <w:p>
+      <w:pPr>
+        <w:numPr>
+          <w:ilvl w:val="2"/>
+          <w:numId w:val="5"/>
+        </w:numPr>
+        <w:spacing w:after="0" w:line="240" w:lineRule="auto"/>
+        <w:ind w:left="2069"/>
+        <w:textAlignment w:val="center"/>
+        <w:rPr>
+          <w:rFonts w:ascii="Calibri" w:eastAsia="Times New Roman" w:hAnsi="Calibri" w:cs="Times New Roman"/>
+        </w:rPr>
+      </w:pPr>
+      <w:proofErr w:type="spellStart"/>
+      <w:r>
+        <w:rPr>
+          <w:rFonts w:ascii="Calibri" w:eastAsia="Times New Roman" w:hAnsi="Calibri" w:cs="Times New Roman"/>
+        </w:rPr>
+        <w:t>has_specified_input</w:t>
+      </w:r>
+      <w:proofErr w:type="spellEnd"/>
+      <w:r>
+        <w:rPr>
+          <w:rFonts w:ascii="Calibri" w:eastAsia="Times New Roman" w:hAnsi="Calibri" w:cs="Times New Roman"/>
+        </w:rPr>
+        <w:t xml:space="preserve"> some ‘molecular tracer’</w:t>
+      </w:r>
+    </w:p>
+    <w:p>
+      <w:pPr>
+        <w:numPr>
+          <w:ilvl w:val="2"/>
+          <w:numId w:val="5"/>
+        </w:numPr>
+        <w:spacing w:after="0" w:line="240" w:lineRule="auto"/>
+        <w:ind w:left="2069"/>
+        <w:textAlignment w:val="center"/>
+        <w:rPr>
+          <w:rFonts w:ascii="Calibri" w:eastAsia="Times New Roman" w:hAnsi="Calibri" w:cs="Times New Roman"/>
+        </w:rPr>
+      </w:pPr>
+      <w:proofErr w:type="spellStart"/>
+      <w:r>
+        <w:rPr>
+          <w:rFonts w:ascii="Calibri" w:eastAsia="Times New Roman" w:hAnsi="Calibri" w:cs="Times New Roman"/>
+        </w:rPr>
+        <w:t>has_specified_output</w:t>
+      </w:r>
+      <w:proofErr w:type="spellEnd"/>
+      <w:r>
+        <w:rPr>
+          <w:rFonts w:ascii="Calibri" w:eastAsia="Times New Roman" w:hAnsi="Calibri" w:cs="Times New Roman"/>
+        </w:rPr>
+        <w:t xml:space="preserve"> some 'molecular tracer-labeled material'</w:t>
+      </w:r>
+    </w:p>
+    <w:p>
+      <w:pPr>
+        <w:spacing w:after="0" w:line="240" w:lineRule="auto"/>
+        <w:ind w:left="2609"/>
         <w:rPr>
           <w:rFonts w:ascii="Calibri" w:eastAsia="Times New Roman" w:hAnsi="Calibri" w:cs="Times New Roman"/>
           <w:i/>
           <w:iCs/>
         </w:rPr>
-        <w:t xml:space="preserve"> to</w:t>
-      </w:r>
-      <w:r>
-        <w:rPr>
-          <w:rFonts w:ascii="Calibri" w:eastAsia="Times New Roman" w:hAnsi="Calibri" w:cs="Times New Roman"/>
-        </w:rPr>
-        <w:t xml:space="preserve"> allow for the detection of the molecular target of this tracer in a detection of </w:t>
-      </w:r>
-      <w:r>
-        <w:rPr>
-          <w:rFonts w:ascii="Calibri" w:eastAsia="Times New Roman" w:hAnsi="Calibri" w:cs="Times New Roman"/>
-        </w:rPr>
-        <w:t xml:space="preserve">molecular </w:t>
-      </w:r>
-      <w:r>
-        <w:rPr>
-          <w:rFonts w:ascii="Calibri" w:eastAsia="Times New Roman" w:hAnsi="Calibri" w:cs="Times New Roman"/>
-        </w:rPr>
-        <w:t>tracer assay.”</w:t>
-      </w:r>
-    </w:p>
-    <w:p>
-      <w:pPr>
-        <w:numPr>
-          <w:ilvl w:val="1"/>
-          <w:numId w:val="3"/>
-        </w:numPr>
-        <w:spacing w:after="0" w:line="240" w:lineRule="auto"/>
-        <w:ind w:left="989"/>
-        <w:textAlignment w:val="center"/>
-        <w:rPr>
-          <w:rFonts w:ascii="Calibri" w:eastAsia="Times New Roman" w:hAnsi="Calibri" w:cs="Times New Roman"/>
-        </w:rPr>
-      </w:pPr>
-      <w:r>
-        <w:rPr>
-          <w:rFonts w:ascii="Calibri" w:eastAsia="Times New Roman" w:hAnsi="Calibri" w:cs="Times New Roman"/>
-          <w:b/>
-          <w:bCs/>
-        </w:rPr>
-        <w:t>Equivalent Class Axioms:</w:t>
-      </w:r>
-    </w:p>
-    <w:p>
-      <w:pPr>
-        <w:numPr>
-          <w:ilvl w:val="2"/>
-          <w:numId w:val="3"/>
-        </w:numPr>
-        <w:spacing w:after="0" w:line="240" w:lineRule="auto"/>
-        <w:ind w:left="1529"/>
-        <w:textAlignment w:val="center"/>
-        <w:rPr>
-          <w:rFonts w:ascii="Calibri" w:eastAsia="Times New Roman" w:hAnsi="Calibri" w:cs="Times New Roman"/>
-        </w:rPr>
-      </w:pPr>
-      <w:r>
-        <w:rPr>
-          <w:rFonts w:ascii="Calibri" w:eastAsia="Times New Roman" w:hAnsi="Calibri" w:cs="Times New Roman"/>
-        </w:rPr>
-        <w:t>material entity and (</w:t>
-      </w:r>
-      <w:proofErr w:type="spellStart"/>
-      <w:r>
-        <w:rPr>
-          <w:rFonts w:ascii="Calibri" w:eastAsia="Times New Roman" w:hAnsi="Calibri" w:cs="Times New Roman"/>
-        </w:rPr>
-        <w:t>is_specified_output_of</w:t>
-      </w:r>
-      <w:proofErr w:type="spellEnd"/>
-      <w:r>
-        <w:rPr>
-          <w:rFonts w:ascii="Calibri" w:eastAsia="Times New Roman" w:hAnsi="Calibri" w:cs="Times New Roman"/>
-        </w:rPr>
-        <w:t xml:space="preserve"> </w:t>
-      </w:r>
-      <w:r>
-        <w:rPr>
-          <w:rFonts w:ascii="Calibri" w:eastAsia="Times New Roman" w:hAnsi="Calibri" w:cs="Times New Roman"/>
-        </w:rPr>
-        <w:t>some ‘addition of molecular tracer’</w:t>
-      </w:r>
-      <w:r>
-        <w:rPr>
-          <w:rFonts w:ascii="Calibri" w:eastAsia="Times New Roman" w:hAnsi="Calibri" w:cs="Times New Roman"/>
-        </w:rPr>
-        <w:t xml:space="preserve">) </w:t>
-      </w:r>
-      <w:r>
-        <w:rPr>
-          <w:rFonts w:ascii="Calibri" w:eastAsia="Times New Roman" w:hAnsi="Calibri" w:cs="Times New Roman"/>
-        </w:rPr>
-        <w:t xml:space="preserve"> and</w:t>
-      </w:r>
-    </w:p>
-    <w:p>
-      <w:pPr>
-        <w:spacing w:after="0" w:line="240" w:lineRule="auto"/>
-        <w:ind w:left="1529"/>
-        <w:textAlignment w:val="center"/>
-        <w:rPr>
-          <w:rFonts w:ascii="Calibri" w:eastAsia="Times New Roman" w:hAnsi="Calibri" w:cs="Times New Roman"/>
-        </w:rPr>
-      </w:pPr>
-      <w:commentRangeStart w:id="5"/>
-      <w:r>
-        <w:rPr>
-          <w:rFonts w:ascii="Calibri" w:eastAsia="Times New Roman" w:hAnsi="Calibri" w:cs="Times New Roman"/>
-        </w:rPr>
-        <w:t xml:space="preserve"> (</w:t>
-      </w:r>
-      <w:proofErr w:type="gramStart"/>
-      <w:r>
-        <w:rPr>
-          <w:rFonts w:ascii="Calibri" w:eastAsia="Times New Roman" w:hAnsi="Calibri" w:cs="Times New Roman"/>
-        </w:rPr>
-        <w:t>has_part</w:t>
-      </w:r>
-      <w:proofErr w:type="gramEnd"/>
-      <w:r>
-        <w:rPr>
-          <w:rFonts w:ascii="Calibri" w:eastAsia="Times New Roman" w:hAnsi="Calibri" w:cs="Times New Roman"/>
-        </w:rPr>
-        <w:t xml:space="preserve"> some ‘molecular tracer’)</w:t>
-      </w:r>
-      <w:r>
-        <w:rPr>
-          <w:rFonts w:ascii="Calibri" w:eastAsia="Times New Roman" w:hAnsi="Calibri" w:cs="Times New Roman"/>
-        </w:rPr>
-        <w:t xml:space="preserve"> </w:t>
-      </w:r>
-      <w:commentRangeEnd w:id="5"/>
-      <w:r>
-        <w:rPr>
-          <w:rStyle w:val="CommentReference"/>
-        </w:rPr>
-        <w:commentReference w:id="5"/>
-      </w:r>
-    </w:p>
-    <w:p>
-      <w:pPr>
-        <w:spacing w:after="0" w:line="240" w:lineRule="auto"/>
-        <w:ind w:left="1529"/>
-        <w:rPr>
-          <w:rFonts w:ascii="Calibri" w:eastAsia="Times New Roman" w:hAnsi="Calibri" w:cs="Times New Roman"/>
-        </w:rPr>
-      </w:pPr>
-      <w:r>
-        <w:rPr>
-          <w:rFonts w:ascii="Calibri" w:eastAsia="Times New Roman" w:hAnsi="Calibri" w:cs="Times New Roman"/>
-        </w:rPr>
-        <w:t> </w:t>
-      </w:r>
-    </w:p>
-    <w:p>
-      <w:pPr>
-        <w:numPr>
-          <w:ilvl w:val="1"/>
-          <w:numId w:val="3"/>
-        </w:numPr>
-        <w:spacing w:after="0" w:line="240" w:lineRule="auto"/>
-        <w:ind w:left="989"/>
-        <w:textAlignment w:val="center"/>
-        <w:rPr>
-          <w:rFonts w:ascii="Calibri" w:eastAsia="Times New Roman" w:hAnsi="Calibri" w:cs="Times New Roman"/>
-        </w:rPr>
-      </w:pPr>
-      <w:r>
-        <w:rPr>
-          <w:rFonts w:ascii="Calibri" w:eastAsia="Times New Roman" w:hAnsi="Calibri" w:cs="Times New Roman"/>
-          <w:b/>
-          <w:bCs/>
-        </w:rPr>
-        <w:t>Related classes requiring update:</w:t>
-      </w:r>
-      <w:r>
-        <w:rPr>
-          <w:rFonts w:ascii="Calibri" w:eastAsia="Times New Roman" w:hAnsi="Calibri" w:cs="Times New Roman"/>
-        </w:rPr>
-        <w:t xml:space="preserve"> </w:t>
-      </w:r>
-    </w:p>
-    <w:p>
-      <w:pPr>
-        <w:spacing w:after="0" w:line="240" w:lineRule="auto"/>
-        <w:ind w:left="1529"/>
-        <w:rPr>
-          <w:rFonts w:ascii="Calibri" w:eastAsia="Times New Roman" w:hAnsi="Calibri" w:cs="Times New Roman"/>
-        </w:rPr>
-      </w:pPr>
-      <w:r>
-        <w:rPr>
-          <w:rFonts w:ascii="Calibri" w:eastAsia="Times New Roman" w:hAnsi="Calibri" w:cs="Times New Roman"/>
-        </w:rPr>
-        <w:t xml:space="preserve">- </w:t>
-      </w:r>
-      <w:proofErr w:type="gramStart"/>
-      <w:r>
-        <w:rPr>
-          <w:rFonts w:ascii="Calibri" w:eastAsia="Times New Roman" w:hAnsi="Calibri" w:cs="Times New Roman"/>
-        </w:rPr>
-        <w:t>labeled</w:t>
-      </w:r>
-      <w:proofErr w:type="gramEnd"/>
-      <w:r>
-        <w:rPr>
-          <w:rFonts w:ascii="Calibri" w:eastAsia="Times New Roman" w:hAnsi="Calibri" w:cs="Times New Roman"/>
-        </w:rPr>
-        <w:t xml:space="preserve"> specimen and its children</w:t>
-      </w:r>
-    </w:p>
-    <w:p>
-      <w:pPr>
-        <w:spacing w:after="0" w:line="240" w:lineRule="auto"/>
-        <w:ind w:left="1529"/>
-        <w:rPr>
-          <w:rFonts w:ascii="Calibri" w:eastAsia="Times New Roman" w:hAnsi="Calibri" w:cs="Times New Roman"/>
-        </w:rPr>
-      </w:pPr>
-      <w:r>
-        <w:rPr>
-          <w:rFonts w:ascii="Calibri" w:eastAsia="Times New Roman" w:hAnsi="Calibri" w:cs="Times New Roman"/>
-        </w:rPr>
-        <w:t xml:space="preserve">- </w:t>
-      </w:r>
-      <w:proofErr w:type="gramStart"/>
-      <w:r>
-        <w:rPr>
-          <w:rFonts w:ascii="Calibri" w:eastAsia="Times New Roman" w:hAnsi="Calibri" w:cs="Times New Roman"/>
-        </w:rPr>
-        <w:t>labeled</w:t>
-      </w:r>
-      <w:proofErr w:type="gramEnd"/>
-      <w:r>
-        <w:rPr>
-          <w:rFonts w:ascii="Calibri" w:eastAsia="Times New Roman" w:hAnsi="Calibri" w:cs="Times New Roman"/>
-        </w:rPr>
-        <w:t xml:space="preserve"> oligonucleotide</w:t>
-      </w:r>
-    </w:p>
-    <w:p>
-      <w:pPr>
-        <w:spacing w:after="0" w:line="240" w:lineRule="auto"/>
-        <w:ind w:left="2069"/>
-        <w:rPr>
-          <w:rFonts w:ascii="Calibri" w:eastAsia="Times New Roman" w:hAnsi="Calibri" w:cs="Times New Roman"/>
-        </w:rPr>
-      </w:pPr>
-      <w:r>
-        <w:rPr>
-          <w:rFonts w:ascii="Calibri" w:eastAsia="Times New Roman" w:hAnsi="Calibri" w:cs="Times New Roman"/>
-        </w:rPr>
-        <w:lastRenderedPageBreak/>
-        <w:t> </w:t>
-      </w:r>
-    </w:p>
-    <w:p>
-      <w:pPr>
-        <w:spacing w:after="0" w:line="240" w:lineRule="auto"/>
-        <w:ind w:left="2069"/>
-        <w:rPr>
-          <w:rFonts w:ascii="Calibri" w:eastAsia="Times New Roman" w:hAnsi="Calibri" w:cs="Times New Roman"/>
-        </w:rPr>
-      </w:pPr>
-    </w:p>
-    <w:p>
-      <w:pPr>
-        <w:spacing w:after="0" w:line="240" w:lineRule="auto"/>
-        <w:ind w:left="2069"/>
-        <w:rPr>
-          <w:rFonts w:ascii="Calibri" w:eastAsia="Times New Roman" w:hAnsi="Calibri" w:cs="Times New Roman"/>
-        </w:rPr>
-      </w:pPr>
-      <w:r>
-        <w:rPr>
-          <w:rFonts w:ascii="Calibri" w:eastAsia="Times New Roman" w:hAnsi="Calibri" w:cs="Times New Roman"/>
-        </w:rPr>
-        <w:t> </w:t>
-      </w:r>
-    </w:p>
-    <w:p>
-      <w:pPr>
-        <w:pStyle w:val="ListParagraph"/>
-        <w:numPr>
-          <w:ilvl w:val="0"/>
-          <w:numId w:val="9"/>
-        </w:numPr>
-        <w:spacing w:after="0" w:line="240" w:lineRule="auto"/>
-        <w:ind w:left="630"/>
-        <w:textAlignment w:val="center"/>
-        <w:rPr>
-          <w:rFonts w:ascii="Calibri" w:eastAsia="Times New Roman" w:hAnsi="Calibri" w:cs="Times New Roman"/>
-          <w:u w:val="single"/>
-        </w:rPr>
-      </w:pPr>
-      <w:r>
-        <w:rPr>
-          <w:rFonts w:ascii="Calibri" w:eastAsia="Times New Roman" w:hAnsi="Calibri" w:cs="Times New Roman"/>
-          <w:b/>
-          <w:bCs/>
-          <w:sz w:val="24"/>
-          <w:szCs w:val="24"/>
-          <w:u w:val="single"/>
-        </w:rPr>
-        <w:t>'addition of molecular tracer'</w:t>
-      </w:r>
-    </w:p>
-    <w:p>
-      <w:pPr>
-        <w:numPr>
-          <w:ilvl w:val="1"/>
-          <w:numId w:val="4"/>
-        </w:numPr>
-        <w:spacing w:after="0" w:line="240" w:lineRule="auto"/>
-        <w:ind w:left="989"/>
-        <w:textAlignment w:val="center"/>
-        <w:rPr>
-          <w:rFonts w:ascii="Calibri" w:eastAsia="Times New Roman" w:hAnsi="Calibri" w:cs="Times New Roman"/>
-        </w:rPr>
-      </w:pPr>
-      <w:r>
-        <w:rPr>
-          <w:rFonts w:ascii="Calibri" w:eastAsia="Times New Roman" w:hAnsi="Calibri" w:cs="Times New Roman"/>
-          <w:b/>
-          <w:bCs/>
-        </w:rPr>
-        <w:t>Definition:</w:t>
-      </w:r>
-      <w:r>
-        <w:rPr>
-          <w:rFonts w:ascii="Calibri" w:eastAsia="Times New Roman" w:hAnsi="Calibri" w:cs="Times New Roman"/>
-        </w:rPr>
-        <w:t xml:space="preserve"> “a material processing technique that adds a molecular tracer to some input material entity, to allow detection of the molecular target of this tracer </w:t>
-      </w:r>
-      <w:r>
-        <w:rPr>
-          <w:rFonts w:ascii="Calibri" w:eastAsia="Times New Roman" w:hAnsi="Calibri" w:cs="Times New Roman"/>
-        </w:rPr>
-        <w:t>in a detection of molecular tracer assay.</w:t>
-      </w:r>
-    </w:p>
-    <w:p>
-      <w:pPr>
-        <w:numPr>
-          <w:ilvl w:val="1"/>
-          <w:numId w:val="4"/>
-        </w:numPr>
-        <w:spacing w:after="0" w:line="240" w:lineRule="auto"/>
-        <w:ind w:left="990"/>
-        <w:textAlignment w:val="center"/>
-        <w:rPr>
-          <w:rFonts w:ascii="Calibri" w:eastAsia="Times New Roman" w:hAnsi="Calibri" w:cs="Times New Roman"/>
-        </w:rPr>
-      </w:pPr>
-      <w:r>
-        <w:rPr>
-          <w:rFonts w:ascii="Calibri" w:eastAsia="Times New Roman" w:hAnsi="Calibri" w:cs="Times New Roman"/>
-          <w:b/>
-          <w:bCs/>
-        </w:rPr>
-        <w:t>Equivalent Class Axioms</w:t>
-      </w:r>
-      <w:r>
-        <w:rPr>
-          <w:rFonts w:ascii="Calibri" w:eastAsia="Times New Roman" w:hAnsi="Calibri" w:cs="Times New Roman"/>
-        </w:rPr>
-        <w:t>: </w:t>
-      </w:r>
-    </w:p>
-    <w:p>
-      <w:pPr>
-        <w:numPr>
-          <w:ilvl w:val="2"/>
-          <w:numId w:val="5"/>
-        </w:numPr>
-        <w:spacing w:after="0" w:line="240" w:lineRule="auto"/>
-        <w:ind w:left="2069"/>
-        <w:textAlignment w:val="center"/>
-        <w:rPr>
-          <w:rFonts w:ascii="Calibri" w:eastAsia="Times New Roman" w:hAnsi="Calibri" w:cs="Times New Roman"/>
-        </w:rPr>
-      </w:pPr>
-      <w:r>
-        <w:rPr>
-          <w:rFonts w:ascii="Calibri" w:eastAsia="Times New Roman" w:hAnsi="Calibri" w:cs="Times New Roman"/>
-        </w:rPr>
-        <w:t>material processing</w:t>
-      </w:r>
-    </w:p>
-    <w:p>
-      <w:pPr>
-        <w:numPr>
-          <w:ilvl w:val="2"/>
-          <w:numId w:val="5"/>
-        </w:numPr>
-        <w:spacing w:after="0" w:line="240" w:lineRule="auto"/>
-        <w:ind w:left="2069"/>
-        <w:textAlignment w:val="center"/>
-        <w:rPr>
-          <w:rFonts w:ascii="Calibri" w:eastAsia="Times New Roman" w:hAnsi="Calibri" w:cs="Times New Roman"/>
-        </w:rPr>
-      </w:pPr>
-      <w:proofErr w:type="spellStart"/>
-      <w:r>
-        <w:rPr>
-          <w:rFonts w:ascii="Calibri" w:eastAsia="Times New Roman" w:hAnsi="Calibri" w:cs="Times New Roman"/>
-        </w:rPr>
-        <w:t>has_specified_input</w:t>
-      </w:r>
-      <w:proofErr w:type="spellEnd"/>
-      <w:r>
-        <w:rPr>
-          <w:rFonts w:ascii="Calibri" w:eastAsia="Times New Roman" w:hAnsi="Calibri" w:cs="Times New Roman"/>
-        </w:rPr>
-        <w:t xml:space="preserve"> some ‘target of material addition’</w:t>
-      </w:r>
-    </w:p>
-    <w:p>
-      <w:pPr>
-        <w:numPr>
-          <w:ilvl w:val="2"/>
-          <w:numId w:val="5"/>
-        </w:numPr>
-        <w:spacing w:after="0" w:line="240" w:lineRule="auto"/>
-        <w:ind w:left="2069"/>
-        <w:textAlignment w:val="center"/>
-        <w:rPr>
-          <w:rFonts w:ascii="Calibri" w:eastAsia="Times New Roman" w:hAnsi="Calibri" w:cs="Times New Roman"/>
-        </w:rPr>
-      </w:pPr>
-      <w:proofErr w:type="spellStart"/>
-      <w:r>
-        <w:rPr>
-          <w:rFonts w:ascii="Calibri" w:eastAsia="Times New Roman" w:hAnsi="Calibri" w:cs="Times New Roman"/>
-        </w:rPr>
-        <w:t>has_specified_input</w:t>
-      </w:r>
-      <w:proofErr w:type="spellEnd"/>
-      <w:r>
-        <w:rPr>
-          <w:rFonts w:ascii="Calibri" w:eastAsia="Times New Roman" w:hAnsi="Calibri" w:cs="Times New Roman"/>
-        </w:rPr>
-        <w:t xml:space="preserve"> some ‘molecular tracer’</w:t>
-      </w:r>
-    </w:p>
-    <w:p>
-      <w:pPr>
-        <w:numPr>
-          <w:ilvl w:val="2"/>
-          <w:numId w:val="5"/>
-        </w:numPr>
-        <w:spacing w:after="0" w:line="240" w:lineRule="auto"/>
-        <w:ind w:left="2069"/>
-        <w:textAlignment w:val="center"/>
-        <w:rPr>
-          <w:rFonts w:ascii="Calibri" w:eastAsia="Times New Roman" w:hAnsi="Calibri" w:cs="Times New Roman"/>
-        </w:rPr>
-      </w:pPr>
-      <w:proofErr w:type="spellStart"/>
-      <w:r>
-        <w:rPr>
-          <w:rFonts w:ascii="Calibri" w:eastAsia="Times New Roman" w:hAnsi="Calibri" w:cs="Times New Roman"/>
-        </w:rPr>
-        <w:t>has_specified_output</w:t>
-      </w:r>
-      <w:proofErr w:type="spellEnd"/>
-      <w:r>
-        <w:rPr>
-          <w:rFonts w:ascii="Calibri" w:eastAsia="Times New Roman" w:hAnsi="Calibri" w:cs="Times New Roman"/>
-        </w:rPr>
-        <w:t xml:space="preserve"> some 'molecular tracer-labeled material</w:t>
-      </w:r>
-      <w:commentRangeStart w:id="6"/>
-      <w:r>
-        <w:rPr>
-          <w:rFonts w:ascii="Calibri" w:eastAsia="Times New Roman" w:hAnsi="Calibri" w:cs="Times New Roman"/>
-        </w:rPr>
-        <w:t>'</w:t>
-      </w:r>
-      <w:commentRangeEnd w:id="6"/>
-      <w:r>
-        <w:rPr>
-          <w:rStyle w:val="CommentReference"/>
-        </w:rPr>
-        <w:commentReference w:id="6"/>
-      </w:r>
-    </w:p>
-    <w:p>
-      <w:pPr>
-        <w:spacing w:after="0" w:line="240" w:lineRule="auto"/>
-        <w:ind w:left="2609"/>
-        <w:rPr>
-          <w:rFonts w:ascii="Calibri" w:eastAsia="Times New Roman" w:hAnsi="Calibri" w:cs="Times New Roman"/>
-          <w:i/>
-          <w:iCs/>
-        </w:rPr>
       </w:pPr>
     </w:p>
     <w:p>
@@ -1549,274 +1494,6 @@
     </w:p>
     <w:p>
       <w:pPr>
-        <w:pStyle w:val="ListParagraph"/>
-        <w:numPr>
-          <w:ilvl w:val="0"/>
-          <w:numId w:val="9"/>
-        </w:numPr>
-        <w:tabs>
-          <w:tab w:val="left" w:pos="540"/>
-        </w:tabs>
-        <w:spacing w:after="0" w:line="240" w:lineRule="auto"/>
-        <w:ind w:left="360"/>
-        <w:textAlignment w:val="center"/>
-        <w:rPr>
-          <w:rFonts w:ascii="Calibri" w:eastAsia="Times New Roman" w:hAnsi="Calibri" w:cs="Times New Roman"/>
-          <w:u w:val="single"/>
-        </w:rPr>
-      </w:pPr>
-      <w:r>
-        <w:rPr>
-          <w:rFonts w:ascii="Calibri" w:eastAsia="Times New Roman" w:hAnsi="Calibri" w:cs="Times New Roman"/>
-          <w:b/>
-          <w:bCs/>
-          <w:sz w:val="24"/>
-          <w:szCs w:val="24"/>
-          <w:u w:val="single"/>
-        </w:rPr>
-        <w:t>'molecular tracer target role'</w:t>
-      </w:r>
-      <w:r>
-        <w:rPr>
-          <w:rFonts w:ascii="Calibri" w:eastAsia="Times New Roman" w:hAnsi="Calibri" w:cs="Times New Roman"/>
-          <w:b/>
-          <w:bCs/>
-          <w:sz w:val="24"/>
-          <w:szCs w:val="24"/>
-          <w:u w:val="single"/>
-        </w:rPr>
-        <w:t xml:space="preserve"> </w:t>
-      </w:r>
-      <w:r>
-        <w:rPr>
-          <w:rFonts w:ascii="Calibri" w:eastAsia="Times New Roman" w:hAnsi="Calibri" w:cs="Times New Roman"/>
-          <w:bCs/>
-          <w:i/>
-          <w:sz w:val="24"/>
-          <w:szCs w:val="24"/>
-        </w:rPr>
-        <w:t xml:space="preserve">(a role proposed to  be used in more precisely </w:t>
-      </w:r>
-      <w:r>
-        <w:rPr>
-          <w:rFonts w:ascii="Calibri" w:eastAsia="Times New Roman" w:hAnsi="Calibri" w:cs="Times New Roman"/>
-          <w:bCs/>
-          <w:i/>
-          <w:sz w:val="24"/>
-          <w:szCs w:val="24"/>
-        </w:rPr>
-        <w:t>modeling the</w:t>
-      </w:r>
-      <w:r>
-        <w:rPr>
-          <w:rFonts w:ascii="Calibri" w:eastAsia="Times New Roman" w:hAnsi="Calibri" w:cs="Times New Roman"/>
-          <w:bCs/>
-          <w:i/>
-          <w:sz w:val="24"/>
-          <w:szCs w:val="24"/>
-        </w:rPr>
-        <w:t xml:space="preserve"> tracer classes</w:t>
-      </w:r>
-      <w:r>
-        <w:rPr>
-          <w:rFonts w:ascii="Calibri" w:eastAsia="Times New Roman" w:hAnsi="Calibri" w:cs="Times New Roman"/>
-          <w:bCs/>
-          <w:i/>
-          <w:sz w:val="24"/>
-          <w:szCs w:val="24"/>
-        </w:rPr>
-        <w:t xml:space="preserve"> above, by allowing us to specify the molecular entity that is part of the tracer-labeled material and is specifically </w:t>
-      </w:r>
-      <w:proofErr w:type="spellStart"/>
-      <w:r>
-        <w:rPr>
-          <w:rFonts w:ascii="Calibri" w:eastAsia="Times New Roman" w:hAnsi="Calibri" w:cs="Times New Roman"/>
-          <w:bCs/>
-          <w:i/>
-          <w:sz w:val="24"/>
-          <w:szCs w:val="24"/>
-        </w:rPr>
-        <w:t>recognized_by</w:t>
-      </w:r>
-      <w:proofErr w:type="spellEnd"/>
-      <w:r>
-        <w:rPr>
-          <w:rFonts w:ascii="Calibri" w:eastAsia="Times New Roman" w:hAnsi="Calibri" w:cs="Times New Roman"/>
-          <w:bCs/>
-          <w:i/>
-          <w:sz w:val="24"/>
-          <w:szCs w:val="24"/>
-        </w:rPr>
-        <w:t xml:space="preserve"> the tracer</w:t>
-      </w:r>
-      <w:r>
-        <w:rPr>
-          <w:rFonts w:ascii="Calibri" w:eastAsia="Times New Roman" w:hAnsi="Calibri" w:cs="Times New Roman"/>
-          <w:bCs/>
-          <w:i/>
-          <w:sz w:val="24"/>
-          <w:szCs w:val="24"/>
-        </w:rPr>
-        <w:t>)</w:t>
-      </w:r>
-    </w:p>
-    <w:p>
-      <w:pPr>
-        <w:numPr>
-          <w:ilvl w:val="1"/>
-          <w:numId w:val="7"/>
-        </w:numPr>
-        <w:spacing w:after="0" w:line="240" w:lineRule="auto"/>
-        <w:ind w:left="989"/>
-        <w:textAlignment w:val="center"/>
-        <w:rPr>
-          <w:rFonts w:ascii="Calibri" w:eastAsia="Times New Roman" w:hAnsi="Calibri" w:cs="Times New Roman"/>
-        </w:rPr>
-      </w:pPr>
-      <w:r>
-        <w:rPr>
-          <w:rFonts w:ascii="Calibri" w:eastAsia="Times New Roman" w:hAnsi="Calibri" w:cs="Times New Roman"/>
-          <w:b/>
-          <w:bCs/>
-        </w:rPr>
-        <w:t>Definition:</w:t>
-      </w:r>
-      <w:r>
-        <w:rPr>
-          <w:rFonts w:ascii="Calibri" w:eastAsia="Times New Roman" w:hAnsi="Calibri" w:cs="Times New Roman"/>
-        </w:rPr>
-        <w:t xml:space="preserve"> “a role inhering in a molecular entity that is </w:t>
-      </w:r>
-      <w:r>
-        <w:rPr>
-          <w:rFonts w:ascii="Calibri" w:eastAsia="Times New Roman" w:hAnsi="Calibri" w:cs="Times New Roman"/>
-          <w:i/>
-        </w:rPr>
-        <w:t>(is intended to be)</w:t>
-      </w:r>
-      <w:r>
-        <w:rPr>
-          <w:rFonts w:ascii="Calibri" w:eastAsia="Times New Roman" w:hAnsi="Calibri" w:cs="Times New Roman"/>
-        </w:rPr>
-        <w:t xml:space="preserve"> </w:t>
-      </w:r>
-      <w:r>
-        <w:rPr>
-          <w:rFonts w:ascii="Calibri" w:eastAsia="Times New Roman" w:hAnsi="Calibri" w:cs="Times New Roman"/>
-        </w:rPr>
-        <w:t xml:space="preserve">specifically recognized and bound by a molecular tracer during some addition of molecular tracer technique.” </w:t>
-      </w:r>
-    </w:p>
-    <w:p>
-      <w:pPr>
-        <w:numPr>
-          <w:ilvl w:val="1"/>
-          <w:numId w:val="7"/>
-        </w:numPr>
-        <w:spacing w:after="0" w:line="240" w:lineRule="auto"/>
-        <w:ind w:left="989"/>
-        <w:textAlignment w:val="center"/>
-        <w:rPr>
-          <w:rFonts w:ascii="Calibri" w:eastAsia="Times New Roman" w:hAnsi="Calibri" w:cs="Times New Roman"/>
-        </w:rPr>
-      </w:pPr>
-      <w:r>
-        <w:rPr>
-          <w:rFonts w:ascii="Calibri" w:eastAsia="Times New Roman" w:hAnsi="Calibri" w:cs="Times New Roman"/>
-          <w:b/>
-          <w:bCs/>
-        </w:rPr>
-        <w:t xml:space="preserve">Superclass </w:t>
-      </w:r>
-      <w:proofErr w:type="spellStart"/>
-      <w:r>
-        <w:rPr>
-          <w:rFonts w:ascii="Calibri" w:eastAsia="Times New Roman" w:hAnsi="Calibri" w:cs="Times New Roman"/>
-          <w:b/>
-          <w:bCs/>
-        </w:rPr>
-        <w:t>Axoims</w:t>
-      </w:r>
-      <w:proofErr w:type="spellEnd"/>
-      <w:r>
-        <w:rPr>
-          <w:rFonts w:ascii="Calibri" w:eastAsia="Times New Roman" w:hAnsi="Calibri" w:cs="Times New Roman"/>
-          <w:b/>
-          <w:bCs/>
-        </w:rPr>
-        <w:t>:</w:t>
-      </w:r>
-    </w:p>
-    <w:p>
-      <w:pPr>
-        <w:numPr>
-          <w:ilvl w:val="2"/>
-          <w:numId w:val="7"/>
-        </w:numPr>
-        <w:spacing w:after="0" w:line="240" w:lineRule="auto"/>
-        <w:ind w:left="1529"/>
-        <w:textAlignment w:val="center"/>
-        <w:rPr>
-          <w:rFonts w:ascii="Calibri" w:eastAsia="Times New Roman" w:hAnsi="Calibri" w:cs="Times New Roman"/>
-        </w:rPr>
-      </w:pPr>
-      <w:r>
-        <w:rPr>
-          <w:rFonts w:ascii="Calibri" w:eastAsia="Times New Roman" w:hAnsi="Calibri" w:cs="Times New Roman"/>
-        </w:rPr>
-        <w:t>‘target of material addition role’</w:t>
-      </w:r>
-    </w:p>
-    <w:p>
-      <w:pPr>
-        <w:numPr>
-          <w:ilvl w:val="2"/>
-          <w:numId w:val="7"/>
-        </w:numPr>
-        <w:spacing w:after="0" w:line="240" w:lineRule="auto"/>
-        <w:ind w:left="1529"/>
-        <w:textAlignment w:val="center"/>
-        <w:rPr>
-          <w:rFonts w:ascii="Calibri" w:eastAsia="Times New Roman" w:hAnsi="Calibri" w:cs="Times New Roman"/>
-        </w:rPr>
-      </w:pPr>
-      <w:proofErr w:type="spellStart"/>
-      <w:r>
-        <w:rPr>
-          <w:rFonts w:ascii="Calibri" w:eastAsia="Times New Roman" w:hAnsi="Calibri" w:cs="Times New Roman"/>
-        </w:rPr>
-        <w:t>inheres_in</w:t>
-      </w:r>
-      <w:proofErr w:type="spellEnd"/>
-      <w:r>
-        <w:rPr>
-          <w:rFonts w:ascii="Calibri" w:eastAsia="Times New Roman" w:hAnsi="Calibri" w:cs="Times New Roman"/>
-        </w:rPr>
-        <w:t xml:space="preserve"> some ‘molecular entity’ </w:t>
-      </w:r>
-    </w:p>
-    <w:p>
-      <w:pPr>
-        <w:numPr>
-          <w:ilvl w:val="2"/>
-          <w:numId w:val="7"/>
-        </w:numPr>
-        <w:spacing w:after="0" w:line="240" w:lineRule="auto"/>
-        <w:ind w:left="1529"/>
-        <w:textAlignment w:val="center"/>
-        <w:rPr>
-          <w:rFonts w:ascii="Calibri" w:eastAsia="Times New Roman" w:hAnsi="Calibri" w:cs="Times New Roman"/>
-        </w:rPr>
-      </w:pPr>
-      <w:r>
-        <w:rPr>
-          <w:rFonts w:ascii="Calibri" w:eastAsia="Times New Roman" w:hAnsi="Calibri" w:cs="Times New Roman"/>
-        </w:rPr>
-        <w:t>realized_by some ‘addition of molecular tracer’</w:t>
-      </w:r>
-    </w:p>
-    <w:p>
-      <w:pPr>
         <w:spacing w:after="0" w:line="240" w:lineRule="auto"/>
         <w:ind w:left="449"/>
         <w:rPr>
@@ -1847,6 +1524,7 @@
         <w:t> </w:t>
       </w:r>
     </w:p>
+    <w:p/>
     <w:p/>
     <w:p/>
     <w:sectPr>
@@ -1861,178 +1539,14 @@
 
 <file path=word/comments.xml><?xml version="1.0" encoding="utf-8"?>
 <w:comments xmlns:ve="http://schemas.openxmlformats.org/markup-compatibility/2006" xmlns:o="urn:schemas-microsoft-com:office:office" xmlns:r="http://schemas.openxmlformats.org/officeDocument/2006/relationships" xmlns:m="http://schemas.openxmlformats.org/officeDocument/2006/math" xmlns:v="urn:schemas-microsoft-com:vml" xmlns:wp="http://schemas.openxmlformats.org/drawingml/2006/wordprocessingDrawing" xmlns:w10="urn:schemas-microsoft-com:office:word" xmlns:w="http://schemas.openxmlformats.org/wordprocessingml/2006/main" xmlns:wne="http://schemas.microsoft.com/office/word/2006/wordml">
-  <w:comment w:id="0" w:author="He, Yongqun" w:date="2012-04-30T07:19:00Z" w:initials="YH">
-    <w:p>
-      <w:pPr>
-        <w:spacing w:after="0" w:line="240" w:lineRule="auto"/>
-        <w:textAlignment w:val="center"/>
-        <w:rPr>
-          <w:rFonts w:ascii="Calibri" w:eastAsia="Times New Roman" w:hAnsi="Calibri" w:cs="Times New Roman"/>
-        </w:rPr>
-      </w:pPr>
-      <w:r>
-        <w:rPr>
-          <w:rStyle w:val="CommentReference"/>
-        </w:rPr>
-        <w:annotationRef/>
-      </w:r>
-      <w:proofErr w:type="gramStart"/>
-      <w:r>
-        <w:rPr>
-          <w:rFonts w:ascii="Calibri" w:eastAsia="Times New Roman" w:hAnsi="Calibri" w:cs="Times New Roman"/>
-        </w:rPr>
-        <w:t>maybe</w:t>
-      </w:r>
-      <w:proofErr w:type="gramEnd"/>
-      <w:r>
-        <w:rPr>
-          <w:rFonts w:ascii="Calibri" w:eastAsia="Times New Roman" w:hAnsi="Calibri" w:cs="Times New Roman"/>
-        </w:rPr>
-        <w:t xml:space="preserve"> better to provide some examples.</w:t>
-      </w:r>
-      <w:r>
-        <w:rPr>
-          <w:rFonts w:ascii="Calibri" w:eastAsia="Times New Roman" w:hAnsi="Calibri" w:cs="Times New Roman"/>
-        </w:rPr>
-        <w:t xml:space="preserve">   </w:t>
-      </w:r>
-    </w:p>
-  </w:comment>
-  <w:comment w:id="1" w:author="M Brush" w:date="2012-04-30T07:19:00Z" w:initials="MHB">
-    <w:p>
-      <w:pPr>
-        <w:pStyle w:val="CommentText"/>
-        <w:rPr>
-          <w:b/>
-        </w:rPr>
-      </w:pPr>
-      <w:r>
-        <w:rPr>
-          <w:rStyle w:val="CommentReference"/>
-        </w:rPr>
-        <w:annotationRef/>
-      </w:r>
-      <w:r>
-        <w:rPr>
-          <w:b/>
-        </w:rPr>
-        <w:t xml:space="preserve">SURE, EXAMPLES WOULD INCLUDE THINGS LIKE DAPI STAIN, A GFP PROTEIN TAG, P32, A P32-RADIOLABELED PROBE, CY5, A CY5-CONJUGATED ANTIBODY . . . </w:t>
-      </w:r>
-    </w:p>
-  </w:comment>
-  <w:comment w:id="2" w:author="He, Yongqun" w:date="2012-04-30T07:19:00Z" w:initials="YH">
-    <w:p>
-      <w:pPr>
-        <w:pStyle w:val="CommentText"/>
-      </w:pPr>
-      <w:r>
-        <w:rPr>
-          <w:rStyle w:val="CommentReference"/>
-        </w:rPr>
-        <w:annotationRef/>
-      </w:r>
-      <w:r>
-        <w:t>If we use this option, it is better to make it more clear. Which molecular entity has the role of this ‘molecular tracer role’? This role is inhered in a molecular tracer. It appears to be circular.</w:t>
-      </w:r>
-      <w:bookmarkStart w:id="3" w:name="_GoBack"/>
-      <w:bookmarkEnd w:id="3"/>
-    </w:p>
-  </w:comment>
-  <w:comment w:id="4" w:author="M Brush" w:date="2012-04-30T07:21:00Z" w:initials="MHB">
-    <w:p>
-      <w:pPr>
-        <w:pStyle w:val="CommentText"/>
-      </w:pPr>
-      <w:r>
-        <w:rPr>
-          <w:rStyle w:val="CommentReference"/>
-        </w:rPr>
-        <w:annotationRef/>
-      </w:r>
-      <w:r>
-        <w:rPr>
-          <w:b/>
-        </w:rPr>
-        <w:t xml:space="preserve">YES, </w:t>
-      </w:r>
-      <w:r>
-        <w:rPr>
-          <w:b/>
-        </w:rPr>
-        <w:t>WE STILL NEED TO DECIDE WHAT AXIOMS TO USE HERE TO DEFINE AND/OR DESCRIBE THIS CLASS.</w:t>
-      </w:r>
-    </w:p>
-  </w:comment>
-  <w:comment w:id="5" w:author="M Brush" w:date="2012-04-30T07:21:00Z" w:initials="MHB">
-    <w:p>
-      <w:pPr>
-        <w:pStyle w:val="CommentText"/>
-        <w:rPr>
-          <w:b/>
-        </w:rPr>
-      </w:pPr>
-      <w:r>
-        <w:rPr>
-          <w:rStyle w:val="CommentReference"/>
-        </w:rPr>
-        <w:annotationRef/>
-      </w:r>
-      <w:r>
-        <w:rPr>
-          <w:b/>
-        </w:rPr>
-        <w:t>11-15-11 BP comment: If you use a fluorescent antibody on a cell culture and then wash, and there are no cells that the antibody bound to, you may still want to use this ‘</w:t>
-      </w:r>
-      <w:r>
-        <w:rPr>
-          <w:b/>
-        </w:rPr>
-        <w:t>tracer-</w:t>
-      </w:r>
-      <w:r>
-        <w:rPr>
-          <w:b/>
-        </w:rPr>
-        <w:t>labeled material’ in e.g. a FACS assay and determine that there a</w:t>
-      </w:r>
-      <w:r>
-        <w:rPr>
-          <w:b/>
-        </w:rPr>
-        <w:t>re no cells with that marker.</w:t>
-      </w:r>
-    </w:p>
-    <w:p>
-      <w:pPr>
-        <w:pStyle w:val="CommentText"/>
-      </w:pPr>
-    </w:p>
-    <w:p>
-      <w:pPr>
-        <w:pStyle w:val="CommentText"/>
-      </w:pPr>
-      <w:r>
-        <w:rPr>
-          <w:b/>
-        </w:rPr>
-        <w:t>MHB</w:t>
-      </w:r>
-      <w:r>
-        <w:t xml:space="preserve">: Is it necessary that a tracer-labeled material has part some molecular tracer. Or only that it is specified output of some addition of molecular tracer technique?  Need to decide which of these conditions is necessary vs necessary and sufficient (or neither)? Note that if we want to say that being a tracer-labeled material only requires only being the intended target of an addition of label technique, then we will have to also change the textual definition for this class (which currently says that the tracer-labeled material ‘contains a molecular tracer’).  </w:t>
-      </w:r>
-    </w:p>
-  </w:comment>
-  <w:comment w:id="6" w:author="M Brush" w:date="2012-04-30T07:38:00Z" w:initials="MHB">
+  <w:comment w:id="0" w:author="M Brush" w:date="2012-04-30T10:14:00Z" w:initials="MHB">
     <w:p>
       <w:pPr>
         <w:pStyle w:val="NormalWeb"/>
         <w:spacing w:before="0" w:beforeAutospacing="0" w:after="0" w:afterAutospacing="0"/>
         <w:rPr>
           <w:rFonts w:ascii="Calibri" w:hAnsi="Calibri"/>
-          <w:i/>
-          <w:iCs/>
-          <w:sz w:val="22"/>
-          <w:szCs w:val="22"/>
+          <w:b/>
         </w:rPr>
       </w:pPr>
       <w:r>
@@ -2041,51 +1555,400 @@
         </w:rPr>
         <w:annotationRef/>
       </w:r>
+      <w:r>
+        <w:rPr>
+          <w:rFonts w:ascii="Calibri" w:hAnsi="Calibri"/>
+          <w:b/>
+        </w:rPr>
+        <w:t xml:space="preserve">Some examples of molecular tracers that fit our definition: </w:t>
+      </w:r>
+    </w:p>
+    <w:p>
+      <w:pPr>
+        <w:numPr>
+          <w:ilvl w:val="0"/>
+          <w:numId w:val="10"/>
+        </w:numPr>
+        <w:spacing w:after="0" w:line="240" w:lineRule="auto"/>
+        <w:ind w:left="1080"/>
+        <w:textAlignment w:val="center"/>
+        <w:rPr>
+          <w:rFonts w:ascii="Times New Roman" w:eastAsia="Times New Roman" w:hAnsi="Times New Roman" w:cs="Times New Roman"/>
+          <w:b/>
+          <w:sz w:val="24"/>
+          <w:szCs w:val="24"/>
+        </w:rPr>
+      </w:pPr>
+      <w:r>
+        <w:rPr>
+          <w:rFonts w:ascii="Calibri" w:eastAsia="Times New Roman" w:hAnsi="Calibri" w:cs="Times New Roman"/>
+          <w:b/>
+          <w:sz w:val="24"/>
+          <w:szCs w:val="24"/>
+        </w:rPr>
+        <w:t xml:space="preserve"> A </w:t>
+      </w:r>
+      <w:r>
+        <w:rPr>
+          <w:rFonts w:ascii="Calibri" w:eastAsia="Times New Roman" w:hAnsi="Calibri" w:cs="Times New Roman"/>
+          <w:b/>
+          <w:sz w:val="24"/>
+          <w:szCs w:val="24"/>
+        </w:rPr>
+        <w:t>biotin</w:t>
+      </w:r>
+      <w:r>
+        <w:rPr>
+          <w:rFonts w:ascii="Calibri" w:eastAsia="Times New Roman" w:hAnsi="Calibri" w:cs="Times New Roman"/>
+          <w:b/>
+          <w:sz w:val="24"/>
+          <w:szCs w:val="24"/>
+        </w:rPr>
+        <w:t xml:space="preserve"> or  </w:t>
+      </w:r>
+      <w:proofErr w:type="spellStart"/>
+      <w:r>
+        <w:rPr>
+          <w:rFonts w:ascii="Calibri" w:eastAsia="Times New Roman" w:hAnsi="Calibri" w:cs="Times New Roman"/>
+          <w:b/>
+          <w:sz w:val="24"/>
+          <w:szCs w:val="24"/>
+        </w:rPr>
+        <w:t>digoxygenin</w:t>
+      </w:r>
+      <w:proofErr w:type="spellEnd"/>
+      <w:r>
+        <w:rPr>
+          <w:rFonts w:ascii="Calibri" w:eastAsia="Times New Roman" w:hAnsi="Calibri" w:cs="Times New Roman"/>
+          <w:b/>
+          <w:sz w:val="24"/>
+          <w:szCs w:val="24"/>
+        </w:rPr>
+        <w:t xml:space="preserve"> tags, a FLAG tag</w:t>
+      </w:r>
+    </w:p>
+    <w:p>
+      <w:pPr>
+        <w:numPr>
+          <w:ilvl w:val="0"/>
+          <w:numId w:val="10"/>
+        </w:numPr>
+        <w:spacing w:after="0" w:line="240" w:lineRule="auto"/>
+        <w:ind w:left="1080"/>
+        <w:textAlignment w:val="center"/>
+        <w:rPr>
+          <w:rFonts w:ascii="Times New Roman" w:eastAsia="Times New Roman" w:hAnsi="Times New Roman" w:cs="Times New Roman"/>
+          <w:b/>
+          <w:sz w:val="24"/>
+          <w:szCs w:val="24"/>
+        </w:rPr>
+      </w:pPr>
+      <w:r>
+        <w:rPr>
+          <w:rFonts w:ascii="Calibri" w:eastAsia="Times New Roman" w:hAnsi="Calibri" w:cs="Times New Roman"/>
+          <w:b/>
+          <w:sz w:val="24"/>
+          <w:szCs w:val="24"/>
+        </w:rPr>
+        <w:t xml:space="preserve"> A </w:t>
+      </w:r>
+      <w:r>
+        <w:rPr>
+          <w:rFonts w:ascii="Calibri" w:eastAsia="Times New Roman" w:hAnsi="Calibri" w:cs="Times New Roman"/>
+          <w:b/>
+          <w:sz w:val="24"/>
+          <w:szCs w:val="24"/>
+        </w:rPr>
+        <w:t xml:space="preserve">biotin-labeled DNA probe, </w:t>
+      </w:r>
+      <w:r>
+        <w:rPr>
+          <w:rFonts w:ascii="Calibri" w:eastAsia="Times New Roman" w:hAnsi="Calibri" w:cs="Times New Roman"/>
+          <w:b/>
+          <w:sz w:val="24"/>
+          <w:szCs w:val="24"/>
+        </w:rPr>
+        <w:t xml:space="preserve">a </w:t>
+      </w:r>
+      <w:r>
+        <w:rPr>
+          <w:rFonts w:ascii="Calibri" w:eastAsia="Times New Roman" w:hAnsi="Calibri" w:cs="Times New Roman"/>
+          <w:b/>
+          <w:sz w:val="24"/>
+          <w:szCs w:val="24"/>
+        </w:rPr>
+        <w:t>primary/</w:t>
+      </w:r>
+      <w:proofErr w:type="spellStart"/>
+      <w:r>
+        <w:rPr>
+          <w:rFonts w:ascii="Calibri" w:eastAsia="Times New Roman" w:hAnsi="Calibri" w:cs="Times New Roman"/>
+          <w:b/>
+          <w:sz w:val="24"/>
+          <w:szCs w:val="24"/>
+        </w:rPr>
+        <w:t>unconjugated</w:t>
+      </w:r>
+      <w:proofErr w:type="spellEnd"/>
+      <w:r>
+        <w:rPr>
+          <w:rFonts w:ascii="Calibri" w:eastAsia="Times New Roman" w:hAnsi="Calibri" w:cs="Times New Roman"/>
+          <w:b/>
+          <w:sz w:val="24"/>
+          <w:szCs w:val="24"/>
+        </w:rPr>
+        <w:t xml:space="preserve"> an</w:t>
+      </w:r>
+      <w:r>
+        <w:rPr>
+          <w:rFonts w:ascii="Calibri" w:eastAsia="Times New Roman" w:hAnsi="Calibri" w:cs="Times New Roman"/>
+          <w:b/>
+          <w:sz w:val="24"/>
+          <w:szCs w:val="24"/>
+        </w:rPr>
+        <w:t>tibody</w:t>
+      </w:r>
+    </w:p>
+    <w:p>
+      <w:pPr>
+        <w:numPr>
+          <w:ilvl w:val="0"/>
+          <w:numId w:val="10"/>
+        </w:numPr>
+        <w:spacing w:after="0" w:line="240" w:lineRule="auto"/>
+        <w:ind w:left="1080"/>
+        <w:textAlignment w:val="center"/>
+        <w:rPr>
+          <w:rFonts w:ascii="Times New Roman" w:eastAsia="Times New Roman" w:hAnsi="Times New Roman" w:cs="Times New Roman"/>
+          <w:b/>
+          <w:sz w:val="24"/>
+          <w:szCs w:val="24"/>
+        </w:rPr>
+      </w:pPr>
+      <w:r>
+        <w:rPr>
+          <w:rFonts w:ascii="Calibri" w:eastAsia="Times New Roman" w:hAnsi="Calibri" w:cs="Times New Roman"/>
+          <w:b/>
+          <w:sz w:val="24"/>
+          <w:szCs w:val="24"/>
+        </w:rPr>
+        <w:t xml:space="preserve"> An </w:t>
+      </w:r>
+      <w:proofErr w:type="spellStart"/>
+      <w:r>
+        <w:rPr>
+          <w:rFonts w:ascii="Calibri" w:eastAsia="Times New Roman" w:hAnsi="Calibri" w:cs="Times New Roman"/>
+          <w:b/>
+          <w:sz w:val="24"/>
+          <w:szCs w:val="24"/>
+        </w:rPr>
+        <w:t>Alexafluor</w:t>
+      </w:r>
+      <w:proofErr w:type="spellEnd"/>
+      <w:r>
+        <w:rPr>
+          <w:rFonts w:ascii="Calibri" w:eastAsia="Times New Roman" w:hAnsi="Calibri" w:cs="Times New Roman"/>
+          <w:b/>
+          <w:sz w:val="24"/>
+          <w:szCs w:val="24"/>
+        </w:rPr>
+        <w:t>,  a Cy stain</w:t>
+      </w:r>
+      <w:r>
+        <w:rPr>
+          <w:rFonts w:ascii="Calibri" w:eastAsia="Times New Roman" w:hAnsi="Calibri" w:cs="Times New Roman"/>
+          <w:b/>
+          <w:sz w:val="24"/>
+          <w:szCs w:val="24"/>
+        </w:rPr>
+        <w:t>, P33, GFP</w:t>
+      </w:r>
+    </w:p>
+    <w:p>
+      <w:pPr>
+        <w:numPr>
+          <w:ilvl w:val="0"/>
+          <w:numId w:val="10"/>
+        </w:numPr>
+        <w:spacing w:after="0" w:line="240" w:lineRule="auto"/>
+        <w:ind w:left="1080"/>
+        <w:textAlignment w:val="center"/>
+        <w:rPr>
+          <w:rFonts w:ascii="Times New Roman" w:eastAsia="Times New Roman" w:hAnsi="Times New Roman" w:cs="Times New Roman"/>
+          <w:sz w:val="24"/>
+          <w:szCs w:val="24"/>
+        </w:rPr>
+      </w:pPr>
+      <w:r>
+        <w:rPr>
+          <w:rFonts w:ascii="Calibri" w:eastAsia="Times New Roman" w:hAnsi="Calibri" w:cs="Times New Roman"/>
+          <w:b/>
+          <w:sz w:val="24"/>
+          <w:szCs w:val="24"/>
+        </w:rPr>
+        <w:t xml:space="preserve"> A </w:t>
+      </w:r>
+      <w:r>
+        <w:rPr>
+          <w:rFonts w:ascii="Calibri" w:eastAsia="Times New Roman" w:hAnsi="Calibri" w:cs="Times New Roman"/>
+          <w:b/>
+          <w:sz w:val="24"/>
+          <w:szCs w:val="24"/>
+        </w:rPr>
+        <w:t xml:space="preserve">DAPI stain, </w:t>
+      </w:r>
+      <w:proofErr w:type="spellStart"/>
+      <w:r>
+        <w:rPr>
+          <w:rFonts w:ascii="Calibri" w:eastAsia="Times New Roman" w:hAnsi="Calibri" w:cs="Times New Roman"/>
+          <w:b/>
+          <w:sz w:val="24"/>
+          <w:szCs w:val="24"/>
+        </w:rPr>
+        <w:t>mitotrack</w:t>
+      </w:r>
+      <w:r>
+        <w:rPr>
+          <w:rFonts w:ascii="Calibri" w:eastAsia="Times New Roman" w:hAnsi="Calibri" w:cs="Times New Roman"/>
+          <w:b/>
+          <w:sz w:val="24"/>
+          <w:szCs w:val="24"/>
+        </w:rPr>
+        <w:t>er</w:t>
+      </w:r>
+      <w:proofErr w:type="spellEnd"/>
+      <w:r>
+        <w:rPr>
+          <w:rFonts w:ascii="Calibri" w:eastAsia="Times New Roman" w:hAnsi="Calibri" w:cs="Times New Roman"/>
+          <w:b/>
+          <w:sz w:val="24"/>
+          <w:szCs w:val="24"/>
+        </w:rPr>
+        <w:t xml:space="preserve"> dye, a </w:t>
+      </w:r>
+      <w:proofErr w:type="spellStart"/>
+      <w:r>
+        <w:rPr>
+          <w:rFonts w:ascii="Calibri" w:eastAsia="Times New Roman" w:hAnsi="Calibri" w:cs="Times New Roman"/>
+          <w:b/>
+          <w:sz w:val="24"/>
+          <w:szCs w:val="24"/>
+        </w:rPr>
+        <w:t>fluor</w:t>
+      </w:r>
+      <w:proofErr w:type="spellEnd"/>
+      <w:r>
+        <w:rPr>
+          <w:rFonts w:ascii="Calibri" w:eastAsia="Times New Roman" w:hAnsi="Calibri" w:cs="Times New Roman"/>
+          <w:b/>
+          <w:sz w:val="24"/>
+          <w:szCs w:val="24"/>
+        </w:rPr>
+        <w:t xml:space="preserve"> labeled antibody, a </w:t>
+      </w:r>
+      <w:proofErr w:type="spellStart"/>
+      <w:r>
+        <w:rPr>
+          <w:rFonts w:ascii="Calibri" w:eastAsia="Times New Roman" w:hAnsi="Calibri" w:cs="Times New Roman"/>
+          <w:b/>
+          <w:sz w:val="24"/>
+          <w:szCs w:val="24"/>
+        </w:rPr>
+        <w:t>radiolabeled</w:t>
+      </w:r>
+      <w:proofErr w:type="spellEnd"/>
+      <w:r>
+        <w:rPr>
+          <w:rFonts w:ascii="Calibri" w:eastAsia="Times New Roman" w:hAnsi="Calibri" w:cs="Times New Roman"/>
+          <w:b/>
+          <w:sz w:val="24"/>
+          <w:szCs w:val="24"/>
+        </w:rPr>
+        <w:t xml:space="preserve"> DNA probe</w:t>
+      </w:r>
+    </w:p>
+    <w:p>
+      <w:pPr>
+        <w:pStyle w:val="CommentText"/>
+      </w:pPr>
+    </w:p>
+  </w:comment>
+  <w:comment w:id="1" w:author="M Brush" w:date="2012-04-30T10:15:00Z" w:initials="MHB">
+    <w:p>
+      <w:pPr>
+        <w:pStyle w:val="CommentText"/>
+        <w:rPr>
+          <w:b/>
+        </w:rPr>
+      </w:pPr>
+      <w:r>
+        <w:rPr>
+          <w:rStyle w:val="CommentReference"/>
+        </w:rPr>
+        <w:annotationRef/>
+      </w:r>
+      <w:r>
+        <w:rPr>
+          <w:b/>
+        </w:rPr>
+        <w:t>Note here that we</w:t>
+      </w:r>
+      <w:r>
+        <w:rPr>
+          <w:b/>
+        </w:rPr>
+        <w:t xml:space="preserve"> decided </w:t>
+      </w:r>
+      <w:r>
+        <w:rPr>
+          <w:b/>
+        </w:rPr>
+        <w:t>not</w:t>
+      </w:r>
+      <w:r>
+        <w:rPr>
+          <w:b/>
+        </w:rPr>
+        <w:t xml:space="preserve"> to</w:t>
+      </w:r>
+      <w:r>
+        <w:rPr>
+          <w:b/>
+        </w:rPr>
+        <w:t xml:space="preserve"> say ‘molecular tracer-labeled material’ necessarily has a molecular tracer as a part . . . only that it is output from a tracer-labeling process.  This will account for material that </w:t>
+      </w:r>
       <w:proofErr w:type="gramStart"/>
       <w:r>
-        <w:t>Alternatively :</w:t>
+        <w:rPr>
+          <w:b/>
+        </w:rPr>
+        <w:t>has  gone</w:t>
       </w:r>
       <w:proofErr w:type="gramEnd"/>
       <w:r>
-        <w:t xml:space="preserve"> “</w:t>
-      </w:r>
-      <w:proofErr w:type="spellStart"/>
-      <w:r>
-        <w:rPr>
-          <w:rFonts w:ascii="Calibri" w:hAnsi="Calibri"/>
-          <w:i/>
-          <w:iCs/>
-          <w:sz w:val="22"/>
-          <w:szCs w:val="22"/>
-        </w:rPr>
-        <w:t>has_specified_output</w:t>
-      </w:r>
-      <w:proofErr w:type="spellEnd"/>
-      <w:r>
-        <w:rPr>
-          <w:rFonts w:ascii="Calibri" w:hAnsi="Calibri"/>
-          <w:i/>
-          <w:iCs/>
-          <w:sz w:val="22"/>
-          <w:szCs w:val="22"/>
-        </w:rPr>
-        <w:t xml:space="preserve"> some (‘target of material addition’ and (has_part some ‘molecular tracer’))”</w:t>
+        <w:rPr>
+          <w:b/>
+        </w:rPr>
+        <w:t xml:space="preserve"> through an ‘addition of tracer’ process where none of the tracer stuck.  </w:t>
       </w:r>
     </w:p>
     <w:p>
       <w:pPr>
         <w:pStyle w:val="CommentText"/>
-      </w:pPr>
-      <w:r>
-        <w:t>(</w:t>
-      </w:r>
-      <w:proofErr w:type="gramStart"/>
-      <w:r>
-        <w:t>this</w:t>
-      </w:r>
-      <w:proofErr w:type="gramEnd"/>
-      <w:r>
-        <w:t xml:space="preserve"> would be more in line with earlier suggestions for a logical definition here)</w:t>
+        <w:rPr>
+          <w:b/>
+        </w:rPr>
+      </w:pPr>
+    </w:p>
+    <w:p>
+      <w:pPr>
+        <w:pStyle w:val="CommentText"/>
+      </w:pPr>
+      <w:r>
+        <w:rPr>
+          <w:b/>
+        </w:rPr>
+        <w:t>The notion of ‘tracer-labeled’ here then becomes akin to a ‘conferred quality’, gained through being output from some process rather than some bearing some necessary physical attribute.</w:t>
       </w:r>
     </w:p>
   </w:comment>
@@ -2294,6 +2157,155 @@
     </w:lvl>
   </w:abstractNum>
   <w:abstractNum w:abstractNumId="2">
+    <w:nsid w:val="33BC60CC"/>
+    <w:multiLevelType w:val="multilevel"/>
+    <w:tmpl w:val="805607F8"/>
+    <w:lvl w:ilvl="0">
+      <w:start w:val="1"/>
+      <w:numFmt w:val="bullet"/>
+      <w:lvlText w:val=""/>
+      <w:lvlJc w:val="left"/>
+      <w:pPr>
+        <w:tabs>
+          <w:tab w:val="num" w:pos="720"/>
+        </w:tabs>
+        <w:ind w:left="720" w:hanging="360"/>
+      </w:pPr>
+      <w:rPr>
+        <w:rFonts w:ascii="Symbol" w:hAnsi="Symbol" w:hint="default"/>
+        <w:sz w:val="20"/>
+      </w:rPr>
+    </w:lvl>
+    <w:lvl w:ilvl="1" w:tentative="1">
+      <w:start w:val="1"/>
+      <w:numFmt w:val="bullet"/>
+      <w:lvlText w:val=""/>
+      <w:lvlJc w:val="left"/>
+      <w:pPr>
+        <w:tabs>
+          <w:tab w:val="num" w:pos="1440"/>
+        </w:tabs>
+        <w:ind w:left="1440" w:hanging="360"/>
+      </w:pPr>
+      <w:rPr>
+        <w:rFonts w:ascii="Symbol" w:hAnsi="Symbol" w:hint="default"/>
+        <w:sz w:val="20"/>
+      </w:rPr>
+    </w:lvl>
+    <w:lvl w:ilvl="2" w:tentative="1">
+      <w:start w:val="1"/>
+      <w:numFmt w:val="bullet"/>
+      <w:lvlText w:val=""/>
+      <w:lvlJc w:val="left"/>
+      <w:pPr>
+        <w:tabs>
+          <w:tab w:val="num" w:pos="2160"/>
+        </w:tabs>
+        <w:ind w:left="2160" w:hanging="360"/>
+      </w:pPr>
+      <w:rPr>
+        <w:rFonts w:ascii="Symbol" w:hAnsi="Symbol" w:hint="default"/>
+        <w:sz w:val="20"/>
+      </w:rPr>
+    </w:lvl>
+    <w:lvl w:ilvl="3" w:tentative="1">
+      <w:start w:val="1"/>
+      <w:numFmt w:val="bullet"/>
+      <w:lvlText w:val=""/>
+      <w:lvlJc w:val="left"/>
+      <w:pPr>
+        <w:tabs>
+          <w:tab w:val="num" w:pos="2880"/>
+        </w:tabs>
+        <w:ind w:left="2880" w:hanging="360"/>
+      </w:pPr>
+      <w:rPr>
+        <w:rFonts w:ascii="Symbol" w:hAnsi="Symbol" w:hint="default"/>
+        <w:sz w:val="20"/>
+      </w:rPr>
+    </w:lvl>
+    <w:lvl w:ilvl="4" w:tentative="1">
+      <w:start w:val="1"/>
+      <w:numFmt w:val="bullet"/>
+      <w:lvlText w:val=""/>
+      <w:lvlJc w:val="left"/>
+      <w:pPr>
+        <w:tabs>
+          <w:tab w:val="num" w:pos="3600"/>
+        </w:tabs>
+        <w:ind w:left="3600" w:hanging="360"/>
+      </w:pPr>
+      <w:rPr>
+        <w:rFonts w:ascii="Symbol" w:hAnsi="Symbol" w:hint="default"/>
+        <w:sz w:val="20"/>
+      </w:rPr>
+    </w:lvl>
+    <w:lvl w:ilvl="5" w:tentative="1">
+      <w:start w:val="1"/>
+      <w:numFmt w:val="bullet"/>
+      <w:lvlText w:val=""/>
+      <w:lvlJc w:val="left"/>
+      <w:pPr>
+        <w:tabs>
+          <w:tab w:val="num" w:pos="4320"/>
+        </w:tabs>
+        <w:ind w:left="4320" w:hanging="360"/>
+      </w:pPr>
+      <w:rPr>
+        <w:rFonts w:ascii="Symbol" w:hAnsi="Symbol" w:hint="default"/>
+        <w:sz w:val="20"/>
+      </w:rPr>
+    </w:lvl>
+    <w:lvl w:ilvl="6" w:tentative="1">
+      <w:start w:val="1"/>
+      <w:numFmt w:val="bullet"/>
+      <w:lvlText w:val=""/>
+      <w:lvlJc w:val="left"/>
+      <w:pPr>
+        <w:tabs>
+          <w:tab w:val="num" w:pos="5040"/>
+        </w:tabs>
+        <w:ind w:left="5040" w:hanging="360"/>
+      </w:pPr>
+      <w:rPr>
+        <w:rFonts w:ascii="Symbol" w:hAnsi="Symbol" w:hint="default"/>
+        <w:sz w:val="20"/>
+      </w:rPr>
+    </w:lvl>
+    <w:lvl w:ilvl="7" w:tentative="1">
+      <w:start w:val="1"/>
+      <w:numFmt w:val="bullet"/>
+      <w:lvlText w:val=""/>
+      <w:lvlJc w:val="left"/>
+      <w:pPr>
+        <w:tabs>
+          <w:tab w:val="num" w:pos="5760"/>
+        </w:tabs>
+        <w:ind w:left="5760" w:hanging="360"/>
+      </w:pPr>
+      <w:rPr>
+        <w:rFonts w:ascii="Symbol" w:hAnsi="Symbol" w:hint="default"/>
+        <w:sz w:val="20"/>
+      </w:rPr>
+    </w:lvl>
+    <w:lvl w:ilvl="8" w:tentative="1">
+      <w:start w:val="1"/>
+      <w:numFmt w:val="bullet"/>
+      <w:lvlText w:val=""/>
+      <w:lvlJc w:val="left"/>
+      <w:pPr>
+        <w:tabs>
+          <w:tab w:val="num" w:pos="6480"/>
+        </w:tabs>
+        <w:ind w:left="6480" w:hanging="360"/>
+      </w:pPr>
+      <w:rPr>
+        <w:rFonts w:ascii="Symbol" w:hAnsi="Symbol" w:hint="default"/>
+        <w:sz w:val="20"/>
+      </w:rPr>
+    </w:lvl>
+  </w:abstractNum>
+  <w:abstractNum w:abstractNumId="3">
     <w:nsid w:val="7D0B5820"/>
     <w:multiLevelType w:val="multilevel"/>
     <w:tmpl w:val="25E8B812"/>
@@ -2419,31 +2431,31 @@
     </w:lvl>
   </w:abstractNum>
   <w:num w:numId="1">
-    <w:abstractNumId w:val="2"/>
+    <w:abstractNumId w:val="3"/>
     <w:lvlOverride w:ilvl="0">
       <w:startOverride w:val="1"/>
     </w:lvlOverride>
   </w:num>
   <w:num w:numId="2">
-    <w:abstractNumId w:val="2"/>
+    <w:abstractNumId w:val="3"/>
     <w:lvlOverride w:ilvl="0">
       <w:startOverride w:val="2"/>
     </w:lvlOverride>
   </w:num>
   <w:num w:numId="3">
-    <w:abstractNumId w:val="2"/>
+    <w:abstractNumId w:val="3"/>
     <w:lvlOverride w:ilvl="0">
       <w:startOverride w:val="3"/>
     </w:lvlOverride>
   </w:num>
   <w:num w:numId="4">
-    <w:abstractNumId w:val="2"/>
+    <w:abstractNumId w:val="3"/>
     <w:lvlOverride w:ilvl="0">
       <w:startOverride w:val="4"/>
     </w:lvlOverride>
   </w:num>
   <w:num w:numId="5">
-    <w:abstractNumId w:val="2"/>
+    <w:abstractNumId w:val="3"/>
     <w:lvlOverride w:ilvl="0">
       <w:lvl w:ilvl="0">
         <w:numFmt w:val="decimal"/>
@@ -2470,7 +2482,7 @@
     </w:lvlOverride>
   </w:num>
   <w:num w:numId="6">
-    <w:abstractNumId w:val="2"/>
+    <w:abstractNumId w:val="3"/>
     <w:lvlOverride w:ilvl="0">
       <w:lvl w:ilvl="0">
         <w:numFmt w:val="decimal"/>
@@ -2497,7 +2509,7 @@
     </w:lvlOverride>
   </w:num>
   <w:num w:numId="7">
-    <w:abstractNumId w:val="2"/>
+    <w:abstractNumId w:val="3"/>
     <w:lvlOverride w:ilvl="0">
       <w:startOverride w:val="5"/>
       <w:lvl w:ilvl="0">
@@ -2530,6 +2542,9 @@
   </w:num>
   <w:num w:numId="9">
     <w:abstractNumId w:val="1"/>
+  </w:num>
+  <w:num w:numId="10">
+    <w:abstractNumId w:val="2"/>
   </w:num>
 </w:numbering>
 </file>
@@ -2693,7 +2708,7 @@
   <w:style w:type="paragraph" w:default="1" w:styleId="Normal">
     <w:name w:val="Normal"/>
     <w:qFormat/>
-    <w:rsid w:val="002240CA"/>
+    <w:rsid w:val="00045C93"/>
   </w:style>
   <w:style w:type="character" w:default="1" w:styleId="DefaultParagraphFont">
     <w:name w:val="Default Paragraph Font"/>

</xml_diff>